<commit_message>
Report updated, up to Unit Testing
</commit_message>
<xml_diff>
--- a/__Report/Module 3  - Apply DRAFT.docx
+++ b/__Report/Module 3  - Apply DRAFT.docx
@@ -93,16 +93,21 @@
     <w:p>
       <w:pPr>
         <w:spacing w:line="278" w:lineRule="auto"/>
-        <w:rPr>
-          <w:rFonts w:asciiTheme="majorHAnsi" w:eastAsiaTheme="majorEastAsia" w:hAnsiTheme="majorHAnsi" w:cstheme="majorBidi"/>
-          <w:color w:val="0F4761" w:themeColor="accent1" w:themeShade="BF"/>
-          <w:sz w:val="40"/>
-          <w:szCs w:val="40"/>
-        </w:rPr>
       </w:pPr>
       <w:r>
         <w:br w:type="page"/>
       </w:r>
+    </w:p>
+    <w:p>
+      <w:pPr>
+        <w:pStyle w:val="Heading1"/>
+      </w:pPr>
+      <w:bookmarkStart w:id="0" w:name="_Toc175317409"/>
+      <w:r>
+        <w:lastRenderedPageBreak/>
+        <w:t>Table of Contents</w:t>
+      </w:r>
+      <w:bookmarkEnd w:id="0"/>
     </w:p>
     <w:sdt>
       <w:sdtPr>
@@ -114,27 +119,13 @@
       </w:sdtPr>
       <w:sdtEndPr>
         <w:rPr>
-          <w:rFonts w:asciiTheme="minorHAnsi" w:eastAsiaTheme="minorHAnsi" w:hAnsiTheme="minorHAnsi" w:cstheme="minorBidi"/>
           <w:b/>
           <w:bCs/>
           <w:noProof/>
-          <w:color w:val="auto"/>
-          <w:kern w:val="2"/>
-          <w:sz w:val="22"/>
-          <w:szCs w:val="22"/>
-          <w:lang w:val="en-GB"/>
-          <w14:ligatures w14:val="standardContextual"/>
         </w:rPr>
       </w:sdtEndPr>
       <w:sdtContent>
-        <w:p>
-          <w:pPr>
-            <w:pStyle w:val="TOCHeading"/>
-          </w:pPr>
-          <w:r>
-            <w:t>Contents</w:t>
-          </w:r>
-        </w:p>
+        <w:p/>
         <w:p>
           <w:pPr>
             <w:pStyle w:val="TOC1"/>
@@ -158,13 +149,13 @@
           <w:r>
             <w:fldChar w:fldCharType="separate"/>
           </w:r>
-          <w:hyperlink w:anchor="_Toc174202491" w:history="1">
+          <w:hyperlink w:anchor="_Toc175317409" w:history="1">
             <w:r>
               <w:rPr>
                 <w:rStyle w:val="Hyperlink"/>
                 <w:noProof/>
               </w:rPr>
-              <w:t>Introduction</w:t>
+              <w:t>Table of Contents</w:t>
             </w:r>
             <w:r>
               <w:rPr>
@@ -185,7 +176,7 @@
                 <w:noProof/>
                 <w:webHidden/>
               </w:rPr>
-              <w:instrText xml:space="preserve"> PAGEREF _Toc174202491 \h </w:instrText>
+              <w:instrText xml:space="preserve"> PAGEREF _Toc175317409 \h </w:instrText>
             </w:r>
             <w:r>
               <w:rPr>
@@ -205,7 +196,7 @@
                 <w:noProof/>
                 <w:webHidden/>
               </w:rPr>
-              <w:t>4</w:t>
+              <w:t>2</w:t>
             </w:r>
             <w:r>
               <w:rPr>
@@ -230,13 +221,13 @@
               <w:lang w:eastAsia="en-GB"/>
             </w:rPr>
           </w:pPr>
-          <w:hyperlink w:anchor="_Toc174202492" w:history="1">
+          <w:hyperlink w:anchor="_Toc175317410" w:history="1">
             <w:r>
               <w:rPr>
                 <w:rStyle w:val="Hyperlink"/>
                 <w:noProof/>
               </w:rPr>
-              <w:t>Testing – Theory Review</w:t>
+              <w:t>Table of Figures</w:t>
             </w:r>
             <w:r>
               <w:rPr>
@@ -257,7 +248,7 @@
                 <w:noProof/>
                 <w:webHidden/>
               </w:rPr>
-              <w:instrText xml:space="preserve"> PAGEREF _Toc174202492 \h </w:instrText>
+              <w:instrText xml:space="preserve"> PAGEREF _Toc175317410 \h </w:instrText>
             </w:r>
             <w:r>
               <w:rPr>
@@ -277,279 +268,7 @@
                 <w:noProof/>
                 <w:webHidden/>
               </w:rPr>
-              <w:t>5</w:t>
-            </w:r>
-            <w:r>
-              <w:rPr>
-                <w:noProof/>
-                <w:webHidden/>
-              </w:rPr>
-              <w:fldChar w:fldCharType="end"/>
-            </w:r>
-          </w:hyperlink>
-        </w:p>
-        <w:p>
-          <w:pPr>
-            <w:pStyle w:val="TOC2"/>
-            <w:tabs>
-              <w:tab w:val="right" w:leader="dot" w:pos="9016"/>
-            </w:tabs>
-            <w:rPr>
-              <w:noProof/>
-            </w:rPr>
-          </w:pPr>
-          <w:hyperlink w:anchor="_Toc174202493" w:history="1">
-            <w:r>
-              <w:rPr>
-                <w:rStyle w:val="Hyperlink"/>
-                <w:noProof/>
-              </w:rPr>
-              <w:t>Types of Testing</w:t>
-            </w:r>
-            <w:r>
-              <w:rPr>
-                <w:noProof/>
-                <w:webHidden/>
-              </w:rPr>
-              <w:tab/>
-            </w:r>
-            <w:r>
-              <w:rPr>
-                <w:noProof/>
-                <w:webHidden/>
-              </w:rPr>
-              <w:fldChar w:fldCharType="begin"/>
-            </w:r>
-            <w:r>
-              <w:rPr>
-                <w:noProof/>
-                <w:webHidden/>
-              </w:rPr>
-              <w:instrText xml:space="preserve"> PAGEREF _Toc174202493 \h </w:instrText>
-            </w:r>
-            <w:r>
-              <w:rPr>
-                <w:noProof/>
-                <w:webHidden/>
-              </w:rPr>
-            </w:r>
-            <w:r>
-              <w:rPr>
-                <w:noProof/>
-                <w:webHidden/>
-              </w:rPr>
-              <w:fldChar w:fldCharType="separate"/>
-            </w:r>
-            <w:r>
-              <w:rPr>
-                <w:noProof/>
-                <w:webHidden/>
-              </w:rPr>
-              <w:t>5</w:t>
-            </w:r>
-            <w:r>
-              <w:rPr>
-                <w:noProof/>
-                <w:webHidden/>
-              </w:rPr>
-              <w:fldChar w:fldCharType="end"/>
-            </w:r>
-          </w:hyperlink>
-        </w:p>
-        <w:p>
-          <w:pPr>
-            <w:pStyle w:val="TOC2"/>
-            <w:tabs>
-              <w:tab w:val="right" w:leader="dot" w:pos="9016"/>
-            </w:tabs>
-            <w:rPr>
-              <w:noProof/>
-            </w:rPr>
-          </w:pPr>
-          <w:hyperlink w:anchor="_Toc174202494" w:history="1">
-            <w:r>
-              <w:rPr>
-                <w:rStyle w:val="Hyperlink"/>
-                <w:noProof/>
-              </w:rPr>
-              <w:t>Frameworks</w:t>
-            </w:r>
-            <w:r>
-              <w:rPr>
-                <w:noProof/>
-                <w:webHidden/>
-              </w:rPr>
-              <w:tab/>
-            </w:r>
-            <w:r>
-              <w:rPr>
-                <w:noProof/>
-                <w:webHidden/>
-              </w:rPr>
-              <w:fldChar w:fldCharType="begin"/>
-            </w:r>
-            <w:r>
-              <w:rPr>
-                <w:noProof/>
-                <w:webHidden/>
-              </w:rPr>
-              <w:instrText xml:space="preserve"> PAGEREF _Toc174202494 \h </w:instrText>
-            </w:r>
-            <w:r>
-              <w:rPr>
-                <w:noProof/>
-                <w:webHidden/>
-              </w:rPr>
-            </w:r>
-            <w:r>
-              <w:rPr>
-                <w:noProof/>
-                <w:webHidden/>
-              </w:rPr>
-              <w:fldChar w:fldCharType="separate"/>
-            </w:r>
-            <w:r>
-              <w:rPr>
-                <w:noProof/>
-                <w:webHidden/>
-              </w:rPr>
-              <w:t>5</w:t>
-            </w:r>
-            <w:r>
-              <w:rPr>
-                <w:noProof/>
-                <w:webHidden/>
-              </w:rPr>
-              <w:fldChar w:fldCharType="end"/>
-            </w:r>
-          </w:hyperlink>
-        </w:p>
-        <w:p>
-          <w:pPr>
-            <w:pStyle w:val="TOC2"/>
-            <w:tabs>
-              <w:tab w:val="right" w:leader="dot" w:pos="9016"/>
-            </w:tabs>
-            <w:rPr>
-              <w:noProof/>
-            </w:rPr>
-          </w:pPr>
-          <w:hyperlink w:anchor="_Toc174202495" w:history="1">
-            <w:r>
-              <w:rPr>
-                <w:rStyle w:val="Hyperlink"/>
-                <w:noProof/>
-              </w:rPr>
-              <w:t>Methodologies</w:t>
-            </w:r>
-            <w:r>
-              <w:rPr>
-                <w:noProof/>
-                <w:webHidden/>
-              </w:rPr>
-              <w:tab/>
-            </w:r>
-            <w:r>
-              <w:rPr>
-                <w:noProof/>
-                <w:webHidden/>
-              </w:rPr>
-              <w:fldChar w:fldCharType="begin"/>
-            </w:r>
-            <w:r>
-              <w:rPr>
-                <w:noProof/>
-                <w:webHidden/>
-              </w:rPr>
-              <w:instrText xml:space="preserve"> PAGEREF _Toc174202495 \h </w:instrText>
-            </w:r>
-            <w:r>
-              <w:rPr>
-                <w:noProof/>
-                <w:webHidden/>
-              </w:rPr>
-            </w:r>
-            <w:r>
-              <w:rPr>
-                <w:noProof/>
-                <w:webHidden/>
-              </w:rPr>
-              <w:fldChar w:fldCharType="separate"/>
-            </w:r>
-            <w:r>
-              <w:rPr>
-                <w:noProof/>
-                <w:webHidden/>
-              </w:rPr>
-              <w:t>5</w:t>
-            </w:r>
-            <w:r>
-              <w:rPr>
-                <w:noProof/>
-                <w:webHidden/>
-              </w:rPr>
-              <w:fldChar w:fldCharType="end"/>
-            </w:r>
-          </w:hyperlink>
-        </w:p>
-        <w:p>
-          <w:pPr>
-            <w:pStyle w:val="TOC2"/>
-            <w:tabs>
-              <w:tab w:val="right" w:leader="dot" w:pos="9016"/>
-            </w:tabs>
-            <w:rPr>
-              <w:noProof/>
-            </w:rPr>
-          </w:pPr>
-          <w:hyperlink w:anchor="_Toc174202496" w:history="1">
-            <w:r>
-              <w:rPr>
-                <w:rStyle w:val="Hyperlink"/>
-                <w:noProof/>
-              </w:rPr>
-              <w:t>Workplace Findings</w:t>
-            </w:r>
-            <w:r>
-              <w:rPr>
-                <w:noProof/>
-                <w:webHidden/>
-              </w:rPr>
-              <w:tab/>
-            </w:r>
-            <w:r>
-              <w:rPr>
-                <w:noProof/>
-                <w:webHidden/>
-              </w:rPr>
-              <w:fldChar w:fldCharType="begin"/>
-            </w:r>
-            <w:r>
-              <w:rPr>
-                <w:noProof/>
-                <w:webHidden/>
-              </w:rPr>
-              <w:instrText xml:space="preserve"> PAGEREF _Toc174202496 \h </w:instrText>
-            </w:r>
-            <w:r>
-              <w:rPr>
-                <w:noProof/>
-                <w:webHidden/>
-              </w:rPr>
-            </w:r>
-            <w:r>
-              <w:rPr>
-                <w:noProof/>
-                <w:webHidden/>
-              </w:rPr>
-              <w:fldChar w:fldCharType="separate"/>
-            </w:r>
-            <w:r>
-              <w:rPr>
-                <w:noProof/>
-                <w:webHidden/>
-              </w:rPr>
-              <w:t>5</w:t>
+              <w:t>3</w:t>
             </w:r>
             <w:r>
               <w:rPr>
@@ -574,13 +293,13 @@
               <w:lang w:eastAsia="en-GB"/>
             </w:rPr>
           </w:pPr>
-          <w:hyperlink w:anchor="_Toc174202497" w:history="1">
+          <w:hyperlink w:anchor="_Toc175317411" w:history="1">
             <w:r>
               <w:rPr>
                 <w:rStyle w:val="Hyperlink"/>
                 <w:noProof/>
               </w:rPr>
-              <w:t>Testing – Applied</w:t>
+              <w:t>Introduction</w:t>
             </w:r>
             <w:r>
               <w:rPr>
@@ -601,7 +320,7 @@
                 <w:noProof/>
                 <w:webHidden/>
               </w:rPr>
-              <w:instrText xml:space="preserve"> PAGEREF _Toc174202497 \h </w:instrText>
+              <w:instrText xml:space="preserve"> PAGEREF _Toc175317411 \h </w:instrText>
             </w:r>
             <w:r>
               <w:rPr>
@@ -621,143 +340,7 @@
                 <w:noProof/>
                 <w:webHidden/>
               </w:rPr>
-              <w:t>6</w:t>
-            </w:r>
-            <w:r>
-              <w:rPr>
-                <w:noProof/>
-                <w:webHidden/>
-              </w:rPr>
-              <w:fldChar w:fldCharType="end"/>
-            </w:r>
-          </w:hyperlink>
-        </w:p>
-        <w:p>
-          <w:pPr>
-            <w:pStyle w:val="TOC2"/>
-            <w:tabs>
-              <w:tab w:val="right" w:leader="dot" w:pos="9016"/>
-            </w:tabs>
-            <w:rPr>
-              <w:noProof/>
-            </w:rPr>
-          </w:pPr>
-          <w:hyperlink w:anchor="_Toc174202498" w:history="1">
-            <w:r>
-              <w:rPr>
-                <w:rStyle w:val="Hyperlink"/>
-                <w:noProof/>
-              </w:rPr>
-              <w:t>Scenarios</w:t>
-            </w:r>
-            <w:r>
-              <w:rPr>
-                <w:noProof/>
-                <w:webHidden/>
-              </w:rPr>
-              <w:tab/>
-            </w:r>
-            <w:r>
-              <w:rPr>
-                <w:noProof/>
-                <w:webHidden/>
-              </w:rPr>
-              <w:fldChar w:fldCharType="begin"/>
-            </w:r>
-            <w:r>
-              <w:rPr>
-                <w:noProof/>
-                <w:webHidden/>
-              </w:rPr>
-              <w:instrText xml:space="preserve"> PAGEREF _Toc174202498 \h </w:instrText>
-            </w:r>
-            <w:r>
-              <w:rPr>
-                <w:noProof/>
-                <w:webHidden/>
-              </w:rPr>
-            </w:r>
-            <w:r>
-              <w:rPr>
-                <w:noProof/>
-                <w:webHidden/>
-              </w:rPr>
-              <w:fldChar w:fldCharType="separate"/>
-            </w:r>
-            <w:r>
-              <w:rPr>
-                <w:noProof/>
-                <w:webHidden/>
-              </w:rPr>
-              <w:t>6</w:t>
-            </w:r>
-            <w:r>
-              <w:rPr>
-                <w:noProof/>
-                <w:webHidden/>
-              </w:rPr>
-              <w:fldChar w:fldCharType="end"/>
-            </w:r>
-          </w:hyperlink>
-        </w:p>
-        <w:p>
-          <w:pPr>
-            <w:pStyle w:val="TOC2"/>
-            <w:tabs>
-              <w:tab w:val="right" w:leader="dot" w:pos="9016"/>
-            </w:tabs>
-            <w:rPr>
-              <w:noProof/>
-            </w:rPr>
-          </w:pPr>
-          <w:hyperlink w:anchor="_Toc174202499" w:history="1">
-            <w:r>
-              <w:rPr>
-                <w:rStyle w:val="Hyperlink"/>
-                <w:noProof/>
-              </w:rPr>
-              <w:t>Test Code created</w:t>
-            </w:r>
-            <w:r>
-              <w:rPr>
-                <w:noProof/>
-                <w:webHidden/>
-              </w:rPr>
-              <w:tab/>
-            </w:r>
-            <w:r>
-              <w:rPr>
-                <w:noProof/>
-                <w:webHidden/>
-              </w:rPr>
-              <w:fldChar w:fldCharType="begin"/>
-            </w:r>
-            <w:r>
-              <w:rPr>
-                <w:noProof/>
-                <w:webHidden/>
-              </w:rPr>
-              <w:instrText xml:space="preserve"> PAGEREF _Toc174202499 \h </w:instrText>
-            </w:r>
-            <w:r>
-              <w:rPr>
-                <w:noProof/>
-                <w:webHidden/>
-              </w:rPr>
-            </w:r>
-            <w:r>
-              <w:rPr>
-                <w:noProof/>
-                <w:webHidden/>
-              </w:rPr>
-              <w:fldChar w:fldCharType="separate"/>
-            </w:r>
-            <w:r>
-              <w:rPr>
-                <w:noProof/>
-                <w:webHidden/>
-              </w:rPr>
-              <w:t>6</w:t>
+              <w:t>4</w:t>
             </w:r>
             <w:r>
               <w:rPr>
@@ -782,13 +365,13 @@
               <w:lang w:eastAsia="en-GB"/>
             </w:rPr>
           </w:pPr>
-          <w:hyperlink w:anchor="_Toc174202500" w:history="1">
+          <w:hyperlink w:anchor="_Toc175317412" w:history="1">
             <w:r>
               <w:rPr>
                 <w:rStyle w:val="Hyperlink"/>
                 <w:noProof/>
               </w:rPr>
-              <w:t>Conclusion</w:t>
+              <w:t>Theory Review – Testing</w:t>
             </w:r>
             <w:r>
               <w:rPr>
@@ -809,7 +392,7 @@
                 <w:noProof/>
                 <w:webHidden/>
               </w:rPr>
-              <w:instrText xml:space="preserve"> PAGEREF _Toc174202500 \h </w:instrText>
+              <w:instrText xml:space="preserve"> PAGEREF _Toc175317412 \h </w:instrText>
             </w:r>
             <w:r>
               <w:rPr>
@@ -829,7 +412,655 @@
                 <w:noProof/>
                 <w:webHidden/>
               </w:rPr>
+              <w:t>5</w:t>
+            </w:r>
+            <w:r>
+              <w:rPr>
+                <w:noProof/>
+                <w:webHidden/>
+              </w:rPr>
+              <w:fldChar w:fldCharType="end"/>
+            </w:r>
+          </w:hyperlink>
+        </w:p>
+        <w:p>
+          <w:pPr>
+            <w:pStyle w:val="TOC2"/>
+            <w:tabs>
+              <w:tab w:val="right" w:leader="dot" w:pos="9016"/>
+            </w:tabs>
+            <w:rPr>
+              <w:rFonts w:eastAsiaTheme="minorEastAsia"/>
+              <w:noProof/>
+              <w:sz w:val="24"/>
+              <w:szCs w:val="24"/>
+              <w:lang w:eastAsia="en-GB"/>
+            </w:rPr>
+          </w:pPr>
+          <w:hyperlink w:anchor="_Toc175317413" w:history="1">
+            <w:r>
+              <w:rPr>
+                <w:rStyle w:val="Hyperlink"/>
+                <w:noProof/>
+              </w:rPr>
+              <w:t>Methodologies</w:t>
+            </w:r>
+            <w:r>
+              <w:rPr>
+                <w:noProof/>
+                <w:webHidden/>
+              </w:rPr>
+              <w:tab/>
+            </w:r>
+            <w:r>
+              <w:rPr>
+                <w:noProof/>
+                <w:webHidden/>
+              </w:rPr>
+              <w:fldChar w:fldCharType="begin"/>
+            </w:r>
+            <w:r>
+              <w:rPr>
+                <w:noProof/>
+                <w:webHidden/>
+              </w:rPr>
+              <w:instrText xml:space="preserve"> PAGEREF _Toc175317413 \h </w:instrText>
+            </w:r>
+            <w:r>
+              <w:rPr>
+                <w:noProof/>
+                <w:webHidden/>
+              </w:rPr>
+            </w:r>
+            <w:r>
+              <w:rPr>
+                <w:noProof/>
+                <w:webHidden/>
+              </w:rPr>
+              <w:fldChar w:fldCharType="separate"/>
+            </w:r>
+            <w:r>
+              <w:rPr>
+                <w:noProof/>
+                <w:webHidden/>
+              </w:rPr>
               <w:t>7</w:t>
+            </w:r>
+            <w:r>
+              <w:rPr>
+                <w:noProof/>
+                <w:webHidden/>
+              </w:rPr>
+              <w:fldChar w:fldCharType="end"/>
+            </w:r>
+          </w:hyperlink>
+        </w:p>
+        <w:p>
+          <w:pPr>
+            <w:pStyle w:val="TOC3"/>
+            <w:tabs>
+              <w:tab w:val="right" w:leader="dot" w:pos="9016"/>
+            </w:tabs>
+            <w:rPr>
+              <w:rFonts w:eastAsiaTheme="minorEastAsia"/>
+              <w:noProof/>
+              <w:sz w:val="24"/>
+              <w:szCs w:val="24"/>
+              <w:lang w:eastAsia="en-GB"/>
+            </w:rPr>
+          </w:pPr>
+          <w:hyperlink w:anchor="_Toc175317414" w:history="1">
+            <w:r>
+              <w:rPr>
+                <w:rStyle w:val="Hyperlink"/>
+                <w:noProof/>
+              </w:rPr>
+              <w:t>Functional Testing</w:t>
+            </w:r>
+            <w:r>
+              <w:rPr>
+                <w:noProof/>
+                <w:webHidden/>
+              </w:rPr>
+              <w:tab/>
+            </w:r>
+            <w:r>
+              <w:rPr>
+                <w:noProof/>
+                <w:webHidden/>
+              </w:rPr>
+              <w:fldChar w:fldCharType="begin"/>
+            </w:r>
+            <w:r>
+              <w:rPr>
+                <w:noProof/>
+                <w:webHidden/>
+              </w:rPr>
+              <w:instrText xml:space="preserve"> PAGEREF _Toc175317414 \h </w:instrText>
+            </w:r>
+            <w:r>
+              <w:rPr>
+                <w:noProof/>
+                <w:webHidden/>
+              </w:rPr>
+            </w:r>
+            <w:r>
+              <w:rPr>
+                <w:noProof/>
+                <w:webHidden/>
+              </w:rPr>
+              <w:fldChar w:fldCharType="separate"/>
+            </w:r>
+            <w:r>
+              <w:rPr>
+                <w:noProof/>
+                <w:webHidden/>
+              </w:rPr>
+              <w:t>7</w:t>
+            </w:r>
+            <w:r>
+              <w:rPr>
+                <w:noProof/>
+                <w:webHidden/>
+              </w:rPr>
+              <w:fldChar w:fldCharType="end"/>
+            </w:r>
+          </w:hyperlink>
+        </w:p>
+        <w:p>
+          <w:pPr>
+            <w:pStyle w:val="TOC3"/>
+            <w:tabs>
+              <w:tab w:val="right" w:leader="dot" w:pos="9016"/>
+            </w:tabs>
+            <w:rPr>
+              <w:rFonts w:eastAsiaTheme="minorEastAsia"/>
+              <w:noProof/>
+              <w:sz w:val="24"/>
+              <w:szCs w:val="24"/>
+              <w:lang w:eastAsia="en-GB"/>
+            </w:rPr>
+          </w:pPr>
+          <w:hyperlink w:anchor="_Toc175317415" w:history="1">
+            <w:r>
+              <w:rPr>
+                <w:rStyle w:val="Hyperlink"/>
+                <w:noProof/>
+              </w:rPr>
+              <w:t>Non-Functional Testing</w:t>
+            </w:r>
+            <w:r>
+              <w:rPr>
+                <w:noProof/>
+                <w:webHidden/>
+              </w:rPr>
+              <w:tab/>
+            </w:r>
+            <w:r>
+              <w:rPr>
+                <w:noProof/>
+                <w:webHidden/>
+              </w:rPr>
+              <w:fldChar w:fldCharType="begin"/>
+            </w:r>
+            <w:r>
+              <w:rPr>
+                <w:noProof/>
+                <w:webHidden/>
+              </w:rPr>
+              <w:instrText xml:space="preserve"> PAGEREF _Toc175317415 \h </w:instrText>
+            </w:r>
+            <w:r>
+              <w:rPr>
+                <w:noProof/>
+                <w:webHidden/>
+              </w:rPr>
+            </w:r>
+            <w:r>
+              <w:rPr>
+                <w:noProof/>
+                <w:webHidden/>
+              </w:rPr>
+              <w:fldChar w:fldCharType="separate"/>
+            </w:r>
+            <w:r>
+              <w:rPr>
+                <w:noProof/>
+                <w:webHidden/>
+              </w:rPr>
+              <w:t>7</w:t>
+            </w:r>
+            <w:r>
+              <w:rPr>
+                <w:noProof/>
+                <w:webHidden/>
+              </w:rPr>
+              <w:fldChar w:fldCharType="end"/>
+            </w:r>
+          </w:hyperlink>
+        </w:p>
+        <w:p>
+          <w:pPr>
+            <w:pStyle w:val="TOC3"/>
+            <w:tabs>
+              <w:tab w:val="right" w:leader="dot" w:pos="9016"/>
+            </w:tabs>
+            <w:rPr>
+              <w:rFonts w:eastAsiaTheme="minorEastAsia"/>
+              <w:noProof/>
+              <w:sz w:val="24"/>
+              <w:szCs w:val="24"/>
+              <w:lang w:eastAsia="en-GB"/>
+            </w:rPr>
+          </w:pPr>
+          <w:hyperlink w:anchor="_Toc175317416" w:history="1">
+            <w:r>
+              <w:rPr>
+                <w:rStyle w:val="Hyperlink"/>
+                <w:noProof/>
+              </w:rPr>
+              <w:t>Integration into Development</w:t>
+            </w:r>
+            <w:r>
+              <w:rPr>
+                <w:noProof/>
+                <w:webHidden/>
+              </w:rPr>
+              <w:tab/>
+            </w:r>
+            <w:r>
+              <w:rPr>
+                <w:noProof/>
+                <w:webHidden/>
+              </w:rPr>
+              <w:fldChar w:fldCharType="begin"/>
+            </w:r>
+            <w:r>
+              <w:rPr>
+                <w:noProof/>
+                <w:webHidden/>
+              </w:rPr>
+              <w:instrText xml:space="preserve"> PAGEREF _Toc175317416 \h </w:instrText>
+            </w:r>
+            <w:r>
+              <w:rPr>
+                <w:noProof/>
+                <w:webHidden/>
+              </w:rPr>
+            </w:r>
+            <w:r>
+              <w:rPr>
+                <w:noProof/>
+                <w:webHidden/>
+              </w:rPr>
+              <w:fldChar w:fldCharType="separate"/>
+            </w:r>
+            <w:r>
+              <w:rPr>
+                <w:noProof/>
+                <w:webHidden/>
+              </w:rPr>
+              <w:t>7</w:t>
+            </w:r>
+            <w:r>
+              <w:rPr>
+                <w:noProof/>
+                <w:webHidden/>
+              </w:rPr>
+              <w:fldChar w:fldCharType="end"/>
+            </w:r>
+          </w:hyperlink>
+        </w:p>
+        <w:p>
+          <w:pPr>
+            <w:pStyle w:val="TOC2"/>
+            <w:tabs>
+              <w:tab w:val="right" w:leader="dot" w:pos="9016"/>
+            </w:tabs>
+            <w:rPr>
+              <w:rFonts w:eastAsiaTheme="minorEastAsia"/>
+              <w:noProof/>
+              <w:sz w:val="24"/>
+              <w:szCs w:val="24"/>
+              <w:lang w:eastAsia="en-GB"/>
+            </w:rPr>
+          </w:pPr>
+          <w:hyperlink w:anchor="_Toc175317417" w:history="1">
+            <w:r>
+              <w:rPr>
+                <w:rStyle w:val="Hyperlink"/>
+                <w:noProof/>
+              </w:rPr>
+              <w:t>Frameworks</w:t>
+            </w:r>
+            <w:r>
+              <w:rPr>
+                <w:noProof/>
+                <w:webHidden/>
+              </w:rPr>
+              <w:tab/>
+            </w:r>
+            <w:r>
+              <w:rPr>
+                <w:noProof/>
+                <w:webHidden/>
+              </w:rPr>
+              <w:fldChar w:fldCharType="begin"/>
+            </w:r>
+            <w:r>
+              <w:rPr>
+                <w:noProof/>
+                <w:webHidden/>
+              </w:rPr>
+              <w:instrText xml:space="preserve"> PAGEREF _Toc175317417 \h </w:instrText>
+            </w:r>
+            <w:r>
+              <w:rPr>
+                <w:noProof/>
+                <w:webHidden/>
+              </w:rPr>
+            </w:r>
+            <w:r>
+              <w:rPr>
+                <w:noProof/>
+                <w:webHidden/>
+              </w:rPr>
+              <w:fldChar w:fldCharType="separate"/>
+            </w:r>
+            <w:r>
+              <w:rPr>
+                <w:noProof/>
+                <w:webHidden/>
+              </w:rPr>
+              <w:t>9</w:t>
+            </w:r>
+            <w:r>
+              <w:rPr>
+                <w:noProof/>
+                <w:webHidden/>
+              </w:rPr>
+              <w:fldChar w:fldCharType="end"/>
+            </w:r>
+          </w:hyperlink>
+        </w:p>
+        <w:p>
+          <w:pPr>
+            <w:pStyle w:val="TOC3"/>
+            <w:tabs>
+              <w:tab w:val="right" w:leader="dot" w:pos="9016"/>
+            </w:tabs>
+            <w:rPr>
+              <w:rFonts w:eastAsiaTheme="minorEastAsia"/>
+              <w:noProof/>
+              <w:sz w:val="24"/>
+              <w:szCs w:val="24"/>
+              <w:lang w:eastAsia="en-GB"/>
+            </w:rPr>
+          </w:pPr>
+          <w:hyperlink w:anchor="_Toc175317418" w:history="1">
+            <w:r>
+              <w:rPr>
+                <w:rStyle w:val="Hyperlink"/>
+                <w:noProof/>
+              </w:rPr>
+              <w:t>Software</w:t>
+            </w:r>
+            <w:r>
+              <w:rPr>
+                <w:noProof/>
+                <w:webHidden/>
+              </w:rPr>
+              <w:tab/>
+            </w:r>
+            <w:r>
+              <w:rPr>
+                <w:noProof/>
+                <w:webHidden/>
+              </w:rPr>
+              <w:fldChar w:fldCharType="begin"/>
+            </w:r>
+            <w:r>
+              <w:rPr>
+                <w:noProof/>
+                <w:webHidden/>
+              </w:rPr>
+              <w:instrText xml:space="preserve"> PAGEREF _Toc175317418 \h </w:instrText>
+            </w:r>
+            <w:r>
+              <w:rPr>
+                <w:noProof/>
+                <w:webHidden/>
+              </w:rPr>
+            </w:r>
+            <w:r>
+              <w:rPr>
+                <w:noProof/>
+                <w:webHidden/>
+              </w:rPr>
+              <w:fldChar w:fldCharType="separate"/>
+            </w:r>
+            <w:r>
+              <w:rPr>
+                <w:noProof/>
+                <w:webHidden/>
+              </w:rPr>
+              <w:t>9</w:t>
+            </w:r>
+            <w:r>
+              <w:rPr>
+                <w:noProof/>
+                <w:webHidden/>
+              </w:rPr>
+              <w:fldChar w:fldCharType="end"/>
+            </w:r>
+          </w:hyperlink>
+        </w:p>
+        <w:p>
+          <w:pPr>
+            <w:pStyle w:val="TOC3"/>
+            <w:tabs>
+              <w:tab w:val="right" w:leader="dot" w:pos="9016"/>
+            </w:tabs>
+            <w:rPr>
+              <w:rFonts w:eastAsiaTheme="minorEastAsia"/>
+              <w:noProof/>
+              <w:sz w:val="24"/>
+              <w:szCs w:val="24"/>
+              <w:lang w:eastAsia="en-GB"/>
+            </w:rPr>
+          </w:pPr>
+          <w:hyperlink w:anchor="_Toc175317419" w:history="1">
+            <w:r>
+              <w:rPr>
+                <w:rStyle w:val="Hyperlink"/>
+                <w:noProof/>
+              </w:rPr>
+              <w:t>Language Libraries</w:t>
+            </w:r>
+            <w:r>
+              <w:rPr>
+                <w:noProof/>
+                <w:webHidden/>
+              </w:rPr>
+              <w:tab/>
+            </w:r>
+            <w:r>
+              <w:rPr>
+                <w:noProof/>
+                <w:webHidden/>
+              </w:rPr>
+              <w:fldChar w:fldCharType="begin"/>
+            </w:r>
+            <w:r>
+              <w:rPr>
+                <w:noProof/>
+                <w:webHidden/>
+              </w:rPr>
+              <w:instrText xml:space="preserve"> PAGEREF _Toc175317419 \h </w:instrText>
+            </w:r>
+            <w:r>
+              <w:rPr>
+                <w:noProof/>
+                <w:webHidden/>
+              </w:rPr>
+            </w:r>
+            <w:r>
+              <w:rPr>
+                <w:noProof/>
+                <w:webHidden/>
+              </w:rPr>
+              <w:fldChar w:fldCharType="separate"/>
+            </w:r>
+            <w:r>
+              <w:rPr>
+                <w:noProof/>
+                <w:webHidden/>
+              </w:rPr>
+              <w:t>9</w:t>
+            </w:r>
+            <w:r>
+              <w:rPr>
+                <w:noProof/>
+                <w:webHidden/>
+              </w:rPr>
+              <w:fldChar w:fldCharType="end"/>
+            </w:r>
+          </w:hyperlink>
+        </w:p>
+        <w:p>
+          <w:pPr>
+            <w:pStyle w:val="TOC2"/>
+            <w:tabs>
+              <w:tab w:val="right" w:leader="dot" w:pos="9016"/>
+            </w:tabs>
+            <w:rPr>
+              <w:rFonts w:eastAsiaTheme="minorEastAsia"/>
+              <w:noProof/>
+              <w:sz w:val="24"/>
+              <w:szCs w:val="24"/>
+              <w:lang w:eastAsia="en-GB"/>
+            </w:rPr>
+          </w:pPr>
+          <w:hyperlink w:anchor="_Toc175317420" w:history="1">
+            <w:r>
+              <w:rPr>
+                <w:rStyle w:val="Hyperlink"/>
+                <w:noProof/>
+              </w:rPr>
+              <w:t>Workplace Findings</w:t>
+            </w:r>
+            <w:r>
+              <w:rPr>
+                <w:noProof/>
+                <w:webHidden/>
+              </w:rPr>
+              <w:tab/>
+            </w:r>
+            <w:r>
+              <w:rPr>
+                <w:noProof/>
+                <w:webHidden/>
+              </w:rPr>
+              <w:fldChar w:fldCharType="begin"/>
+            </w:r>
+            <w:r>
+              <w:rPr>
+                <w:noProof/>
+                <w:webHidden/>
+              </w:rPr>
+              <w:instrText xml:space="preserve"> PAGEREF _Toc175317420 \h </w:instrText>
+            </w:r>
+            <w:r>
+              <w:rPr>
+                <w:noProof/>
+                <w:webHidden/>
+              </w:rPr>
+            </w:r>
+            <w:r>
+              <w:rPr>
+                <w:noProof/>
+                <w:webHidden/>
+              </w:rPr>
+              <w:fldChar w:fldCharType="separate"/>
+            </w:r>
+            <w:r>
+              <w:rPr>
+                <w:noProof/>
+                <w:webHidden/>
+              </w:rPr>
+              <w:t>9</w:t>
+            </w:r>
+            <w:r>
+              <w:rPr>
+                <w:noProof/>
+                <w:webHidden/>
+              </w:rPr>
+              <w:fldChar w:fldCharType="end"/>
+            </w:r>
+          </w:hyperlink>
+        </w:p>
+        <w:p>
+          <w:pPr>
+            <w:pStyle w:val="TOC2"/>
+            <w:tabs>
+              <w:tab w:val="right" w:leader="dot" w:pos="9016"/>
+            </w:tabs>
+            <w:rPr>
+              <w:rFonts w:eastAsiaTheme="minorEastAsia"/>
+              <w:noProof/>
+              <w:sz w:val="24"/>
+              <w:szCs w:val="24"/>
+              <w:lang w:eastAsia="en-GB"/>
+            </w:rPr>
+          </w:pPr>
+          <w:hyperlink w:anchor="_Toc175317421" w:history="1">
+            <w:r>
+              <w:rPr>
+                <w:rStyle w:val="Hyperlink"/>
+                <w:noProof/>
+              </w:rPr>
+              <w:t>Theory Reflections</w:t>
+            </w:r>
+            <w:r>
+              <w:rPr>
+                <w:noProof/>
+                <w:webHidden/>
+              </w:rPr>
+              <w:tab/>
+            </w:r>
+            <w:r>
+              <w:rPr>
+                <w:noProof/>
+                <w:webHidden/>
+              </w:rPr>
+              <w:fldChar w:fldCharType="begin"/>
+            </w:r>
+            <w:r>
+              <w:rPr>
+                <w:noProof/>
+                <w:webHidden/>
+              </w:rPr>
+              <w:instrText xml:space="preserve"> PAGEREF _Toc175317421 \h </w:instrText>
+            </w:r>
+            <w:r>
+              <w:rPr>
+                <w:noProof/>
+                <w:webHidden/>
+              </w:rPr>
+            </w:r>
+            <w:r>
+              <w:rPr>
+                <w:noProof/>
+                <w:webHidden/>
+              </w:rPr>
+              <w:fldChar w:fldCharType="separate"/>
+            </w:r>
+            <w:r>
+              <w:rPr>
+                <w:noProof/>
+                <w:webHidden/>
+              </w:rPr>
+              <w:t>10</w:t>
             </w:r>
             <w:r>
               <w:rPr>
@@ -854,12 +1085,300 @@
               <w:lang w:eastAsia="en-GB"/>
             </w:rPr>
           </w:pPr>
-          <w:hyperlink w:anchor="_Toc174202501" w:history="1">
+          <w:hyperlink w:anchor="_Toc175317422" w:history="1">
             <w:r>
               <w:rPr>
                 <w:rStyle w:val="Hyperlink"/>
                 <w:noProof/>
               </w:rPr>
+              <w:t>Testing – Applied</w:t>
+            </w:r>
+            <w:r>
+              <w:rPr>
+                <w:noProof/>
+                <w:webHidden/>
+              </w:rPr>
+              <w:tab/>
+            </w:r>
+            <w:r>
+              <w:rPr>
+                <w:noProof/>
+                <w:webHidden/>
+              </w:rPr>
+              <w:fldChar w:fldCharType="begin"/>
+            </w:r>
+            <w:r>
+              <w:rPr>
+                <w:noProof/>
+                <w:webHidden/>
+              </w:rPr>
+              <w:instrText xml:space="preserve"> PAGEREF _Toc175317422 \h </w:instrText>
+            </w:r>
+            <w:r>
+              <w:rPr>
+                <w:noProof/>
+                <w:webHidden/>
+              </w:rPr>
+            </w:r>
+            <w:r>
+              <w:rPr>
+                <w:noProof/>
+                <w:webHidden/>
+              </w:rPr>
+              <w:fldChar w:fldCharType="separate"/>
+            </w:r>
+            <w:r>
+              <w:rPr>
+                <w:noProof/>
+                <w:webHidden/>
+              </w:rPr>
+              <w:t>11</w:t>
+            </w:r>
+            <w:r>
+              <w:rPr>
+                <w:noProof/>
+                <w:webHidden/>
+              </w:rPr>
+              <w:fldChar w:fldCharType="end"/>
+            </w:r>
+          </w:hyperlink>
+        </w:p>
+        <w:p>
+          <w:pPr>
+            <w:pStyle w:val="TOC2"/>
+            <w:tabs>
+              <w:tab w:val="right" w:leader="dot" w:pos="9016"/>
+            </w:tabs>
+            <w:rPr>
+              <w:rFonts w:eastAsiaTheme="minorEastAsia"/>
+              <w:noProof/>
+              <w:sz w:val="24"/>
+              <w:szCs w:val="24"/>
+              <w:lang w:eastAsia="en-GB"/>
+            </w:rPr>
+          </w:pPr>
+          <w:hyperlink w:anchor="_Toc175317423" w:history="1">
+            <w:r>
+              <w:rPr>
+                <w:rStyle w:val="Hyperlink"/>
+                <w:noProof/>
+              </w:rPr>
+              <w:t>Scenarios – Test Plan</w:t>
+            </w:r>
+            <w:r>
+              <w:rPr>
+                <w:noProof/>
+                <w:webHidden/>
+              </w:rPr>
+              <w:tab/>
+            </w:r>
+            <w:r>
+              <w:rPr>
+                <w:noProof/>
+                <w:webHidden/>
+              </w:rPr>
+              <w:fldChar w:fldCharType="begin"/>
+            </w:r>
+            <w:r>
+              <w:rPr>
+                <w:noProof/>
+                <w:webHidden/>
+              </w:rPr>
+              <w:instrText xml:space="preserve"> PAGEREF _Toc175317423 \h </w:instrText>
+            </w:r>
+            <w:r>
+              <w:rPr>
+                <w:noProof/>
+                <w:webHidden/>
+              </w:rPr>
+            </w:r>
+            <w:r>
+              <w:rPr>
+                <w:noProof/>
+                <w:webHidden/>
+              </w:rPr>
+              <w:fldChar w:fldCharType="separate"/>
+            </w:r>
+            <w:r>
+              <w:rPr>
+                <w:noProof/>
+                <w:webHidden/>
+              </w:rPr>
+              <w:t>12</w:t>
+            </w:r>
+            <w:r>
+              <w:rPr>
+                <w:noProof/>
+                <w:webHidden/>
+              </w:rPr>
+              <w:fldChar w:fldCharType="end"/>
+            </w:r>
+          </w:hyperlink>
+        </w:p>
+        <w:p>
+          <w:pPr>
+            <w:pStyle w:val="TOC2"/>
+            <w:tabs>
+              <w:tab w:val="right" w:leader="dot" w:pos="9016"/>
+            </w:tabs>
+            <w:rPr>
+              <w:rFonts w:eastAsiaTheme="minorEastAsia"/>
+              <w:noProof/>
+              <w:sz w:val="24"/>
+              <w:szCs w:val="24"/>
+              <w:lang w:eastAsia="en-GB"/>
+            </w:rPr>
+          </w:pPr>
+          <w:hyperlink w:anchor="_Toc175317424" w:history="1">
+            <w:r>
+              <w:rPr>
+                <w:rStyle w:val="Hyperlink"/>
+                <w:noProof/>
+              </w:rPr>
+              <w:t>Test Code created</w:t>
+            </w:r>
+            <w:r>
+              <w:rPr>
+                <w:noProof/>
+                <w:webHidden/>
+              </w:rPr>
+              <w:tab/>
+            </w:r>
+            <w:r>
+              <w:rPr>
+                <w:noProof/>
+                <w:webHidden/>
+              </w:rPr>
+              <w:fldChar w:fldCharType="begin"/>
+            </w:r>
+            <w:r>
+              <w:rPr>
+                <w:noProof/>
+                <w:webHidden/>
+              </w:rPr>
+              <w:instrText xml:space="preserve"> PAGEREF _Toc175317424 \h </w:instrText>
+            </w:r>
+            <w:r>
+              <w:rPr>
+                <w:noProof/>
+                <w:webHidden/>
+              </w:rPr>
+            </w:r>
+            <w:r>
+              <w:rPr>
+                <w:noProof/>
+                <w:webHidden/>
+              </w:rPr>
+              <w:fldChar w:fldCharType="separate"/>
+            </w:r>
+            <w:r>
+              <w:rPr>
+                <w:noProof/>
+                <w:webHidden/>
+              </w:rPr>
+              <w:t>13</w:t>
+            </w:r>
+            <w:r>
+              <w:rPr>
+                <w:noProof/>
+                <w:webHidden/>
+              </w:rPr>
+              <w:fldChar w:fldCharType="end"/>
+            </w:r>
+          </w:hyperlink>
+        </w:p>
+        <w:p>
+          <w:pPr>
+            <w:pStyle w:val="TOC1"/>
+            <w:tabs>
+              <w:tab w:val="right" w:leader="dot" w:pos="9016"/>
+            </w:tabs>
+            <w:rPr>
+              <w:rFonts w:eastAsiaTheme="minorEastAsia"/>
+              <w:noProof/>
+              <w:sz w:val="24"/>
+              <w:szCs w:val="24"/>
+              <w:lang w:eastAsia="en-GB"/>
+            </w:rPr>
+          </w:pPr>
+          <w:hyperlink w:anchor="_Toc175317425" w:history="1">
+            <w:r>
+              <w:rPr>
+                <w:rStyle w:val="Hyperlink"/>
+                <w:noProof/>
+              </w:rPr>
+              <w:t>Conclusion</w:t>
+            </w:r>
+            <w:r>
+              <w:rPr>
+                <w:noProof/>
+                <w:webHidden/>
+              </w:rPr>
+              <w:tab/>
+            </w:r>
+            <w:r>
+              <w:rPr>
+                <w:noProof/>
+                <w:webHidden/>
+              </w:rPr>
+              <w:fldChar w:fldCharType="begin"/>
+            </w:r>
+            <w:r>
+              <w:rPr>
+                <w:noProof/>
+                <w:webHidden/>
+              </w:rPr>
+              <w:instrText xml:space="preserve"> PAGEREF _Toc175317425 \h </w:instrText>
+            </w:r>
+            <w:r>
+              <w:rPr>
+                <w:noProof/>
+                <w:webHidden/>
+              </w:rPr>
+            </w:r>
+            <w:r>
+              <w:rPr>
+                <w:noProof/>
+                <w:webHidden/>
+              </w:rPr>
+              <w:fldChar w:fldCharType="separate"/>
+            </w:r>
+            <w:r>
+              <w:rPr>
+                <w:noProof/>
+                <w:webHidden/>
+              </w:rPr>
+              <w:t>14</w:t>
+            </w:r>
+            <w:r>
+              <w:rPr>
+                <w:noProof/>
+                <w:webHidden/>
+              </w:rPr>
+              <w:fldChar w:fldCharType="end"/>
+            </w:r>
+          </w:hyperlink>
+        </w:p>
+        <w:p>
+          <w:pPr>
+            <w:pStyle w:val="TOC1"/>
+            <w:tabs>
+              <w:tab w:val="right" w:leader="dot" w:pos="9016"/>
+            </w:tabs>
+            <w:rPr>
+              <w:rFonts w:eastAsiaTheme="minorEastAsia"/>
+              <w:noProof/>
+              <w:sz w:val="24"/>
+              <w:szCs w:val="24"/>
+              <w:lang w:eastAsia="en-GB"/>
+            </w:rPr>
+          </w:pPr>
+          <w:hyperlink w:anchor="_Toc175317426" w:history="1">
+            <w:r>
+              <w:rPr>
+                <w:rStyle w:val="Hyperlink"/>
+                <w:noProof/>
+              </w:rPr>
               <w:t>References</w:t>
             </w:r>
             <w:r>
@@ -881,7 +1400,7 @@
                 <w:noProof/>
                 <w:webHidden/>
               </w:rPr>
-              <w:instrText xml:space="preserve"> PAGEREF _Toc174202501 \h </w:instrText>
+              <w:instrText xml:space="preserve"> PAGEREF _Toc175317426 \h </w:instrText>
             </w:r>
             <w:r>
               <w:rPr>
@@ -901,7 +1420,7 @@
                 <w:noProof/>
                 <w:webHidden/>
               </w:rPr>
-              <w:t>8</w:t>
+              <w:t>15</w:t>
             </w:r>
             <w:r>
               <w:rPr>
@@ -934,27 +1453,172 @@
     </w:p>
     <w:p>
       <w:pPr>
+        <w:pStyle w:val="Heading1"/>
+      </w:pPr>
+      <w:bookmarkStart w:id="1" w:name="_Toc175317410"/>
+      <w:r>
+        <w:lastRenderedPageBreak/>
+        <w:t>Table of Figures</w:t>
+      </w:r>
+      <w:bookmarkEnd w:id="1"/>
+    </w:p>
+    <w:p>
+      <w:pPr>
+        <w:pStyle w:val="TableofFigures"/>
+        <w:tabs>
+          <w:tab w:val="right" w:leader="dot" w:pos="9016"/>
+        </w:tabs>
+        <w:rPr>
+          <w:rFonts w:eastAsiaTheme="minorEastAsia"/>
+          <w:noProof/>
+          <w:sz w:val="24"/>
+          <w:szCs w:val="24"/>
+          <w:lang w:eastAsia="en-GB"/>
+        </w:rPr>
+      </w:pPr>
+      <w:r>
+        <w:fldChar w:fldCharType="begin"/>
+      </w:r>
+      <w:r>
+        <w:instrText xml:space="preserve"> TOC \h \z \c "Figure" </w:instrText>
+      </w:r>
+      <w:r>
+        <w:fldChar w:fldCharType="separate"/>
+      </w:r>
+      <w:hyperlink w:anchor="_Toc175317427" w:history="1">
+        <w:r>
+          <w:rPr>
+            <w:rStyle w:val="Hyperlink"/>
+            <w:noProof/>
+          </w:rPr>
+          <w:t>Figure 1 - Internal Email Communication with IT Development &amp; Testing Leads (names redacted for privacy)</w:t>
+        </w:r>
+        <w:r>
+          <w:rPr>
+            <w:noProof/>
+            <w:webHidden/>
+          </w:rPr>
+          <w:tab/>
+        </w:r>
+        <w:r>
+          <w:rPr>
+            <w:noProof/>
+            <w:webHidden/>
+          </w:rPr>
+          <w:fldChar w:fldCharType="begin"/>
+        </w:r>
+        <w:r>
+          <w:rPr>
+            <w:noProof/>
+            <w:webHidden/>
+          </w:rPr>
+          <w:instrText xml:space="preserve"> PAGEREF _Toc175317427 \h </w:instrText>
+        </w:r>
+        <w:r>
+          <w:rPr>
+            <w:noProof/>
+            <w:webHidden/>
+          </w:rPr>
+        </w:r>
+        <w:r>
+          <w:rPr>
+            <w:noProof/>
+            <w:webHidden/>
+          </w:rPr>
+          <w:fldChar w:fldCharType="separate"/>
+        </w:r>
+        <w:r>
+          <w:rPr>
+            <w:noProof/>
+            <w:webHidden/>
+          </w:rPr>
+          <w:t>5</w:t>
+        </w:r>
+        <w:r>
+          <w:rPr>
+            <w:noProof/>
+            <w:webHidden/>
+          </w:rPr>
+          <w:fldChar w:fldCharType="end"/>
+        </w:r>
+      </w:hyperlink>
+    </w:p>
+    <w:p>
+      <w:pPr>
+        <w:pStyle w:val="TableofFigures"/>
+        <w:tabs>
+          <w:tab w:val="right" w:leader="dot" w:pos="9016"/>
+        </w:tabs>
+        <w:rPr>
+          <w:rFonts w:eastAsiaTheme="minorEastAsia"/>
+          <w:noProof/>
+          <w:sz w:val="24"/>
+          <w:szCs w:val="24"/>
+          <w:lang w:eastAsia="en-GB"/>
+        </w:rPr>
+      </w:pPr>
+      <w:hyperlink w:anchor="_Toc175317428" w:history="1">
+        <w:r>
+          <w:rPr>
+            <w:rStyle w:val="Hyperlink"/>
+            <w:noProof/>
+          </w:rPr>
+          <w:t>Figure 2- Email Response from IT with starting point suggestions</w:t>
+        </w:r>
+        <w:r>
+          <w:rPr>
+            <w:noProof/>
+            <w:webHidden/>
+          </w:rPr>
+          <w:tab/>
+        </w:r>
+        <w:r>
+          <w:rPr>
+            <w:noProof/>
+            <w:webHidden/>
+          </w:rPr>
+          <w:fldChar w:fldCharType="begin"/>
+        </w:r>
+        <w:r>
+          <w:rPr>
+            <w:noProof/>
+            <w:webHidden/>
+          </w:rPr>
+          <w:instrText xml:space="preserve"> PAGEREF _Toc175317428 \h </w:instrText>
+        </w:r>
+        <w:r>
+          <w:rPr>
+            <w:noProof/>
+            <w:webHidden/>
+          </w:rPr>
+        </w:r>
+        <w:r>
+          <w:rPr>
+            <w:noProof/>
+            <w:webHidden/>
+          </w:rPr>
+          <w:fldChar w:fldCharType="separate"/>
+        </w:r>
+        <w:r>
+          <w:rPr>
+            <w:noProof/>
+            <w:webHidden/>
+          </w:rPr>
+          <w:t>6</w:t>
+        </w:r>
+        <w:r>
+          <w:rPr>
+            <w:noProof/>
+            <w:webHidden/>
+          </w:rPr>
+          <w:fldChar w:fldCharType="end"/>
+        </w:r>
+      </w:hyperlink>
+    </w:p>
+    <w:p>
+      <w:pPr>
         <w:spacing w:line="278" w:lineRule="auto"/>
       </w:pPr>
-      <w:r>
-        <w:lastRenderedPageBreak/>
-        <w:fldChar w:fldCharType="begin"/>
-      </w:r>
-      <w:r>
-        <w:instrText xml:space="preserve"> TOC \h \z \c "Figure" </w:instrText>
-      </w:r>
-      <w:r>
-        <w:fldChar w:fldCharType="separate"/>
-      </w:r>
-      <w:r>
-        <w:rPr>
-          <w:b/>
-          <w:bCs/>
-          <w:noProof/>
-          <w:lang w:val="en-US"/>
-        </w:rPr>
-        <w:t>No table of figures entries found.</w:t>
-      </w:r>
       <w:r>
         <w:fldChar w:fldCharType="end"/>
       </w:r>
@@ -977,25 +1641,26 @@
       <w:pPr>
         <w:pStyle w:val="Heading1"/>
       </w:pPr>
-      <w:bookmarkStart w:id="0" w:name="_Toc174202491"/>
+      <w:bookmarkStart w:id="2" w:name="_Toc175317411"/>
       <w:r>
         <w:lastRenderedPageBreak/>
         <w:t>Introduction</w:t>
       </w:r>
-      <w:bookmarkEnd w:id="0"/>
+      <w:bookmarkEnd w:id="2"/>
     </w:p>
     <w:p>
       <w:pPr>
         <w:spacing w:line="278" w:lineRule="auto"/>
       </w:pPr>
       <w:r>
-        <w:t>From reading the brief, the idea that comes to mind for me is:</w:t>
-      </w:r>
-    </w:p>
-    <w:p>
-      <w:pPr>
-        <w:spacing w:line="278" w:lineRule="auto"/>
-      </w:pPr>
+        <w:t xml:space="preserve">This report covers my research into </w:t>
+      </w:r>
+      <w:r>
+        <w:t>Testing Frameworks and Methodologies</w:t>
+      </w:r>
+      <w:r>
+        <w:t>, undertaken as an upskilling exercise so I can expand my knowledge and toolkit for ensuring the quality of software I work on. This will cover:</w:t>
+      </w:r>
     </w:p>
     <w:p>
       <w:pPr>
@@ -1007,7 +1672,23 @@
         <w:spacing w:line="278" w:lineRule="auto"/>
       </w:pPr>
       <w:r>
-        <w:t>Do a theory review of the various Testing Frameworks and Methodologies (with references)</w:t>
+        <w:t xml:space="preserve">A </w:t>
+      </w:r>
+      <w:r>
+        <w:rPr>
+          <w:b/>
+          <w:bCs/>
+        </w:rPr>
+        <w:t>theory review</w:t>
+      </w:r>
+      <w:r>
+        <w:t xml:space="preserve"> of various Testing Frameworks and Methodologies</w:t>
+      </w:r>
+      <w:r>
+        <w:t xml:space="preserve"> accepted by the industry</w:t>
+      </w:r>
+      <w:r>
+        <w:t xml:space="preserve"> (with references)</w:t>
       </w:r>
     </w:p>
     <w:p>
@@ -1020,7 +1701,41 @@
         <w:spacing w:line="278" w:lineRule="auto"/>
       </w:pPr>
       <w:r>
-        <w:t>Write details on which Frameworks and methodologies are used within my team</w:t>
+        <w:t xml:space="preserve">Provide </w:t>
+      </w:r>
+      <w:r>
+        <w:t xml:space="preserve">details on which </w:t>
+      </w:r>
+      <w:r>
+        <w:rPr>
+          <w:b/>
+          <w:bCs/>
+        </w:rPr>
+        <w:t xml:space="preserve">Frameworks and </w:t>
+      </w:r>
+      <w:r>
+        <w:rPr>
+          <w:b/>
+          <w:bCs/>
+        </w:rPr>
+        <w:t>M</w:t>
+      </w:r>
+      <w:r>
+        <w:rPr>
+          <w:b/>
+          <w:bCs/>
+        </w:rPr>
+        <w:t>ethodologies</w:t>
+      </w:r>
+      <w:r>
+        <w:t xml:space="preserve"> are </w:t>
+      </w:r>
+      <w:r>
+        <w:rPr>
+          <w:b/>
+          <w:bCs/>
+        </w:rPr>
+        <w:t>used within my team</w:t>
       </w:r>
     </w:p>
     <w:p>
@@ -1035,18 +1750,37 @@
       <w:r>
         <w:t>Expand on this via reaching out to our dedicated IT Testing teams, who I know engage in more testing methodologies then my team</w:t>
       </w:r>
+      <w:r>
+        <w:t xml:space="preserve"> do</w:t>
+      </w:r>
+      <w:r>
+        <w:t>, which will allow a view of testing in the wider organisation</w:t>
+      </w:r>
     </w:p>
     <w:p>
       <w:pPr>
         <w:spacing w:line="278" w:lineRule="auto"/>
       </w:pPr>
-    </w:p>
-    <w:p>
-      <w:pPr>
-        <w:spacing w:line="278" w:lineRule="auto"/>
-      </w:pPr>
-      <w:r>
-        <w:t>Then, put together a Test Plan for testing a deployed version of an implementation of our Credit Decisioning system. I can cover:</w:t>
+      <w:r>
+        <w:t xml:space="preserve">Also covered are my efforts to apply these </w:t>
+      </w:r>
+      <w:r>
+        <w:t>Testing Frameworks and Methodologies</w:t>
+      </w:r>
+      <w:r>
+        <w:t>.</w:t>
+      </w:r>
+      <w:r>
+        <w:t xml:space="preserve"> To do this I</w:t>
+      </w:r>
+      <w:r>
+        <w:t xml:space="preserve"> put together a Test Plan for testing a deployed version of an implementation of our Credit Decisioning system. </w:t>
+      </w:r>
+      <w:r>
+        <w:t>Within this plan I cover</w:t>
+      </w:r>
+      <w:r>
+        <w:t>:</w:t>
       </w:r>
     </w:p>
     <w:p>
@@ -1059,7 +1793,38 @@
         <w:spacing w:line="278" w:lineRule="auto"/>
       </w:pPr>
       <w:r>
-        <w:t>System Testing via the Postman software, which makes use of JavaScript test cases via an implementaion of the Chai libary for running test cases on the HTTP response recived from a web application</w:t>
+        <w:rPr>
+          <w:b/>
+          <w:bCs/>
+        </w:rPr>
+        <w:t>System Testing</w:t>
+      </w:r>
+      <w:r>
+        <w:t xml:space="preserve"> </w:t>
+      </w:r>
+      <w:r>
+        <w:t xml:space="preserve">- conducted </w:t>
+      </w:r>
+      <w:r>
+        <w:t xml:space="preserve">via the Postman software, which makes use of JavaScript test cases via an </w:t>
+      </w:r>
+      <w:r>
+        <w:t>implementation</w:t>
+      </w:r>
+      <w:r>
+        <w:t xml:space="preserve"> of the Chai </w:t>
+      </w:r>
+      <w:r>
+        <w:t>library</w:t>
+      </w:r>
+      <w:r>
+        <w:t xml:space="preserve"> for running test cases on the HTTP response </w:t>
+      </w:r>
+      <w:r>
+        <w:t>received</w:t>
+      </w:r>
+      <w:r>
+        <w:t xml:space="preserve"> from a web application</w:t>
       </w:r>
     </w:p>
     <w:p>
@@ -1072,7 +1837,32 @@
         <w:spacing w:line="278" w:lineRule="auto"/>
       </w:pPr>
       <w:r>
-        <w:t>Integration testing with integrated 3rd party API's in the Credit Decisioning system</w:t>
+        <w:rPr>
+          <w:b/>
+          <w:bCs/>
+        </w:rPr>
+        <w:t>Integration testing</w:t>
+      </w:r>
+      <w:r>
+        <w:t xml:space="preserve"> –</w:t>
+      </w:r>
+      <w:r>
+        <w:t xml:space="preserve"> </w:t>
+      </w:r>
+      <w:r>
+        <w:t>for testing that our</w:t>
+      </w:r>
+      <w:r>
+        <w:t xml:space="preserve"> Credit Decisioning system</w:t>
+      </w:r>
+      <w:r>
+        <w:t xml:space="preserve"> integrates </w:t>
+      </w:r>
+      <w:r>
+        <w:t xml:space="preserve">with 3rd party API's </w:t>
+      </w:r>
+      <w:r>
+        <w:t>successfully (i.e. no errors returned for multiple real-world scenarios)</w:t>
       </w:r>
     </w:p>
     <w:p>
@@ -1085,7 +1875,375 @@
         <w:spacing w:line="278" w:lineRule="auto"/>
       </w:pPr>
       <w:r>
-        <w:t>Performance Testing via testing peak volumes the system can handle</w:t>
+        <w:rPr>
+          <w:b/>
+          <w:bCs/>
+        </w:rPr>
+        <w:t>Performance Testing</w:t>
+      </w:r>
+      <w:r>
+        <w:t xml:space="preserve"> -</w:t>
+      </w:r>
+      <w:r>
+        <w:t xml:space="preserve"> via testing peak volumes the system can handle</w:t>
+      </w:r>
+    </w:p>
+    <w:p>
+      <w:pPr>
+        <w:spacing w:line="278" w:lineRule="auto"/>
+      </w:pPr>
+    </w:p>
+    <w:p>
+      <w:pPr>
+        <w:spacing w:line="278" w:lineRule="auto"/>
+      </w:pPr>
+      <w:commentRangeStart w:id="3"/>
+      <w:r>
+        <w:t xml:space="preserve">Possibly </w:t>
+      </w:r>
+      <w:r>
+        <w:rPr>
+          <w:b/>
+          <w:bCs/>
+        </w:rPr>
+        <w:t>Security</w:t>
+      </w:r>
+      <w:r>
+        <w:rPr>
+          <w:b/>
+          <w:bCs/>
+        </w:rPr>
+        <w:t xml:space="preserve"> testing</w:t>
+      </w:r>
+      <w:r>
+        <w:t xml:space="preserve"> (not something we do in my team today, but I'm hopeful I could apply something with the support of our dedicated IT Testing teams)</w:t>
+      </w:r>
+      <w:commentRangeEnd w:id="3"/>
+      <w:r>
+        <w:rPr>
+          <w:rStyle w:val="CommentReference"/>
+        </w:rPr>
+        <w:commentReference w:id="3"/>
+      </w:r>
+    </w:p>
+    <w:p>
+      <w:pPr>
+        <w:spacing w:line="278" w:lineRule="auto"/>
+      </w:pPr>
+    </w:p>
+    <w:p>
+      <w:pPr>
+        <w:spacing w:line="278" w:lineRule="auto"/>
+      </w:pPr>
+      <w:r>
+        <w:t xml:space="preserve">(Note: would need to censor </w:t>
+      </w:r>
+      <w:proofErr w:type="spellStart"/>
+      <w:r>
+        <w:t>alot</w:t>
+      </w:r>
+      <w:proofErr w:type="spellEnd"/>
+      <w:r>
+        <w:t xml:space="preserve"> of sensitive information with this idea, possibly even specific parts of the written test code, but this would be a great idea to apply my learnings I feel.)</w:t>
+      </w:r>
+    </w:p>
+    <w:p>
+      <w:pPr>
+        <w:spacing w:line="278" w:lineRule="auto"/>
+      </w:pPr>
+      <w:r>
+        <w:br w:type="page"/>
+      </w:r>
+    </w:p>
+    <w:p>
+      <w:pPr>
+        <w:pStyle w:val="Heading1"/>
+      </w:pPr>
+      <w:bookmarkStart w:id="4" w:name="_Toc175317412"/>
+      <w:r>
+        <w:lastRenderedPageBreak/>
+        <w:t>Theory Review</w:t>
+      </w:r>
+      <w:r>
+        <w:t xml:space="preserve"> </w:t>
+      </w:r>
+      <w:r>
+        <w:t>–</w:t>
+      </w:r>
+      <w:r>
+        <w:t xml:space="preserve"> Testing</w:t>
+      </w:r>
+      <w:bookmarkEnd w:id="4"/>
+    </w:p>
+    <w:p>
+      <w:r>
+        <w:t xml:space="preserve">To get started with this, I consulted our IT Development and Testing team leads </w:t>
+      </w:r>
+      <w:r>
+        <w:t>for information on what methodologies and frameworks were used within the workplace. I approached these stakeholders as I knew they had a higher level of technical expertise then my team (who are a more hybrid team).</w:t>
+      </w:r>
+    </w:p>
+    <w:p>
+      <w:r>
+        <w:rPr>
+          <w:noProof/>
+        </w:rPr>
+        <w:drawing>
+          <wp:inline distT="0" distB="0" distL="0" distR="0" wp14:anchorId="4792D1FE" wp14:editId="7D0DFDFC">
+            <wp:extent cx="5727700" cy="4606290"/>
+            <wp:effectExtent l="0" t="0" r="6350" b="3810"/>
+            <wp:docPr id="324977800" name="Picture 3"/>
+            <wp:cNvGraphicFramePr>
+              <a:graphicFrameLocks xmlns:a="http://schemas.openxmlformats.org/drawingml/2006/main" noChangeAspect="1"/>
+            </wp:cNvGraphicFramePr>
+            <a:graphic xmlns:a="http://schemas.openxmlformats.org/drawingml/2006/main">
+              <a:graphicData uri="http://schemas.openxmlformats.org/drawingml/2006/picture">
+                <pic:pic xmlns:pic="http://schemas.openxmlformats.org/drawingml/2006/picture">
+                  <pic:nvPicPr>
+                    <pic:cNvPr id="0" name="Picture 3"/>
+                    <pic:cNvPicPr>
+                      <a:picLocks noChangeAspect="1" noChangeArrowheads="1"/>
+                    </pic:cNvPicPr>
+                  </pic:nvPicPr>
+                  <pic:blipFill>
+                    <a:blip r:embed="rId12">
+                      <a:extLst>
+                        <a:ext uri="{28A0092B-C50C-407E-A947-70E740481C1C}">
+                          <a14:useLocalDpi xmlns:a14="http://schemas.microsoft.com/office/drawing/2010/main" val="0"/>
+                        </a:ext>
+                      </a:extLst>
+                    </a:blip>
+                    <a:srcRect/>
+                    <a:stretch>
+                      <a:fillRect/>
+                    </a:stretch>
+                  </pic:blipFill>
+                  <pic:spPr bwMode="auto">
+                    <a:xfrm>
+                      <a:off x="0" y="0"/>
+                      <a:ext cx="5727700" cy="4606290"/>
+                    </a:xfrm>
+                    <a:prstGeom prst="rect">
+                      <a:avLst/>
+                    </a:prstGeom>
+                    <a:noFill/>
+                    <a:ln>
+                      <a:noFill/>
+                    </a:ln>
+                  </pic:spPr>
+                </pic:pic>
+              </a:graphicData>
+            </a:graphic>
+          </wp:inline>
+        </w:drawing>
+      </w:r>
+    </w:p>
+    <w:p>
+      <w:pPr>
+        <w:pStyle w:val="Caption"/>
+      </w:pPr>
+      <w:bookmarkStart w:id="5" w:name="_Toc175317427"/>
+      <w:r>
+        <w:t xml:space="preserve">Figure </w:t>
+      </w:r>
+      <w:r>
+        <w:fldChar w:fldCharType="begin"/>
+      </w:r>
+      <w:r>
+        <w:instrText xml:space="preserve"> SEQ Figure \* ARABIC </w:instrText>
+      </w:r>
+      <w:r>
+        <w:fldChar w:fldCharType="separate"/>
+      </w:r>
+      <w:r>
+        <w:rPr>
+          <w:noProof/>
+        </w:rPr>
+        <w:t>1</w:t>
+      </w:r>
+      <w:r>
+        <w:fldChar w:fldCharType="end"/>
+      </w:r>
+      <w:r>
+        <w:t xml:space="preserve"> - Internal </w:t>
+      </w:r>
+      <w:r>
+        <w:t xml:space="preserve">Email </w:t>
+      </w:r>
+      <w:r>
+        <w:t>Communication with IT Development &amp; Testing Leads</w:t>
+      </w:r>
+      <w:r>
+        <w:t xml:space="preserve"> (names redacted for privacy)</w:t>
+      </w:r>
+      <w:bookmarkEnd w:id="5"/>
+    </w:p>
+    <w:p>
+      <w:pPr>
+        <w:spacing w:line="278" w:lineRule="auto"/>
+      </w:pPr>
+      <w:r>
+        <w:br w:type="page"/>
+      </w:r>
+    </w:p>
+    <w:p>
+      <w:r>
+        <w:lastRenderedPageBreak/>
+        <w:t>Below shows the response I got from the stakeholders. They provided suggestions of where to start with methodologies and frames for my theory review, along with suggestions of tools I could look at for conducting testing. Also was an invitation to discuss further in person.</w:t>
+      </w:r>
+    </w:p>
+    <w:p>
+      <w:r>
+        <w:rPr>
+          <w:noProof/>
+        </w:rPr>
+        <w:drawing>
+          <wp:inline distT="0" distB="0" distL="0" distR="0" wp14:anchorId="16E170D0" wp14:editId="1EBD1D02">
+            <wp:extent cx="5114925" cy="4451231"/>
+            <wp:effectExtent l="0" t="0" r="0" b="6985"/>
+            <wp:docPr id="2046295909" name="Picture 1" descr="A screenshot of a computer&#10;&#10;Description automatically generated"/>
+            <wp:cNvGraphicFramePr>
+              <a:graphicFrameLocks xmlns:a="http://schemas.openxmlformats.org/drawingml/2006/main" noChangeAspect="1"/>
+            </wp:cNvGraphicFramePr>
+            <a:graphic xmlns:a="http://schemas.openxmlformats.org/drawingml/2006/main">
+              <a:graphicData uri="http://schemas.openxmlformats.org/drawingml/2006/picture">
+                <pic:pic xmlns:pic="http://schemas.openxmlformats.org/drawingml/2006/picture">
+                  <pic:nvPicPr>
+                    <pic:cNvPr id="2046295909" name="Picture 1" descr="A screenshot of a computer&#10;&#10;Description automatically generated"/>
+                    <pic:cNvPicPr>
+                      <a:picLocks noChangeAspect="1" noChangeArrowheads="1"/>
+                    </pic:cNvPicPr>
+                  </pic:nvPicPr>
+                  <pic:blipFill rotWithShape="1">
+                    <a:blip r:embed="rId13">
+                      <a:extLst>
+                        <a:ext uri="{28A0092B-C50C-407E-A947-70E740481C1C}">
+                          <a14:useLocalDpi xmlns:a14="http://schemas.microsoft.com/office/drawing/2010/main" val="0"/>
+                        </a:ext>
+                      </a:extLst>
+                    </a:blip>
+                    <a:srcRect b="19968"/>
+                    <a:stretch/>
+                  </pic:blipFill>
+                  <pic:spPr bwMode="auto">
+                    <a:xfrm>
+                      <a:off x="0" y="0"/>
+                      <a:ext cx="5114925" cy="4451231"/>
+                    </a:xfrm>
+                    <a:prstGeom prst="rect">
+                      <a:avLst/>
+                    </a:prstGeom>
+                    <a:noFill/>
+                    <a:ln>
+                      <a:noFill/>
+                    </a:ln>
+                    <a:extLst>
+                      <a:ext uri="{53640926-AAD7-44D8-BBD7-CCE9431645EC}">
+                        <a14:shadowObscured xmlns:a14="http://schemas.microsoft.com/office/drawing/2010/main"/>
+                      </a:ext>
+                    </a:extLst>
+                  </pic:spPr>
+                </pic:pic>
+              </a:graphicData>
+            </a:graphic>
+          </wp:inline>
+        </w:drawing>
+      </w:r>
+    </w:p>
+    <w:p>
+      <w:pPr>
+        <w:pStyle w:val="Caption"/>
+      </w:pPr>
+      <w:bookmarkStart w:id="6" w:name="_Toc175317428"/>
+      <w:r>
+        <w:t xml:space="preserve">Figure </w:t>
+      </w:r>
+      <w:r>
+        <w:fldChar w:fldCharType="begin"/>
+      </w:r>
+      <w:r>
+        <w:instrText xml:space="preserve"> SEQ Figure \* ARABIC </w:instrText>
+      </w:r>
+      <w:r>
+        <w:fldChar w:fldCharType="separate"/>
+      </w:r>
+      <w:r>
+        <w:rPr>
+          <w:noProof/>
+        </w:rPr>
+        <w:t>2</w:t>
+      </w:r>
+      <w:r>
+        <w:fldChar w:fldCharType="end"/>
+      </w:r>
+      <w:r>
+        <w:t>- Email Response from IT with starting point suggestions</w:t>
+      </w:r>
+      <w:bookmarkEnd w:id="6"/>
+    </w:p>
+    <w:p>
+      <w:r>
+        <w:t>With this starting point, I’ve broken down the theory review into multiple sections</w:t>
+      </w:r>
+      <w:r>
+        <w:t xml:space="preserve"> below</w:t>
+      </w:r>
+      <w:r>
+        <w:t>.</w:t>
+      </w:r>
+    </w:p>
+    <w:p/>
+    <w:p>
+      <w:r>
+        <w:br w:type="page"/>
+      </w:r>
+    </w:p>
+    <w:p>
+      <w:pPr>
+        <w:pStyle w:val="Heading2"/>
+      </w:pPr>
+      <w:bookmarkStart w:id="7" w:name="_Toc175317413"/>
+      <w:r>
+        <w:lastRenderedPageBreak/>
+        <w:t>Methodologies</w:t>
+      </w:r>
+      <w:bookmarkEnd w:id="7"/>
+    </w:p>
+    <w:p>
+      <w:pPr>
+        <w:jc w:val="both"/>
+      </w:pPr>
+      <w:r>
+        <w:t>Software Testing Methodologies</w:t>
+      </w:r>
+      <w:r>
+        <w:t xml:space="preserve"> are various strategies/approaches used for testing an application for ensuring it looks and behaves as per requirements (</w:t>
+      </w:r>
+      <w:proofErr w:type="spellStart"/>
+      <w:r>
+        <w:t>Smartbear</w:t>
+      </w:r>
+      <w:proofErr w:type="spellEnd"/>
+      <w:r>
+        <w:t xml:space="preserve">, </w:t>
+      </w:r>
+      <w:r>
+        <w:t>2024a</w:t>
+      </w:r>
+      <w:r>
+        <w:t>). </w:t>
+      </w:r>
+      <w:r>
+        <w:t xml:space="preserve">These form the strategic approach to how developers/teams will test a piece of software. </w:t>
+      </w:r>
+      <w:r>
+        <w:t>The</w:t>
+      </w:r>
+      <w:r>
+        <w:t xml:space="preserve"> approaches and strategies</w:t>
+      </w:r>
+      <w:r>
+        <w:t xml:space="preserve"> can be split into types:</w:t>
       </w:r>
     </w:p>
     <w:p>
@@ -1093,67 +2251,684 @@
         <w:pStyle w:val="ListParagraph"/>
         <w:numPr>
           <w:ilvl w:val="0"/>
-          <w:numId w:val="8"/>
+          <w:numId w:val="9"/>
         </w:numPr>
+        <w:jc w:val="both"/>
+      </w:pPr>
+      <w:r>
+        <w:rPr>
+          <w:b/>
+          <w:bCs/>
+        </w:rPr>
+        <w:t>Functional</w:t>
+      </w:r>
+      <w:r>
+        <w:t xml:space="preserve"> </w:t>
+      </w:r>
+    </w:p>
+    <w:p>
+      <w:pPr>
+        <w:pStyle w:val="ListParagraph"/>
+        <w:numPr>
+          <w:ilvl w:val="0"/>
+          <w:numId w:val="9"/>
+        </w:numPr>
+        <w:jc w:val="both"/>
+      </w:pPr>
+      <w:r>
+        <w:rPr>
+          <w:b/>
+          <w:bCs/>
+        </w:rPr>
+        <w:t>Non</w:t>
+      </w:r>
+      <w:r>
+        <w:t>-</w:t>
+      </w:r>
+      <w:r>
+        <w:rPr>
+          <w:b/>
+          <w:bCs/>
+        </w:rPr>
+        <w:t>Functional</w:t>
+      </w:r>
+      <w:r>
+        <w:t xml:space="preserve"> </w:t>
+      </w:r>
+    </w:p>
+    <w:p>
+      <w:pPr>
+        <w:jc w:val="both"/>
+      </w:pPr>
+      <w:r>
+        <w:t>Testing methodologies have</w:t>
+      </w:r>
+      <w:r>
+        <w:t xml:space="preserve"> also</w:t>
+      </w:r>
+      <w:r>
+        <w:t xml:space="preserve"> found their way into the Software Development process directly</w:t>
+      </w:r>
+      <w:r>
+        <w:t>, leading to development approaches with testing requirements at their core.</w:t>
+      </w:r>
+    </w:p>
+    <w:p>
+      <w:pPr>
+        <w:pStyle w:val="Heading3"/>
+      </w:pPr>
+      <w:bookmarkStart w:id="8" w:name="_Toc175317414"/>
+      <w:r>
+        <w:t>Functional</w:t>
+      </w:r>
+      <w:r>
+        <w:t xml:space="preserve"> Testing</w:t>
+      </w:r>
+      <w:bookmarkEnd w:id="8"/>
+    </w:p>
+    <w:p>
+      <w:r>
+        <w:t xml:space="preserve">Functional </w:t>
+      </w:r>
+      <w:r>
+        <w:t>Testing</w:t>
+      </w:r>
+      <w:r>
+        <w:t xml:space="preserve"> is about</w:t>
+      </w:r>
+      <w:r>
+        <w:t xml:space="preserve"> the application against the business requirements set e.g. does a specific feature perform per expectations</w:t>
+      </w:r>
+      <w:r>
+        <w:t xml:space="preserve"> </w:t>
+      </w:r>
+      <w:r>
+        <w:t>(</w:t>
+      </w:r>
+      <w:proofErr w:type="spellStart"/>
+      <w:r>
+        <w:t>Smartbear</w:t>
+      </w:r>
+      <w:proofErr w:type="spellEnd"/>
+      <w:r>
+        <w:t>, 2024a</w:t>
+      </w:r>
+      <w:r>
+        <w:t>). </w:t>
+      </w:r>
+      <w:r>
+        <w:t>Different forms of Functional testing are covered below:</w:t>
+      </w:r>
+    </w:p>
+    <w:p>
+      <w:pPr>
+        <w:pStyle w:val="Heading4"/>
+      </w:pPr>
+      <w:r>
+        <w:t>Unit Testing</w:t>
+      </w:r>
+    </w:p>
+    <w:p>
+      <w:pPr>
+        <w:jc w:val="both"/>
+      </w:pPr>
+      <w:r>
+        <w:t>Unit Testing involved testing small pieces of code in isolation, allowing the behaviour of the component under test to be proven without any dependency on other parts of the software</w:t>
+      </w:r>
+      <w:r>
+        <w:t xml:space="preserve"> (AWS, 2024). This is the typical 1</w:t>
+      </w:r>
+      <w:r>
+        <w:rPr>
+          <w:vertAlign w:val="superscript"/>
+        </w:rPr>
+        <w:t>st</w:t>
+      </w:r>
+      <w:r>
+        <w:t xml:space="preserve"> level of testing and is often performed by the development team directly (</w:t>
+      </w:r>
+      <w:proofErr w:type="spellStart"/>
+      <w:r>
+        <w:t>Smartbear</w:t>
+      </w:r>
+      <w:proofErr w:type="spellEnd"/>
+      <w:r>
+        <w:t xml:space="preserve">, 2024a). The advantage of this is that it allows a developer to confirm that their written code performs the function it’s expected to without </w:t>
+      </w:r>
+      <w:proofErr w:type="gramStart"/>
+      <w:r>
+        <w:t>having</w:t>
+      </w:r>
+      <w:proofErr w:type="gramEnd"/>
+      <w:r>
+        <w:t xml:space="preserve"> to design specific test data to handle other components that could block </w:t>
+      </w:r>
+      <w:r>
+        <w:t>access</w:t>
+      </w:r>
+      <w:r>
+        <w:t xml:space="preserve"> to the function under test.</w:t>
+      </w:r>
+    </w:p>
+    <w:p>
+      <w:pPr>
+        <w:jc w:val="both"/>
+      </w:pPr>
+      <w:r>
+        <w:t xml:space="preserve">My team do this kind of testing within our Credit Decisioning platform as a standard part of our development process. Each piece of functionality has multiple unit tests created for it to demonstrate every possible outcome the component under test could return.  </w:t>
+      </w:r>
+    </w:p>
+    <w:p>
+      <w:pPr>
+        <w:jc w:val="both"/>
+      </w:pPr>
+      <w:r>
+        <w:t>We use a 3</w:t>
+      </w:r>
+      <w:r>
+        <w:rPr>
+          <w:vertAlign w:val="superscript"/>
+        </w:rPr>
+        <w:t>rd</w:t>
+      </w:r>
+      <w:r>
+        <w:t xml:space="preserve"> party provided software to build and manage our decisioning platform, so the exact design how </w:t>
+      </w:r>
+      <w:r>
+        <w:t>this work</w:t>
+      </w:r>
+      <w:r>
+        <w:t xml:space="preserve"> is considered trade secrets. As a compromise, the figure below shows a typical unit test we would create within the Java JUnit Framework (an </w:t>
+      </w:r>
+      <w:r>
+        <w:t>open-source</w:t>
+      </w:r>
+      <w:r>
+        <w:t xml:space="preserve"> testing framework</w:t>
+      </w:r>
+      <w:r>
+        <w:t>), which provides the same kind of functionality:</w:t>
+      </w:r>
+    </w:p>
+    <w:p>
+      <w:pPr>
+        <w:jc w:val="both"/>
+      </w:pPr>
+      <w:r>
+        <w:lastRenderedPageBreak/>
+        <w:drawing>
+          <wp:inline distT="0" distB="0" distL="0" distR="0" wp14:anchorId="51D9DD7F" wp14:editId="7B00325F">
+            <wp:extent cx="4632385" cy="5202580"/>
+            <wp:effectExtent l="0" t="0" r="0" b="0"/>
+            <wp:docPr id="2142979587" name="Picture 1" descr="A screenshot of a computer program&#10;&#10;Description automatically generated"/>
+            <wp:cNvGraphicFramePr>
+              <a:graphicFrameLocks xmlns:a="http://schemas.openxmlformats.org/drawingml/2006/main" noChangeAspect="1"/>
+            </wp:cNvGraphicFramePr>
+            <a:graphic xmlns:a="http://schemas.openxmlformats.org/drawingml/2006/main">
+              <a:graphicData uri="http://schemas.openxmlformats.org/drawingml/2006/picture">
+                <pic:pic xmlns:pic="http://schemas.openxmlformats.org/drawingml/2006/picture">
+                  <pic:nvPicPr>
+                    <pic:cNvPr id="2142979587" name="Picture 1" descr="A screenshot of a computer program&#10;&#10;Description automatically generated"/>
+                    <pic:cNvPicPr/>
+                  </pic:nvPicPr>
+                  <pic:blipFill>
+                    <a:blip r:embed="rId14"/>
+                    <a:stretch>
+                      <a:fillRect/>
+                    </a:stretch>
+                  </pic:blipFill>
+                  <pic:spPr>
+                    <a:xfrm>
+                      <a:off x="0" y="0"/>
+                      <a:ext cx="4636820" cy="5207561"/>
+                    </a:xfrm>
+                    <a:prstGeom prst="rect">
+                      <a:avLst/>
+                    </a:prstGeom>
+                  </pic:spPr>
+                </pic:pic>
+              </a:graphicData>
+            </a:graphic>
+          </wp:inline>
+        </w:drawing>
+      </w:r>
+    </w:p>
+    <w:p>
+      <w:pPr>
+        <w:pStyle w:val="Caption"/>
+        <w:jc w:val="both"/>
+      </w:pPr>
+      <w:r>
+        <w:t xml:space="preserve">Figure </w:t>
+      </w:r>
+      <w:r>
+        <w:fldChar w:fldCharType="begin"/>
+      </w:r>
+      <w:r>
+        <w:instrText xml:space="preserve"> SEQ Figure \* ARABIC </w:instrText>
+      </w:r>
+      <w:r>
+        <w:fldChar w:fldCharType="separate"/>
+      </w:r>
+      <w:r>
+        <w:rPr>
+          <w:noProof/>
+        </w:rPr>
+        <w:t>3</w:t>
+      </w:r>
+      <w:r>
+        <w:fldChar w:fldCharType="end"/>
+      </w:r>
+      <w:r>
+        <w:t>- Java JUnit representation of a Unit Test my team would write within our Credit Decisioning platform</w:t>
+      </w:r>
+    </w:p>
+    <w:p>
+      <w:pPr>
+        <w:jc w:val="both"/>
+      </w:pPr>
+      <w:r>
+        <w:t xml:space="preserve">Unit Tests work on the concept of </w:t>
+      </w:r>
+      <w:r>
+        <w:t>Assertions</w:t>
+      </w:r>
+      <w:r>
+        <w:t xml:space="preserve">, which define a TRUE/FALSE condition that </w:t>
+      </w:r>
+      <w:r>
+        <w:t xml:space="preserve">must evaluate to TRUE for the Unit Test to pass. Different Frameworks provide various ways to define these </w:t>
+      </w:r>
+      <w:r>
+        <w:t>Assertions</w:t>
+      </w:r>
+      <w:r>
+        <w:t>, but a common one is “</w:t>
+      </w:r>
+      <w:proofErr w:type="spellStart"/>
+      <w:r>
+        <w:t>Assert</w:t>
+      </w:r>
+      <w:r>
+        <w:t>Equals</w:t>
+      </w:r>
+      <w:proofErr w:type="spellEnd"/>
+      <w:r>
+        <w:t>”, which tests if the output of the component under test equals an expected value. In this example, the 1</w:t>
+      </w:r>
+      <w:r>
+        <w:rPr>
+          <w:vertAlign w:val="superscript"/>
+        </w:rPr>
+        <w:t>st</w:t>
+      </w:r>
+      <w:r>
+        <w:t xml:space="preserve"> parameter passed into the </w:t>
+      </w:r>
+      <w:r>
+        <w:t>“</w:t>
+      </w:r>
+      <w:proofErr w:type="spellStart"/>
+      <w:r>
+        <w:t>AssertEquals</w:t>
+      </w:r>
+      <w:proofErr w:type="spellEnd"/>
+      <w:r>
+        <w:t>”</w:t>
+      </w:r>
+      <w:r>
+        <w:t xml:space="preserve"> method represents the expected value, while the 2nd parameter is the component under test</w:t>
+      </w:r>
+      <w:r>
+        <w:t>. The method being passed in as the 2</w:t>
+      </w:r>
+      <w:r>
+        <w:rPr>
+          <w:vertAlign w:val="superscript"/>
+        </w:rPr>
+        <w:t>nd</w:t>
+      </w:r>
+      <w:r>
+        <w:t xml:space="preserve"> parameter returns a value back to </w:t>
+      </w:r>
+      <w:r>
+        <w:t>“</w:t>
+      </w:r>
+      <w:proofErr w:type="spellStart"/>
+      <w:r>
+        <w:t>AssertEquals</w:t>
+      </w:r>
+      <w:proofErr w:type="spellEnd"/>
+      <w:r>
+        <w:t>”</w:t>
+      </w:r>
+      <w:r>
+        <w:t xml:space="preserve">, which can then determine if the test passes or fails by comparing the 2 parameters. Developer Tools the present the result back to the developer e.g. in our </w:t>
+      </w:r>
+      <w:r>
+        <w:t>Credit Decisioning platform</w:t>
+      </w:r>
+      <w:r>
+        <w:t>, this gets presented within a specific view available to the platform, seen below:</w:t>
+      </w:r>
+    </w:p>
+    <w:p>
+      <w:pPr>
+        <w:jc w:val="both"/>
+      </w:pPr>
+      <w:r>
+        <w:lastRenderedPageBreak/>
+        <w:drawing>
+          <wp:inline distT="0" distB="0" distL="0" distR="0" wp14:anchorId="0801821F" wp14:editId="3461A2D5">
+            <wp:extent cx="2868253" cy="3528204"/>
+            <wp:effectExtent l="0" t="0" r="8890" b="0"/>
+            <wp:docPr id="3231575" name="Picture 1" descr="A screenshot of a computer&#10;&#10;Description automatically generated"/>
+            <wp:cNvGraphicFramePr>
+              <a:graphicFrameLocks xmlns:a="http://schemas.openxmlformats.org/drawingml/2006/main" noChangeAspect="1"/>
+            </wp:cNvGraphicFramePr>
+            <a:graphic xmlns:a="http://schemas.openxmlformats.org/drawingml/2006/main">
+              <a:graphicData uri="http://schemas.openxmlformats.org/drawingml/2006/picture">
+                <pic:pic xmlns:pic="http://schemas.openxmlformats.org/drawingml/2006/picture">
+                  <pic:nvPicPr>
+                    <pic:cNvPr id="3231575" name="Picture 1" descr="A screenshot of a computer&#10;&#10;Description automatically generated"/>
+                    <pic:cNvPicPr/>
+                  </pic:nvPicPr>
+                  <pic:blipFill>
+                    <a:blip r:embed="rId15"/>
+                    <a:stretch>
+                      <a:fillRect/>
+                    </a:stretch>
+                  </pic:blipFill>
+                  <pic:spPr>
+                    <a:xfrm>
+                      <a:off x="0" y="0"/>
+                      <a:ext cx="2871925" cy="3532721"/>
+                    </a:xfrm>
+                    <a:prstGeom prst="rect">
+                      <a:avLst/>
+                    </a:prstGeom>
+                  </pic:spPr>
+                </pic:pic>
+              </a:graphicData>
+            </a:graphic>
+          </wp:inline>
+        </w:drawing>
+      </w:r>
+    </w:p>
+    <w:p>
+      <w:pPr>
+        <w:pStyle w:val="Caption"/>
+        <w:jc w:val="both"/>
+      </w:pPr>
+      <w:r>
+        <w:t xml:space="preserve">Figure </w:t>
+      </w:r>
+      <w:r>
+        <w:fldChar w:fldCharType="begin"/>
+      </w:r>
+      <w:r>
+        <w:instrText xml:space="preserve"> SEQ Figure \* ARABIC </w:instrText>
+      </w:r>
+      <w:r>
+        <w:fldChar w:fldCharType="separate"/>
+      </w:r>
+      <w:r>
+        <w:rPr>
+          <w:noProof/>
+        </w:rPr>
+        <w:t>4</w:t>
+      </w:r>
+      <w:r>
+        <w:fldChar w:fldCharType="end"/>
+      </w:r>
+      <w:r>
+        <w:t>- Unit Test Results as seen in our Credit Decisioning platform</w:t>
+      </w:r>
+    </w:p>
+    <w:p>
+      <w:pPr>
+        <w:jc w:val="both"/>
+      </w:pPr>
+      <w:r>
+        <w:t xml:space="preserve">Successful tests appear as regular text within this view, while failed tests will appear in red with a “FAIL” indicator next to them. </w:t>
+      </w:r>
+    </w:p>
+    <w:p>
+      <w:pPr>
+        <w:jc w:val="both"/>
+      </w:pPr>
+      <w:r>
+        <w:t>Once developed, Unit Tests can be run repeatedly</w:t>
+      </w:r>
+      <w:r>
+        <w:t xml:space="preserve">. This makes them useful for confirming a component still works as intended if changes are </w:t>
+      </w:r>
+      <w:proofErr w:type="spellStart"/>
+      <w:proofErr w:type="gramStart"/>
+      <w:r>
+        <w:t>make</w:t>
+      </w:r>
+      <w:proofErr w:type="spellEnd"/>
+      <w:proofErr w:type="gramEnd"/>
+      <w:r>
+        <w:t xml:space="preserve"> to it later.</w:t>
+      </w:r>
+    </w:p>
+    <w:p/>
+    <w:p>
+      <w:pPr>
+        <w:pStyle w:val="Heading4"/>
+      </w:pPr>
+      <w:r>
+        <w:t>Integration Testing</w:t>
+      </w:r>
+    </w:p>
+    <w:p>
+      <w:pPr>
+        <w:pStyle w:val="Heading4"/>
+      </w:pPr>
+      <w:r>
+        <w:t>System Testing</w:t>
+      </w:r>
+    </w:p>
+    <w:p>
+      <w:pPr>
+        <w:pStyle w:val="Heading4"/>
+      </w:pPr>
+      <w:r>
+        <w:t>Acceptance Testing (UAT)</w:t>
+      </w:r>
+    </w:p>
+    <w:p>
+      <w:pPr>
         <w:spacing w:line="278" w:lineRule="auto"/>
       </w:pPr>
       <w:r>
-        <w:t>Possibly secuirty testing (not something we do in my team today, but I'm hopeful I could apply something with the support of our dedicated IT Testing teams)</w:t>
+        <w:br w:type="page"/>
+      </w:r>
+    </w:p>
+    <w:p>
+      <w:pPr>
+        <w:pStyle w:val="Heading3"/>
+      </w:pPr>
+      <w:bookmarkStart w:id="9" w:name="_Toc175317415"/>
+      <w:r>
+        <w:lastRenderedPageBreak/>
+        <w:t>Non-Functional</w:t>
+      </w:r>
+      <w:r>
+        <w:t xml:space="preserve"> Testing</w:t>
+      </w:r>
+      <w:bookmarkEnd w:id="9"/>
+    </w:p>
+    <w:p>
+      <w:r>
+        <w:t xml:space="preserve">Non-Functional </w:t>
+      </w:r>
+      <w:r>
+        <w:t>Testing focuses on the operational aspects of the software, rather than the features of the software e.g. testing how the software performs with multiple users in parallel</w:t>
+      </w:r>
+      <w:r>
+        <w:t xml:space="preserve"> </w:t>
+      </w:r>
+      <w:r>
+        <w:t>(</w:t>
+      </w:r>
+      <w:proofErr w:type="spellStart"/>
+      <w:r>
+        <w:t>Smartbear</w:t>
+      </w:r>
+      <w:proofErr w:type="spellEnd"/>
+      <w:r>
+        <w:t>, 2024a</w:t>
+      </w:r>
+      <w:r>
+        <w:t>). </w:t>
+      </w:r>
+    </w:p>
+    <w:p>
+      <w:pPr>
+        <w:pStyle w:val="Heading4"/>
+      </w:pPr>
+      <w:r>
+        <w:t>Performance Testing</w:t>
+      </w:r>
+    </w:p>
+    <w:p>
+      <w:pPr>
+        <w:pStyle w:val="Heading4"/>
+      </w:pPr>
+      <w:r>
+        <w:t>Security Testing (Penetration)</w:t>
+      </w:r>
+    </w:p>
+    <w:p>
+      <w:pPr>
+        <w:pStyle w:val="Heading4"/>
+      </w:pPr>
+      <w:r>
+        <w:t>Usability Testing</w:t>
+      </w:r>
+    </w:p>
+    <w:p>
+      <w:pPr>
+        <w:pStyle w:val="Heading4"/>
+      </w:pPr>
+      <w:r>
+        <w:t>Compatibility Testing</w:t>
+      </w:r>
+    </w:p>
+    <w:p>
+      <w:pPr>
+        <w:pStyle w:val="Heading4"/>
+      </w:pPr>
+      <w:r>
+        <w:t>Accessibility Testing</w:t>
       </w:r>
     </w:p>
     <w:p>
       <w:pPr>
         <w:spacing w:line="278" w:lineRule="auto"/>
       </w:pPr>
+      <w:r>
+        <w:br w:type="page"/>
+      </w:r>
+    </w:p>
+    <w:p>
+      <w:pPr>
+        <w:pStyle w:val="Heading3"/>
+      </w:pPr>
+      <w:bookmarkStart w:id="10" w:name="_Toc175317416"/>
+      <w:r>
+        <w:lastRenderedPageBreak/>
+        <w:t>Integration into Development</w:t>
+      </w:r>
+      <w:bookmarkEnd w:id="10"/>
+    </w:p>
+    <w:p>
+      <w:pPr>
+        <w:pStyle w:val="Heading4"/>
+      </w:pPr>
+      <w:r>
+        <w:t>Test</w:t>
+      </w:r>
+      <w:r>
+        <w:t xml:space="preserve"> Driven Development</w:t>
+      </w:r>
+    </w:p>
+    <w:p>
+      <w:pPr>
+        <w:pStyle w:val="Heading4"/>
+      </w:pPr>
+      <w:r>
+        <w:t>Behaviour Driven Development</w:t>
+      </w:r>
+    </w:p>
+    <w:p>
+      <w:pPr>
+        <w:pStyle w:val="Heading4"/>
+      </w:pPr>
+      <w:r>
+        <w:t>Data</w:t>
+      </w:r>
+      <w:r>
+        <w:t xml:space="preserve"> Driven Development</w:t>
+      </w:r>
+      <w:r>
+        <w:br w:type="page"/>
+      </w:r>
     </w:p>
     <w:p>
       <w:pPr>
         <w:spacing w:line="278" w:lineRule="auto"/>
       </w:pPr>
       <w:r>
-        <w:t>(Note: would need to censor alot of sensitive information with this idea, possibly even specific parts of the written test code, but this would be a great idea to apply my learnings I feel.)</w:t>
-      </w:r>
-    </w:p>
-    <w:p>
-      <w:pPr>
-        <w:spacing w:line="278" w:lineRule="auto"/>
-      </w:pPr>
-      <w:r>
+        <w:lastRenderedPageBreak/>
         <w:br w:type="page"/>
       </w:r>
     </w:p>
     <w:p>
       <w:pPr>
-        <w:pStyle w:val="Heading1"/>
-      </w:pPr>
-      <w:bookmarkStart w:id="1" w:name="_Toc174202492"/>
+        <w:pStyle w:val="Heading2"/>
+      </w:pPr>
+      <w:bookmarkStart w:id="11" w:name="_Toc175317417"/>
       <w:r>
         <w:lastRenderedPageBreak/>
-        <w:t xml:space="preserve">Testing </w:t>
-      </w:r>
-      <w:r>
-        <w:t>– Theory Review</w:t>
-      </w:r>
-      <w:bookmarkEnd w:id="1"/>
-    </w:p>
-    <w:p>
-      <w:pPr>
-        <w:pStyle w:val="Heading2"/>
-      </w:pPr>
-      <w:bookmarkStart w:id="2" w:name="_Toc174202494"/>
-      <w:bookmarkStart w:id="3" w:name="_Toc174202495"/>
-      <w:r>
-        <w:t>Methodologies</w:t>
-      </w:r>
-      <w:bookmarkEnd w:id="3"/>
+        <w:t>Frame</w:t>
+      </w:r>
+      <w:r>
+        <w:t>w</w:t>
+      </w:r>
+      <w:r>
+        <w:t>orks</w:t>
+      </w:r>
+      <w:bookmarkEnd w:id="11"/>
+    </w:p>
+    <w:p>
+      <w:r>
+        <w:t xml:space="preserve">Software Testing Frameworks are the tools a developer/team </w:t>
+      </w:r>
+      <w:proofErr w:type="gramStart"/>
+      <w:r>
+        <w:t>actually</w:t>
+      </w:r>
+      <w:r>
+        <w:t xml:space="preserve"> use</w:t>
+      </w:r>
+      <w:proofErr w:type="gramEnd"/>
+      <w:r>
+        <w:t xml:space="preserve"> to conduct their testing.</w:t>
+      </w:r>
     </w:p>
     <w:p>
       <w:pPr>
         <w:pStyle w:val="Heading3"/>
       </w:pPr>
-      <w:r>
-        <w:t>Functional</w:t>
-      </w:r>
+      <w:bookmarkStart w:id="12" w:name="_Toc175317418"/>
+      <w:r>
+        <w:t>Software</w:t>
+      </w:r>
+      <w:bookmarkEnd w:id="12"/>
     </w:p>
     <w:p>
       <w:pPr>
@@ -1164,7 +2939,7 @@
         </w:numPr>
       </w:pPr>
       <w:r>
-        <w:t>Unit Testing</w:t>
+        <w:t>Selenium (Web Apps)</w:t>
       </w:r>
     </w:p>
     <w:p>
@@ -1176,7 +2951,7 @@
         </w:numPr>
       </w:pPr>
       <w:r>
-        <w:t>Integration Testing</w:t>
+        <w:t>Postman (System)</w:t>
       </w:r>
     </w:p>
     <w:p>
@@ -1188,8 +2963,18 @@
         </w:numPr>
       </w:pPr>
       <w:r>
-        <w:t>System Testing</w:t>
-      </w:r>
+        <w:t>JMeter (performance)</w:t>
+      </w:r>
+    </w:p>
+    <w:p>
+      <w:pPr>
+        <w:pStyle w:val="Heading3"/>
+      </w:pPr>
+      <w:bookmarkStart w:id="13" w:name="_Toc175317419"/>
+      <w:r>
+        <w:t>Language Libraries</w:t>
+      </w:r>
+      <w:bookmarkEnd w:id="13"/>
     </w:p>
     <w:p>
       <w:pPr>
@@ -1200,15 +2985,7 @@
         </w:numPr>
       </w:pPr>
       <w:r>
-        <w:t>Acceptance Testing (UAT)</w:t>
-      </w:r>
-    </w:p>
-    <w:p>
-      <w:pPr>
-        <w:pStyle w:val="Heading3"/>
-      </w:pPr>
-      <w:r>
-        <w:t>Non-Functional</w:t>
+        <w:t>JUnit (Java)</w:t>
       </w:r>
     </w:p>
     <w:p>
@@ -1219,8 +2996,13 @@
           <w:numId w:val="2"/>
         </w:numPr>
       </w:pPr>
-      <w:r>
-        <w:t>Performance Testing</w:t>
+      <w:proofErr w:type="spellStart"/>
+      <w:r>
+        <w:t>NUnit</w:t>
+      </w:r>
+      <w:proofErr w:type="spellEnd"/>
+      <w:r>
+        <w:t xml:space="preserve"> (C#)</w:t>
       </w:r>
     </w:p>
     <w:p>
@@ -1232,7 +3014,7 @@
         </w:numPr>
       </w:pPr>
       <w:r>
-        <w:t>Security Testing (Penetration)</w:t>
+        <w:t>Chai (JavaScript – Node)</w:t>
       </w:r>
     </w:p>
     <w:p>
@@ -1243,9 +3025,94 @@
           <w:numId w:val="2"/>
         </w:numPr>
       </w:pPr>
-      <w:r>
-        <w:t>Usability Testing</w:t>
-      </w:r>
+      <w:proofErr w:type="spellStart"/>
+      <w:r>
+        <w:t>Pytest</w:t>
+      </w:r>
+      <w:proofErr w:type="spellEnd"/>
+      <w:r>
+        <w:t xml:space="preserve"> (python)</w:t>
+      </w:r>
+    </w:p>
+    <w:p>
+      <w:pPr>
+        <w:pStyle w:val="Heading2"/>
+      </w:pPr>
+      <w:bookmarkStart w:id="14" w:name="_Toc175317420"/>
+      <w:r>
+        <w:t xml:space="preserve">Workplace </w:t>
+      </w:r>
+      <w:bookmarkEnd w:id="14"/>
+      <w:r>
+        <w:t>Highlights</w:t>
+      </w:r>
+    </w:p>
+    <w:p>
+      <w:pPr>
+        <w:spacing w:line="278" w:lineRule="auto"/>
+      </w:pPr>
+      <w:r>
+        <w:br w:type="page"/>
+      </w:r>
+    </w:p>
+    <w:p>
+      <w:pPr>
+        <w:pStyle w:val="Heading2"/>
+      </w:pPr>
+      <w:bookmarkStart w:id="15" w:name="_Toc175317421"/>
+      <w:r>
+        <w:lastRenderedPageBreak/>
+        <w:t>Theory Reflections</w:t>
+      </w:r>
+      <w:bookmarkEnd w:id="15"/>
+    </w:p>
+    <w:p>
+      <w:pPr>
+        <w:spacing w:line="278" w:lineRule="auto"/>
+      </w:pPr>
+      <w:r>
+        <w:br w:type="page"/>
+      </w:r>
+    </w:p>
+    <w:p>
+      <w:pPr>
+        <w:pStyle w:val="Heading1"/>
+      </w:pPr>
+      <w:bookmarkStart w:id="16" w:name="_Toc175317422"/>
+      <w:r>
+        <w:lastRenderedPageBreak/>
+        <w:t xml:space="preserve">Applied </w:t>
+      </w:r>
+      <w:r>
+        <w:t>Testing</w:t>
+      </w:r>
+      <w:bookmarkEnd w:id="16"/>
+    </w:p>
+    <w:p>
+      <w:pPr>
+        <w:pStyle w:val="Heading2"/>
+        <w:sectPr>
+          <w:footerReference w:type="default" r:id="rId16"/>
+          <w:pgSz w:w="11906" w:h="16838"/>
+          <w:pgMar w:top="1440" w:right="1440" w:bottom="1440" w:left="1440" w:header="708" w:footer="708" w:gutter="0"/>
+          <w:cols w:space="708"/>
+          <w:docGrid w:linePitch="360"/>
+        </w:sectPr>
+      </w:pPr>
+    </w:p>
+    <w:p>
+      <w:pPr>
+        <w:pStyle w:val="Heading2"/>
+      </w:pPr>
+      <w:bookmarkStart w:id="17" w:name="_Toc175317423"/>
+      <w:r>
+        <w:lastRenderedPageBreak/>
+        <w:t>Scenarios</w:t>
+      </w:r>
+      <w:r>
+        <w:t xml:space="preserve"> – Test Plan</w:t>
+      </w:r>
+      <w:bookmarkEnd w:id="17"/>
     </w:p>
     <w:p>
       <w:pPr>
@@ -1256,17 +3123,8 @@
         </w:numPr>
       </w:pPr>
       <w:r>
-        <w:t>Compatibility Testing</w:t>
-      </w:r>
-    </w:p>
-    <w:p>
-      <w:pPr>
-        <w:pStyle w:val="Heading2"/>
-      </w:pPr>
-      <w:r>
-        <w:t>Frameworks</w:t>
-      </w:r>
-      <w:bookmarkEnd w:id="2"/>
+        <w:t>System Testing (Postman)</w:t>
+      </w:r>
     </w:p>
     <w:p>
       <w:pPr>
@@ -1277,7 +3135,7 @@
         </w:numPr>
       </w:pPr>
       <w:r>
-        <w:t>JUnit (Java)</w:t>
+        <w:t>Integration Testing (test Delphi and TAC Integrations work)</w:t>
       </w:r>
     </w:p>
     <w:p>
@@ -1289,7 +3147,13 @@
         </w:numPr>
       </w:pPr>
       <w:r>
-        <w:t>NUnit (C#)</w:t>
+        <w:t xml:space="preserve">Performance (peak </w:t>
+      </w:r>
+      <w:r>
+        <w:t>volumes</w:t>
+      </w:r>
+      <w:r>
+        <w:t xml:space="preserve"> and response times)</w:t>
       </w:r>
     </w:p>
     <w:p>
@@ -1301,42 +3165,29 @@
         </w:numPr>
       </w:pPr>
       <w:r>
-        <w:t>Chai (JavaScript – Node)</w:t>
-      </w:r>
-    </w:p>
-    <w:p>
-      <w:pPr>
-        <w:pStyle w:val="ListParagraph"/>
-        <w:numPr>
-          <w:ilvl w:val="0"/>
-          <w:numId w:val="2"/>
-        </w:numPr>
-      </w:pPr>
-      <w:r>
-        <w:t>Selenium (Web Apps)</w:t>
-      </w:r>
-    </w:p>
-    <w:p>
-      <w:pPr>
-        <w:pStyle w:val="ListParagraph"/>
-        <w:numPr>
-          <w:ilvl w:val="0"/>
-          <w:numId w:val="2"/>
-        </w:numPr>
-      </w:pPr>
-      <w:r>
-        <w:t>Pytest (python)</w:t>
-      </w:r>
+        <w:t>Security (support from IT)</w:t>
+      </w:r>
+    </w:p>
+    <w:p>
+      <w:pPr>
+        <w:sectPr>
+          <w:pgSz w:w="16838" w:h="11906" w:orient="landscape"/>
+          <w:pgMar w:top="1440" w:right="1440" w:bottom="1440" w:left="1440" w:header="708" w:footer="708" w:gutter="0"/>
+          <w:cols w:space="708"/>
+          <w:docGrid w:linePitch="360"/>
+        </w:sectPr>
+      </w:pPr>
     </w:p>
     <w:p>
       <w:pPr>
         <w:pStyle w:val="Heading2"/>
       </w:pPr>
-      <w:bookmarkStart w:id="4" w:name="_Toc174202496"/>
-      <w:r>
-        <w:t>Workplace Findings</w:t>
-      </w:r>
-      <w:bookmarkEnd w:id="4"/>
+      <w:bookmarkStart w:id="18" w:name="_Toc175317424"/>
+      <w:r>
+        <w:lastRenderedPageBreak/>
+        <w:t>Test Code created</w:t>
+      </w:r>
+      <w:bookmarkEnd w:id="18"/>
     </w:p>
     <w:p>
       <w:pPr>
@@ -1348,138 +3199,14 @@
     </w:p>
     <w:p>
       <w:pPr>
-        <w:pStyle w:val="Heading2"/>
-      </w:pPr>
-      <w:r>
-        <w:lastRenderedPageBreak/>
-        <w:t>Theory Reflections</w:t>
-      </w:r>
-    </w:p>
-    <w:p>
-      <w:pPr>
         <w:pStyle w:val="Heading1"/>
       </w:pPr>
-      <w:bookmarkStart w:id="5" w:name="_Toc174202497"/>
-      <w:r>
-        <w:t xml:space="preserve">Testing </w:t>
-      </w:r>
-      <w:r>
-        <w:t>–</w:t>
-      </w:r>
-      <w:r>
-        <w:t xml:space="preserve"> Applied</w:t>
-      </w:r>
-      <w:bookmarkEnd w:id="5"/>
-    </w:p>
-    <w:p>
-      <w:pPr>
-        <w:pStyle w:val="Heading2"/>
-      </w:pPr>
-      <w:bookmarkStart w:id="6" w:name="_Toc174202498"/>
-      <w:r>
-        <w:t>Pre-Deployment – Unit Tests</w:t>
-      </w:r>
-    </w:p>
-    <w:p>
-      <w:pPr>
-        <w:pStyle w:val="ListParagraph"/>
-        <w:numPr>
-          <w:ilvl w:val="0"/>
-          <w:numId w:val="2"/>
-        </w:numPr>
-      </w:pPr>
-      <w:r>
-        <w:t>Example of WR Unit Test, not much needed</w:t>
-      </w:r>
-      <w:r>
-        <w:t>, just demonstrate get the concept</w:t>
-      </w:r>
-    </w:p>
-    <w:p>
-      <w:pPr>
-        <w:pStyle w:val="Heading2"/>
-      </w:pPr>
-      <w:r>
-        <w:t>Scenarios</w:t>
-      </w:r>
-      <w:bookmarkEnd w:id="6"/>
-    </w:p>
-    <w:p>
-      <w:pPr>
-        <w:pStyle w:val="ListParagraph"/>
-        <w:numPr>
-          <w:ilvl w:val="0"/>
-          <w:numId w:val="2"/>
-        </w:numPr>
-      </w:pPr>
-      <w:r>
-        <w:t>System Testing (Postman)</w:t>
-      </w:r>
-    </w:p>
-    <w:p>
-      <w:pPr>
-        <w:pStyle w:val="ListParagraph"/>
-        <w:numPr>
-          <w:ilvl w:val="0"/>
-          <w:numId w:val="2"/>
-        </w:numPr>
-      </w:pPr>
-      <w:r>
-        <w:t>Integration Testing (test Delphi and TAC Integrations work)</w:t>
-      </w:r>
-    </w:p>
-    <w:p>
-      <w:pPr>
-        <w:pStyle w:val="ListParagraph"/>
-        <w:numPr>
-          <w:ilvl w:val="0"/>
-          <w:numId w:val="2"/>
-        </w:numPr>
-      </w:pPr>
-      <w:r>
-        <w:t>Performance (peak volunes and response times)</w:t>
-      </w:r>
-    </w:p>
-    <w:p>
-      <w:pPr>
-        <w:pStyle w:val="ListParagraph"/>
-        <w:numPr>
-          <w:ilvl w:val="0"/>
-          <w:numId w:val="2"/>
-        </w:numPr>
-      </w:pPr>
-      <w:r>
-        <w:t>Security (support from IT)</w:t>
-      </w:r>
-    </w:p>
-    <w:p>
-      <w:pPr>
-        <w:pStyle w:val="Heading2"/>
-      </w:pPr>
-      <w:bookmarkStart w:id="7" w:name="_Toc174202499"/>
-      <w:r>
-        <w:t>Test Code created</w:t>
-      </w:r>
-      <w:bookmarkEnd w:id="7"/>
-    </w:p>
-    <w:p>
-      <w:pPr>
-        <w:spacing w:line="278" w:lineRule="auto"/>
-      </w:pPr>
-      <w:r>
-        <w:br w:type="page"/>
-      </w:r>
-    </w:p>
-    <w:p>
-      <w:pPr>
-        <w:pStyle w:val="Heading1"/>
-      </w:pPr>
-      <w:bookmarkStart w:id="8" w:name="_Toc174202500"/>
+      <w:bookmarkStart w:id="19" w:name="_Toc175317425"/>
       <w:r>
         <w:lastRenderedPageBreak/>
         <w:t>Conclusion</w:t>
       </w:r>
-      <w:bookmarkEnd w:id="8"/>
+      <w:bookmarkEnd w:id="19"/>
     </w:p>
     <w:p>
       <w:pPr>
@@ -1493,38 +3220,131 @@
       <w:pPr>
         <w:pStyle w:val="Heading1"/>
       </w:pPr>
-      <w:bookmarkStart w:id="9" w:name="_Toc174202501"/>
+      <w:bookmarkStart w:id="20" w:name="_Toc175317426"/>
       <w:r>
         <w:lastRenderedPageBreak/>
         <w:t>References</w:t>
       </w:r>
-      <w:bookmarkEnd w:id="9"/>
-    </w:p>
-    <w:p>
-      <w:hyperlink r:id="rId8" w:history="1">
+      <w:bookmarkEnd w:id="20"/>
+    </w:p>
+    <w:p>
+      <w:pPr>
+        <w:rPr>
+          <w:rStyle w:val="Hyperlink"/>
+        </w:rPr>
+      </w:pPr>
+      <w:hyperlink r:id="rId17" w:history="1">
         <w:r>
           <w:rPr>
             <w:rStyle w:val="Hyperlink"/>
           </w:rPr>
-          <w:t>https://smartbear.com/learn/automated-testing/test-automation-frameworks/</w:t>
+          <w:t>https://smartbear.com/learn/aut</w:t>
         </w:r>
-      </w:hyperlink>
-    </w:p>
-    <w:p>
-      <w:hyperlink r:id="rId9" w:history="1">
         <w:r>
           <w:rPr>
             <w:rStyle w:val="Hyperlink"/>
           </w:rPr>
-          <w:t>https://smartbear.com/learn/automated-testing/software-testing-methodologies/</w:t>
+          <w:t>o</w:t>
+        </w:r>
+        <w:r>
+          <w:rPr>
+            <w:rStyle w:val="Hyperlink"/>
+          </w:rPr>
+          <w:t>mated-testing/test-automation-framewor</w:t>
+        </w:r>
+        <w:r>
+          <w:rPr>
+            <w:rStyle w:val="Hyperlink"/>
+          </w:rPr>
+          <w:t>k</w:t>
+        </w:r>
+        <w:r>
+          <w:rPr>
+            <w:rStyle w:val="Hyperlink"/>
+          </w:rPr>
+          <w:t>s/</w:t>
         </w:r>
       </w:hyperlink>
+    </w:p>
+    <w:p>
+      <w:r>
+        <w:t>https://docs.apimatic.io/testing/testing-frameworks/</w:t>
+      </w:r>
+    </w:p>
+    <w:p/>
+    <w:p>
+      <w:r>
+        <w:t>AWS. (2024). </w:t>
+      </w:r>
+      <w:r>
+        <w:rPr>
+          <w:i/>
+          <w:iCs/>
+        </w:rPr>
+        <w:t xml:space="preserve">What is Unit </w:t>
+      </w:r>
+      <w:proofErr w:type="gramStart"/>
+      <w:r>
+        <w:rPr>
+          <w:i/>
+          <w:iCs/>
+        </w:rPr>
+        <w:t>Testing?</w:t>
+      </w:r>
+      <w:r>
+        <w:t>.</w:t>
+      </w:r>
+      <w:proofErr w:type="gramEnd"/>
+      <w:r>
+        <w:t xml:space="preserve"> [Online]</w:t>
+      </w:r>
+      <w:proofErr w:type="gramStart"/>
+      <w:r>
+        <w:t>. .</w:t>
+      </w:r>
+      <w:proofErr w:type="gramEnd"/>
+      <w:r>
+        <w:t xml:space="preserve"> Available at: https://aws.amazon.com/what-is/unit-testing/#:~:text=Unit%20testing%20is%20the%20process,test%20for%20each%20code%20unit. [Accessed 23 August 2024].</w:t>
+      </w:r>
       <w:r>
         <w:t xml:space="preserve"> </w:t>
       </w:r>
     </w:p>
+    <w:p>
+      <w:proofErr w:type="spellStart"/>
+      <w:r>
+        <w:t>Smartbear</w:t>
+      </w:r>
+      <w:proofErr w:type="spellEnd"/>
+      <w:r>
+        <w:t>. (</w:t>
+      </w:r>
+      <w:r>
+        <w:t>2024a</w:t>
+      </w:r>
+      <w:r>
+        <w:t>). </w:t>
+      </w:r>
+      <w:r>
+        <w:rPr>
+          <w:i/>
+          <w:iCs/>
+        </w:rPr>
+        <w:t>Software Testing Methodologies</w:t>
+      </w:r>
+      <w:r>
+        <w:t>. [Online]</w:t>
+      </w:r>
+      <w:proofErr w:type="gramStart"/>
+      <w:r>
+        <w:t>. .</w:t>
+      </w:r>
+      <w:proofErr w:type="gramEnd"/>
+      <w:r>
+        <w:t xml:space="preserve"> Available at: https://smartbear.com/learn/automated-testing/software-testing-methodologies/ [Accessed 23 August 2024].</w:t>
+      </w:r>
+    </w:p>
     <w:sectPr>
-      <w:footerReference w:type="default" r:id="rId10"/>
       <w:pgSz w:w="11906" w:h="16838"/>
       <w:pgMar w:top="1440" w:right="1440" w:bottom="1440" w:left="1440" w:header="708" w:footer="708" w:gutter="0"/>
       <w:cols w:space="708"/>
@@ -1532,6 +3352,45 @@
     </w:sectPr>
   </w:body>
 </w:document>
+</file>
+
+<file path=word/comments.xml><?xml version="1.0" encoding="utf-8"?>
+<w:comments xmlns:wpc="http://schemas.microsoft.com/office/word/2010/wordprocessingCanvas" xmlns:cx="http://schemas.microsoft.com/office/drawing/2014/chartex" xmlns:cx1="http://schemas.microsoft.com/office/drawing/2015/9/8/chartex" xmlns:cx2="http://schemas.microsoft.com/office/drawing/2015/10/21/chartex" xmlns:cx3="http://schemas.microsoft.com/office/drawing/2016/5/9/chartex" xmlns:cx4="http://schemas.microsoft.com/office/drawing/2016/5/10/chartex" xmlns:cx5="http://schemas.microsoft.com/office/drawing/2016/5/11/chartex" xmlns:cx6="http://schemas.microsoft.com/office/drawing/2016/5/12/chartex" xmlns:cx7="http://schemas.microsoft.com/office/drawing/2016/5/13/chartex" xmlns:cx8="http://schemas.microsoft.com/office/drawing/2016/5/14/chartex" xmlns:mc="http://schemas.openxmlformats.org/markup-compatibility/2006" xmlns:aink="http://schemas.microsoft.com/office/drawing/2016/ink" xmlns:am3d="http://schemas.microsoft.com/office/drawing/2017/model3d" xmlns:o="urn:schemas-microsoft-com:office:office" xmlns:oel="http://schemas.microsoft.com/office/2019/extlst" xmlns:r="http://schemas.openxmlformats.org/officeDocument/2006/relationships" xmlns:m="http://schemas.openxmlformats.org/officeDocument/2006/math" xmlns:v="urn:schemas-microsoft-com:vml" xmlns:wp14="http://schemas.microsoft.com/office/word/2010/wordprocessingDrawing" xmlns:wp="http://schemas.openxmlformats.org/drawingml/2006/wordprocessingDrawing" xmlns:w10="urn:schemas-microsoft-com:office:word" xmlns:w="http://schemas.openxmlformats.org/wordprocessingml/2006/main" xmlns:w14="http://schemas.microsoft.com/office/word/2010/wordml" xmlns:w15="http://schemas.microsoft.com/office/word/2012/wordml" xmlns:w16cex="http://schemas.microsoft.com/office/word/2018/wordml/cex" xmlns:w16cid="http://schemas.microsoft.com/office/word/2016/wordml/cid" xmlns:w16="http://schemas.microsoft.com/office/word/2018/wordml" xmlns:w16du="http://schemas.microsoft.com/office/word/2023/wordml/word16du" xmlns:w16sdtdh="http://schemas.microsoft.com/office/word/2020/wordml/sdtdatahash" xmlns:w16se="http://schemas.microsoft.com/office/word/2015/wordml/symex" xmlns:wpg="http://schemas.microsoft.com/office/word/2010/wordprocessingGroup" xmlns:wpi="http://schemas.microsoft.com/office/word/2010/wordprocessingInk" xmlns:wne="http://schemas.microsoft.com/office/word/2006/wordml" xmlns:wps="http://schemas.microsoft.com/office/word/2010/wordprocessingShape" mc:Ignorable="w14 w15 w16se w16cid w16 w16cex w16sdtdh w16du wp14">
+  <w:comment w:id="3" w:author="Benjamin Roberts (Credit)" w:date="2024-08-23T11:33:00Z" w:initials="BR">
+    <w:p>
+      <w:pPr>
+        <w:pStyle w:val="CommentText"/>
+      </w:pPr>
+      <w:r>
+        <w:rPr>
+          <w:rStyle w:val="CommentReference"/>
+        </w:rPr>
+        <w:annotationRef/>
+      </w:r>
+      <w:r>
+        <w:t>Reword this if it’s possible to do this.</w:t>
+      </w:r>
+    </w:p>
+  </w:comment>
+</w:comments>
+</file>
+
+<file path=word/commentsExtended.xml><?xml version="1.0" encoding="utf-8"?>
+<w15:commentsEx xmlns:wpc="http://schemas.microsoft.com/office/word/2010/wordprocessingCanvas" xmlns:cx="http://schemas.microsoft.com/office/drawing/2014/chartex" xmlns:cx1="http://schemas.microsoft.com/office/drawing/2015/9/8/chartex" xmlns:cx2="http://schemas.microsoft.com/office/drawing/2015/10/21/chartex" xmlns:cx3="http://schemas.microsoft.com/office/drawing/2016/5/9/chartex" xmlns:cx4="http://schemas.microsoft.com/office/drawing/2016/5/10/chartex" xmlns:cx5="http://schemas.microsoft.com/office/drawing/2016/5/11/chartex" xmlns:cx6="http://schemas.microsoft.com/office/drawing/2016/5/12/chartex" xmlns:cx7="http://schemas.microsoft.com/office/drawing/2016/5/13/chartex" xmlns:cx8="http://schemas.microsoft.com/office/drawing/2016/5/14/chartex" xmlns:mc="http://schemas.openxmlformats.org/markup-compatibility/2006" xmlns:aink="http://schemas.microsoft.com/office/drawing/2016/ink" xmlns:am3d="http://schemas.microsoft.com/office/drawing/2017/model3d" xmlns:o="urn:schemas-microsoft-com:office:office" xmlns:oel="http://schemas.microsoft.com/office/2019/extlst" xmlns:r="http://schemas.openxmlformats.org/officeDocument/2006/relationships" xmlns:m="http://schemas.openxmlformats.org/officeDocument/2006/math" xmlns:v="urn:schemas-microsoft-com:vml" xmlns:wp14="http://schemas.microsoft.com/office/word/2010/wordprocessingDrawing" xmlns:wp="http://schemas.openxmlformats.org/drawingml/2006/wordprocessingDrawing" xmlns:w10="urn:schemas-microsoft-com:office:word" xmlns:w="http://schemas.openxmlformats.org/wordprocessingml/2006/main" xmlns:w14="http://schemas.microsoft.com/office/word/2010/wordml" xmlns:w15="http://schemas.microsoft.com/office/word/2012/wordml" xmlns:w16cex="http://schemas.microsoft.com/office/word/2018/wordml/cex" xmlns:w16cid="http://schemas.microsoft.com/office/word/2016/wordml/cid" xmlns:w16="http://schemas.microsoft.com/office/word/2018/wordml" xmlns:w16du="http://schemas.microsoft.com/office/word/2023/wordml/word16du" xmlns:w16sdtdh="http://schemas.microsoft.com/office/word/2020/wordml/sdtdatahash" xmlns:w16se="http://schemas.microsoft.com/office/word/2015/wordml/symex" xmlns:wpg="http://schemas.microsoft.com/office/word/2010/wordprocessingGroup" xmlns:wpi="http://schemas.microsoft.com/office/word/2010/wordprocessingInk" xmlns:wne="http://schemas.microsoft.com/office/word/2006/wordml" xmlns:wps="http://schemas.microsoft.com/office/word/2010/wordprocessingShape" mc:Ignorable="w14 w15 w16se w16cid w16 w16cex w16sdtdh w16du wp14">
+  <w15:commentEx w15:paraId="0F85FB35" w15:done="0"/>
+</w15:commentsEx>
+</file>
+
+<file path=word/commentsExtensible.xml><?xml version="1.0" encoding="utf-8"?>
+<w16cex:commentsExtensible xmlns:wpc="http://schemas.microsoft.com/office/word/2010/wordprocessingCanvas" xmlns:cx="http://schemas.microsoft.com/office/drawing/2014/chartex" xmlns:cx1="http://schemas.microsoft.com/office/drawing/2015/9/8/chartex" xmlns:cx2="http://schemas.microsoft.com/office/drawing/2015/10/21/chartex" xmlns:cx3="http://schemas.microsoft.com/office/drawing/2016/5/9/chartex" xmlns:cx4="http://schemas.microsoft.com/office/drawing/2016/5/10/chartex" xmlns:cx5="http://schemas.microsoft.com/office/drawing/2016/5/11/chartex" xmlns:cx6="http://schemas.microsoft.com/office/drawing/2016/5/12/chartex" xmlns:cx7="http://schemas.microsoft.com/office/drawing/2016/5/13/chartex" xmlns:cx8="http://schemas.microsoft.com/office/drawing/2016/5/14/chartex" xmlns:cr="http://schemas.microsoft.com/office/comments/2020/reactions" xmlns:mc="http://schemas.openxmlformats.org/markup-compatibility/2006" xmlns:aink="http://schemas.microsoft.com/office/drawing/2016/ink" xmlns:am3d="http://schemas.microsoft.com/office/drawing/2017/model3d" xmlns:o="urn:schemas-microsoft-com:office:office" xmlns:oel="http://schemas.microsoft.com/office/2019/extlst" xmlns:r="http://schemas.openxmlformats.org/officeDocument/2006/relationships" xmlns:m="http://schemas.openxmlformats.org/officeDocument/2006/math" xmlns:v="urn:schemas-microsoft-com:vml" xmlns:wp14="http://schemas.microsoft.com/office/word/2010/wordprocessingDrawing" xmlns:wp="http://schemas.openxmlformats.org/drawingml/2006/wordprocessingDrawing" xmlns:w10="urn:schemas-microsoft-com:office:word" xmlns:w="http://schemas.openxmlformats.org/wordprocessingml/2006/main" xmlns:w14="http://schemas.microsoft.com/office/word/2010/wordml" xmlns:w15="http://schemas.microsoft.com/office/word/2012/wordml" xmlns:w16cex="http://schemas.microsoft.com/office/word/2018/wordml/cex" xmlns:w16cid="http://schemas.microsoft.com/office/word/2016/wordml/cid" xmlns:w16="http://schemas.microsoft.com/office/word/2018/wordml" xmlns:w16du="http://schemas.microsoft.com/office/word/2023/wordml/word16du" xmlns:w16sdtdh="http://schemas.microsoft.com/office/word/2020/wordml/sdtdatahash" xmlns:w16se="http://schemas.microsoft.com/office/word/2015/wordml/symex" xmlns:wpg="http://schemas.microsoft.com/office/word/2010/wordprocessingGroup" xmlns:wpi="http://schemas.microsoft.com/office/word/2010/wordprocessingInk" xmlns:wne="http://schemas.microsoft.com/office/word/2006/wordml" xmlns:wps="http://schemas.microsoft.com/office/word/2010/wordprocessingShape" mc:Ignorable="w14 w15 w16se w16cid w16 w16cex w16sdtdh cr w16du wp14">
+  <w16cex:commentExtensible w16cex:durableId="57583925" w16cex:dateUtc="2024-08-23T10:33:00Z"/>
+</w16cex:commentsExtensible>
+</file>
+
+<file path=word/commentsIds.xml><?xml version="1.0" encoding="utf-8"?>
+<w16cid:commentsIds xmlns:wpc="http://schemas.microsoft.com/office/word/2010/wordprocessingCanvas" xmlns:cx="http://schemas.microsoft.com/office/drawing/2014/chartex" xmlns:cx1="http://schemas.microsoft.com/office/drawing/2015/9/8/chartex" xmlns:cx2="http://schemas.microsoft.com/office/drawing/2015/10/21/chartex" xmlns:cx3="http://schemas.microsoft.com/office/drawing/2016/5/9/chartex" xmlns:cx4="http://schemas.microsoft.com/office/drawing/2016/5/10/chartex" xmlns:cx5="http://schemas.microsoft.com/office/drawing/2016/5/11/chartex" xmlns:cx6="http://schemas.microsoft.com/office/drawing/2016/5/12/chartex" xmlns:cx7="http://schemas.microsoft.com/office/drawing/2016/5/13/chartex" xmlns:cx8="http://schemas.microsoft.com/office/drawing/2016/5/14/chartex" xmlns:mc="http://schemas.openxmlformats.org/markup-compatibility/2006" xmlns:aink="http://schemas.microsoft.com/office/drawing/2016/ink" xmlns:am3d="http://schemas.microsoft.com/office/drawing/2017/model3d" xmlns:o="urn:schemas-microsoft-com:office:office" xmlns:oel="http://schemas.microsoft.com/office/2019/extlst" xmlns:r="http://schemas.openxmlformats.org/officeDocument/2006/relationships" xmlns:m="http://schemas.openxmlformats.org/officeDocument/2006/math" xmlns:v="urn:schemas-microsoft-com:vml" xmlns:wp14="http://schemas.microsoft.com/office/word/2010/wordprocessingDrawing" xmlns:wp="http://schemas.openxmlformats.org/drawingml/2006/wordprocessingDrawing" xmlns:w10="urn:schemas-microsoft-com:office:word" xmlns:w="http://schemas.openxmlformats.org/wordprocessingml/2006/main" xmlns:w14="http://schemas.microsoft.com/office/word/2010/wordml" xmlns:w15="http://schemas.microsoft.com/office/word/2012/wordml" xmlns:w16cex="http://schemas.microsoft.com/office/word/2018/wordml/cex" xmlns:w16cid="http://schemas.microsoft.com/office/word/2016/wordml/cid" xmlns:w16="http://schemas.microsoft.com/office/word/2018/wordml" xmlns:w16du="http://schemas.microsoft.com/office/word/2023/wordml/word16du" xmlns:w16sdtdh="http://schemas.microsoft.com/office/word/2020/wordml/sdtdatahash" xmlns:w16se="http://schemas.microsoft.com/office/word/2015/wordml/symex" xmlns:wpg="http://schemas.microsoft.com/office/word/2010/wordprocessingGroup" xmlns:wpi="http://schemas.microsoft.com/office/word/2010/wordprocessingInk" xmlns:wne="http://schemas.microsoft.com/office/word/2006/wordml" xmlns:wps="http://schemas.microsoft.com/office/word/2010/wordprocessingShape" mc:Ignorable="w14 w15 w16se w16cid w16 w16cex w16sdtdh w16du wp14">
+  <w16cid:commentId w16cid:paraId="0F85FB35" w16cid:durableId="57583925"/>
+</w16cid:commentsIds>
 </file>
 
 <file path=word/endnotes.xml><?xml version="1.0" encoding="utf-8"?>
@@ -1868,6 +3727,95 @@
     </w:lvl>
   </w:abstractNum>
   <w:abstractNum w:abstractNumId="2" w15:restartNumberingAfterBreak="0">
+    <w:nsid w:val="275A5564"/>
+    <w:multiLevelType w:val="hybridMultilevel"/>
+    <w:tmpl w:val="2C3A2F6E"/>
+    <w:lvl w:ilvl="0" w:tplc="0809000F">
+      <w:start w:val="1"/>
+      <w:numFmt w:val="decimal"/>
+      <w:lvlText w:val="%1."/>
+      <w:lvlJc w:val="left"/>
+      <w:pPr>
+        <w:ind w:left="720" w:hanging="360"/>
+      </w:pPr>
+      <w:rPr>
+        <w:rFonts w:hint="default"/>
+      </w:rPr>
+    </w:lvl>
+    <w:lvl w:ilvl="1" w:tplc="08090019" w:tentative="1">
+      <w:start w:val="1"/>
+      <w:numFmt w:val="lowerLetter"/>
+      <w:lvlText w:val="%2."/>
+      <w:lvlJc w:val="left"/>
+      <w:pPr>
+        <w:ind w:left="1440" w:hanging="360"/>
+      </w:pPr>
+    </w:lvl>
+    <w:lvl w:ilvl="2" w:tplc="0809001B" w:tentative="1">
+      <w:start w:val="1"/>
+      <w:numFmt w:val="lowerRoman"/>
+      <w:lvlText w:val="%3."/>
+      <w:lvlJc w:val="right"/>
+      <w:pPr>
+        <w:ind w:left="2160" w:hanging="180"/>
+      </w:pPr>
+    </w:lvl>
+    <w:lvl w:ilvl="3" w:tplc="0809000F" w:tentative="1">
+      <w:start w:val="1"/>
+      <w:numFmt w:val="decimal"/>
+      <w:lvlText w:val="%4."/>
+      <w:lvlJc w:val="left"/>
+      <w:pPr>
+        <w:ind w:left="2880" w:hanging="360"/>
+      </w:pPr>
+    </w:lvl>
+    <w:lvl w:ilvl="4" w:tplc="08090019" w:tentative="1">
+      <w:start w:val="1"/>
+      <w:numFmt w:val="lowerLetter"/>
+      <w:lvlText w:val="%5."/>
+      <w:lvlJc w:val="left"/>
+      <w:pPr>
+        <w:ind w:left="3600" w:hanging="360"/>
+      </w:pPr>
+    </w:lvl>
+    <w:lvl w:ilvl="5" w:tplc="0809001B" w:tentative="1">
+      <w:start w:val="1"/>
+      <w:numFmt w:val="lowerRoman"/>
+      <w:lvlText w:val="%6."/>
+      <w:lvlJc w:val="right"/>
+      <w:pPr>
+        <w:ind w:left="4320" w:hanging="180"/>
+      </w:pPr>
+    </w:lvl>
+    <w:lvl w:ilvl="6" w:tplc="0809000F" w:tentative="1">
+      <w:start w:val="1"/>
+      <w:numFmt w:val="decimal"/>
+      <w:lvlText w:val="%7."/>
+      <w:lvlJc w:val="left"/>
+      <w:pPr>
+        <w:ind w:left="5040" w:hanging="360"/>
+      </w:pPr>
+    </w:lvl>
+    <w:lvl w:ilvl="7" w:tplc="08090019" w:tentative="1">
+      <w:start w:val="1"/>
+      <w:numFmt w:val="lowerLetter"/>
+      <w:lvlText w:val="%8."/>
+      <w:lvlJc w:val="left"/>
+      <w:pPr>
+        <w:ind w:left="5760" w:hanging="360"/>
+      </w:pPr>
+    </w:lvl>
+    <w:lvl w:ilvl="8" w:tplc="0809001B" w:tentative="1">
+      <w:start w:val="1"/>
+      <w:numFmt w:val="lowerRoman"/>
+      <w:lvlText w:val="%9."/>
+      <w:lvlJc w:val="right"/>
+      <w:pPr>
+        <w:ind w:left="6480" w:hanging="180"/>
+      </w:pPr>
+    </w:lvl>
+  </w:abstractNum>
+  <w:abstractNum w:abstractNumId="3" w15:restartNumberingAfterBreak="0">
     <w:nsid w:val="31332FBD"/>
     <w:multiLevelType w:val="hybridMultilevel"/>
     <w:tmpl w:val="517EE4FA"/>
@@ -1980,7 +3928,7 @@
       </w:rPr>
     </w:lvl>
   </w:abstractNum>
-  <w:abstractNum w:abstractNumId="3" w15:restartNumberingAfterBreak="0">
+  <w:abstractNum w:abstractNumId="4" w15:restartNumberingAfterBreak="0">
     <w:nsid w:val="34C64AC9"/>
     <w:multiLevelType w:val="hybridMultilevel"/>
     <w:tmpl w:val="0F0CC03C"/>
@@ -2093,7 +4041,7 @@
       </w:rPr>
     </w:lvl>
   </w:abstractNum>
-  <w:abstractNum w:abstractNumId="4" w15:restartNumberingAfterBreak="0">
+  <w:abstractNum w:abstractNumId="5" w15:restartNumberingAfterBreak="0">
     <w:nsid w:val="3FDF13B9"/>
     <w:multiLevelType w:val="hybridMultilevel"/>
     <w:tmpl w:val="9B4C440A"/>
@@ -2206,7 +4154,7 @@
       </w:rPr>
     </w:lvl>
   </w:abstractNum>
-  <w:abstractNum w:abstractNumId="5" w15:restartNumberingAfterBreak="0">
+  <w:abstractNum w:abstractNumId="6" w15:restartNumberingAfterBreak="0">
     <w:nsid w:val="43037DAB"/>
     <w:multiLevelType w:val="hybridMultilevel"/>
     <w:tmpl w:val="735E794C"/>
@@ -2319,7 +4267,7 @@
       </w:rPr>
     </w:lvl>
   </w:abstractNum>
-  <w:abstractNum w:abstractNumId="6" w15:restartNumberingAfterBreak="0">
+  <w:abstractNum w:abstractNumId="7" w15:restartNumberingAfterBreak="0">
     <w:nsid w:val="55A90755"/>
     <w:multiLevelType w:val="hybridMultilevel"/>
     <w:tmpl w:val="11D0D8A0"/>
@@ -2432,7 +4380,7 @@
       </w:rPr>
     </w:lvl>
   </w:abstractNum>
-  <w:abstractNum w:abstractNumId="7" w15:restartNumberingAfterBreak="0">
+  <w:abstractNum w:abstractNumId="8" w15:restartNumberingAfterBreak="0">
     <w:nsid w:val="60585E6A"/>
     <w:multiLevelType w:val="hybridMultilevel"/>
     <w:tmpl w:val="D68C3114"/>
@@ -2545,19 +4493,19 @@
     </w:lvl>
   </w:abstractNum>
   <w:num w:numId="1" w16cid:durableId="72624472">
-    <w:abstractNumId w:val="4"/>
+    <w:abstractNumId w:val="5"/>
   </w:num>
   <w:num w:numId="2" w16cid:durableId="1361785479">
-    <w:abstractNumId w:val="2"/>
+    <w:abstractNumId w:val="3"/>
   </w:num>
   <w:num w:numId="3" w16cid:durableId="1964919224">
-    <w:abstractNumId w:val="6"/>
+    <w:abstractNumId w:val="7"/>
   </w:num>
   <w:num w:numId="4" w16cid:durableId="632829472">
-    <w:abstractNumId w:val="7"/>
+    <w:abstractNumId w:val="8"/>
   </w:num>
   <w:num w:numId="5" w16cid:durableId="1690373458">
-    <w:abstractNumId w:val="5"/>
+    <w:abstractNumId w:val="6"/>
   </w:num>
   <w:num w:numId="6" w16cid:durableId="733310273">
     <w:abstractNumId w:val="1"/>
@@ -2566,9 +4514,20 @@
     <w:abstractNumId w:val="0"/>
   </w:num>
   <w:num w:numId="8" w16cid:durableId="1193106241">
-    <w:abstractNumId w:val="3"/>
+    <w:abstractNumId w:val="4"/>
+  </w:num>
+  <w:num w:numId="9" w16cid:durableId="1579024977">
+    <w:abstractNumId w:val="2"/>
   </w:num>
 </w:numbering>
+</file>
+
+<file path=word/people.xml><?xml version="1.0" encoding="utf-8"?>
+<w15:people xmlns:wpc="http://schemas.microsoft.com/office/word/2010/wordprocessingCanvas" xmlns:cx="http://schemas.microsoft.com/office/drawing/2014/chartex" xmlns:cx1="http://schemas.microsoft.com/office/drawing/2015/9/8/chartex" xmlns:cx2="http://schemas.microsoft.com/office/drawing/2015/10/21/chartex" xmlns:cx3="http://schemas.microsoft.com/office/drawing/2016/5/9/chartex" xmlns:cx4="http://schemas.microsoft.com/office/drawing/2016/5/10/chartex" xmlns:cx5="http://schemas.microsoft.com/office/drawing/2016/5/11/chartex" xmlns:cx6="http://schemas.microsoft.com/office/drawing/2016/5/12/chartex" xmlns:cx7="http://schemas.microsoft.com/office/drawing/2016/5/13/chartex" xmlns:cx8="http://schemas.microsoft.com/office/drawing/2016/5/14/chartex" xmlns:mc="http://schemas.openxmlformats.org/markup-compatibility/2006" xmlns:aink="http://schemas.microsoft.com/office/drawing/2016/ink" xmlns:am3d="http://schemas.microsoft.com/office/drawing/2017/model3d" xmlns:o="urn:schemas-microsoft-com:office:office" xmlns:oel="http://schemas.microsoft.com/office/2019/extlst" xmlns:r="http://schemas.openxmlformats.org/officeDocument/2006/relationships" xmlns:m="http://schemas.openxmlformats.org/officeDocument/2006/math" xmlns:v="urn:schemas-microsoft-com:vml" xmlns:wp14="http://schemas.microsoft.com/office/word/2010/wordprocessingDrawing" xmlns:wp="http://schemas.openxmlformats.org/drawingml/2006/wordprocessingDrawing" xmlns:w10="urn:schemas-microsoft-com:office:word" xmlns:w="http://schemas.openxmlformats.org/wordprocessingml/2006/main" xmlns:w14="http://schemas.microsoft.com/office/word/2010/wordml" xmlns:w15="http://schemas.microsoft.com/office/word/2012/wordml" xmlns:w16cex="http://schemas.microsoft.com/office/word/2018/wordml/cex" xmlns:w16cid="http://schemas.microsoft.com/office/word/2016/wordml/cid" xmlns:w16="http://schemas.microsoft.com/office/word/2018/wordml" xmlns:w16du="http://schemas.microsoft.com/office/word/2023/wordml/word16du" xmlns:w16sdtdh="http://schemas.microsoft.com/office/word/2020/wordml/sdtdatahash" xmlns:w16se="http://schemas.microsoft.com/office/word/2015/wordml/symex" xmlns:wpg="http://schemas.microsoft.com/office/word/2010/wordprocessingGroup" xmlns:wpi="http://schemas.microsoft.com/office/word/2010/wordprocessingInk" xmlns:wne="http://schemas.microsoft.com/office/word/2006/wordml" xmlns:wps="http://schemas.microsoft.com/office/word/2010/wordprocessingShape" mc:Ignorable="w14 w15 w16se w16cid w16 w16cex w16sdtdh w16du wp14">
+  <w15:person w15:author="Benjamin Roberts (Credit)">
+    <w15:presenceInfo w15:providerId="AD" w15:userId="S::Benjamin.Roberts@vanquis.com::3b04bba9-e976-44ec-83bc-f4c0610edf8f"/>
+  </w15:person>
+</w15:people>
 </file>
 
 <file path=word/styles.xml><?xml version="1.0" encoding="utf-8"?>
@@ -3009,7 +4968,7 @@
     <w:uiPriority w:val="9"/>
     <w:unhideWhenUsed/>
     <w:qFormat/>
-    <w:rsid w:val="00881303"/>
+    <w:rsid w:val="00BE58FD"/>
     <w:pPr>
       <w:keepNext/>
       <w:keepLines/>
@@ -3019,7 +4978,7 @@
     <w:rPr>
       <w:rFonts w:asciiTheme="majorHAnsi" w:eastAsiaTheme="majorEastAsia" w:hAnsiTheme="majorHAnsi" w:cstheme="majorBidi"/>
       <w:color w:val="0F4761" w:themeColor="accent1" w:themeShade="BF"/>
-      <w:sz w:val="32"/>
+      <w:sz w:val="36"/>
       <w:szCs w:val="32"/>
     </w:rPr>
   </w:style>
@@ -3031,7 +4990,7 @@
     <w:uiPriority w:val="9"/>
     <w:unhideWhenUsed/>
     <w:qFormat/>
-    <w:rsid w:val="00881303"/>
+    <w:rsid w:val="00BE58FD"/>
     <w:pPr>
       <w:keepNext/>
       <w:keepLines/>
@@ -3041,7 +5000,7 @@
     <w:rPr>
       <w:rFonts w:eastAsiaTheme="majorEastAsia" w:cstheme="majorBidi"/>
       <w:color w:val="0F4761" w:themeColor="accent1" w:themeShade="BF"/>
-      <w:sz w:val="28"/>
+      <w:sz w:val="32"/>
       <w:szCs w:val="28"/>
     </w:rPr>
   </w:style>
@@ -3051,10 +5010,9 @@
     <w:next w:val="Normal"/>
     <w:link w:val="Heading4Char"/>
     <w:uiPriority w:val="9"/>
-    <w:semiHidden/>
     <w:unhideWhenUsed/>
     <w:qFormat/>
-    <w:rsid w:val="00881303"/>
+    <w:rsid w:val="00BE58FD"/>
     <w:pPr>
       <w:keepNext/>
       <w:keepLines/>
@@ -3066,6 +5024,7 @@
       <w:i/>
       <w:iCs/>
       <w:color w:val="0F4761" w:themeColor="accent1" w:themeShade="BF"/>
+      <w:sz w:val="28"/>
     </w:rPr>
   </w:style>
   <w:style w:type="paragraph" w:styleId="Heading5">
@@ -3221,11 +5180,11 @@
     <w:basedOn w:val="DefaultParagraphFont"/>
     <w:link w:val="Heading2"/>
     <w:uiPriority w:val="9"/>
-    <w:rsid w:val="00881303"/>
+    <w:rsid w:val="00BE58FD"/>
     <w:rPr>
       <w:rFonts w:asciiTheme="majorHAnsi" w:eastAsiaTheme="majorEastAsia" w:hAnsiTheme="majorHAnsi" w:cstheme="majorBidi"/>
       <w:color w:val="0F4761" w:themeColor="accent1" w:themeShade="BF"/>
-      <w:sz w:val="32"/>
+      <w:sz w:val="36"/>
       <w:szCs w:val="32"/>
     </w:rPr>
   </w:style>
@@ -3234,11 +5193,11 @@
     <w:basedOn w:val="DefaultParagraphFont"/>
     <w:link w:val="Heading3"/>
     <w:uiPriority w:val="9"/>
-    <w:rsid w:val="00881303"/>
+    <w:rsid w:val="00BE58FD"/>
     <w:rPr>
       <w:rFonts w:eastAsiaTheme="majorEastAsia" w:cstheme="majorBidi"/>
       <w:color w:val="0F4761" w:themeColor="accent1" w:themeShade="BF"/>
-      <w:sz w:val="28"/>
+      <w:sz w:val="32"/>
       <w:szCs w:val="28"/>
     </w:rPr>
   </w:style>
@@ -3247,13 +5206,14 @@
     <w:basedOn w:val="DefaultParagraphFont"/>
     <w:link w:val="Heading4"/>
     <w:uiPriority w:val="9"/>
-    <w:semiHidden/>
-    <w:rsid w:val="00881303"/>
+    <w:rsid w:val="00BE58FD"/>
     <w:rPr>
       <w:rFonts w:eastAsiaTheme="majorEastAsia" w:cstheme="majorBidi"/>
       <w:i/>
       <w:iCs/>
       <w:color w:val="0F4761" w:themeColor="accent1" w:themeShade="BF"/>
+      <w:sz w:val="28"/>
+      <w:szCs w:val="22"/>
     </w:rPr>
   </w:style>
   <w:style w:type="character" w:customStyle="1" w:styleId="Heading5Char">
@@ -3611,6 +5571,127 @@
       <w:shd w:val="clear" w:color="auto" w:fill="E1DFDD"/>
     </w:rPr>
   </w:style>
+  <w:style w:type="character" w:styleId="CommentReference">
+    <w:name w:val="annotation reference"/>
+    <w:basedOn w:val="DefaultParagraphFont"/>
+    <w:uiPriority w:val="99"/>
+    <w:semiHidden/>
+    <w:unhideWhenUsed/>
+    <w:rsid w:val="00EE24E8"/>
+    <w:rPr>
+      <w:sz w:val="16"/>
+      <w:szCs w:val="16"/>
+    </w:rPr>
+  </w:style>
+  <w:style w:type="paragraph" w:styleId="CommentText">
+    <w:name w:val="annotation text"/>
+    <w:basedOn w:val="Normal"/>
+    <w:link w:val="CommentTextChar"/>
+    <w:uiPriority w:val="99"/>
+    <w:unhideWhenUsed/>
+    <w:rsid w:val="00EE24E8"/>
+    <w:pPr>
+      <w:spacing w:line="240" w:lineRule="auto"/>
+    </w:pPr>
+    <w:rPr>
+      <w:sz w:val="20"/>
+      <w:szCs w:val="20"/>
+    </w:rPr>
+  </w:style>
+  <w:style w:type="character" w:customStyle="1" w:styleId="CommentTextChar">
+    <w:name w:val="Comment Text Char"/>
+    <w:basedOn w:val="DefaultParagraphFont"/>
+    <w:link w:val="CommentText"/>
+    <w:uiPriority w:val="99"/>
+    <w:rsid w:val="00EE24E8"/>
+    <w:rPr>
+      <w:sz w:val="20"/>
+      <w:szCs w:val="20"/>
+    </w:rPr>
+  </w:style>
+  <w:style w:type="paragraph" w:styleId="CommentSubject">
+    <w:name w:val="annotation subject"/>
+    <w:basedOn w:val="CommentText"/>
+    <w:next w:val="CommentText"/>
+    <w:link w:val="CommentSubjectChar"/>
+    <w:uiPriority w:val="99"/>
+    <w:semiHidden/>
+    <w:unhideWhenUsed/>
+    <w:rsid w:val="00EE24E8"/>
+    <w:rPr>
+      <w:b/>
+      <w:bCs/>
+    </w:rPr>
+  </w:style>
+  <w:style w:type="character" w:customStyle="1" w:styleId="CommentSubjectChar">
+    <w:name w:val="Comment Subject Char"/>
+    <w:basedOn w:val="CommentTextChar"/>
+    <w:link w:val="CommentSubject"/>
+    <w:uiPriority w:val="99"/>
+    <w:semiHidden/>
+    <w:rsid w:val="00EE24E8"/>
+    <w:rPr>
+      <w:b/>
+      <w:bCs/>
+      <w:sz w:val="20"/>
+      <w:szCs w:val="20"/>
+    </w:rPr>
+  </w:style>
+  <w:style w:type="paragraph" w:styleId="Caption">
+    <w:name w:val="caption"/>
+    <w:basedOn w:val="Normal"/>
+    <w:next w:val="Normal"/>
+    <w:uiPriority w:val="35"/>
+    <w:unhideWhenUsed/>
+    <w:qFormat/>
+    <w:rsid w:val="00EE6364"/>
+    <w:pPr>
+      <w:spacing w:after="200" w:line="240" w:lineRule="auto"/>
+    </w:pPr>
+    <w:rPr>
+      <w:i/>
+      <w:iCs/>
+      <w:color w:val="0E2841" w:themeColor="text2"/>
+      <w:sz w:val="18"/>
+      <w:szCs w:val="18"/>
+    </w:rPr>
+  </w:style>
+  <w:style w:type="paragraph" w:styleId="TOC3">
+    <w:name w:val="toc 3"/>
+    <w:basedOn w:val="Normal"/>
+    <w:next w:val="Normal"/>
+    <w:autoRedefine/>
+    <w:uiPriority w:val="39"/>
+    <w:unhideWhenUsed/>
+    <w:rsid w:val="00BE58FD"/>
+    <w:pPr>
+      <w:spacing w:after="100"/>
+      <w:ind w:left="440"/>
+    </w:pPr>
+  </w:style>
+  <w:style w:type="paragraph" w:styleId="TableofFigures">
+    <w:name w:val="table of figures"/>
+    <w:basedOn w:val="Normal"/>
+    <w:next w:val="Normal"/>
+    <w:uiPriority w:val="99"/>
+    <w:unhideWhenUsed/>
+    <w:rsid w:val="00BE58FD"/>
+    <w:pPr>
+      <w:spacing w:after="0"/>
+    </w:pPr>
+  </w:style>
+  <w:style w:type="character" w:styleId="FollowedHyperlink">
+    <w:name w:val="FollowedHyperlink"/>
+    <w:basedOn w:val="DefaultParagraphFont"/>
+    <w:uiPriority w:val="99"/>
+    <w:semiHidden/>
+    <w:unhideWhenUsed/>
+    <w:rsid w:val="00186C6A"/>
+    <w:rPr>
+      <w:color w:val="96607D" w:themeColor="followedHyperlink"/>
+      <w:u w:val="single"/>
+    </w:rPr>
+  </w:style>
 </w:styles>
 </file>
 

</xml_diff>

<commit_message>
~1000+ words in report (shift-left added)
</commit_message>
<xml_diff>
--- a/__Report/Module 3  - Apply DRAFT.docx
+++ b/__Report/Module 3  - Apply DRAFT.docx
@@ -45,7 +45,7 @@
         <w:rPr>
           <w:rFonts w:asciiTheme="minorHAnsi" w:hAnsiTheme="minorHAnsi" w:cstheme="minorHAnsi"/>
         </w:rPr>
-        <w:t>Application Testing Methods</w:t>
+        <w:t>Application Testing</w:t>
       </w:r>
     </w:p>
     <w:p>
@@ -102,7 +102,7 @@
       <w:pPr>
         <w:pStyle w:val="Heading1"/>
       </w:pPr>
-      <w:bookmarkStart w:id="0" w:name="_Toc175317409"/>
+      <w:bookmarkStart w:id="0" w:name="_Toc175923652"/>
       <w:r>
         <w:lastRenderedPageBreak/>
         <w:t>Table of Contents</w:t>
@@ -149,7 +149,7 @@
           <w:r>
             <w:fldChar w:fldCharType="separate"/>
           </w:r>
-          <w:hyperlink w:anchor="_Toc175317409" w:history="1">
+          <w:hyperlink w:anchor="_Toc175923652" w:history="1">
             <w:r>
               <w:rPr>
                 <w:rStyle w:val="Hyperlink"/>
@@ -176,7 +176,7 @@
                 <w:noProof/>
                 <w:webHidden/>
               </w:rPr>
-              <w:instrText xml:space="preserve"> PAGEREF _Toc175317409 \h </w:instrText>
+              <w:instrText xml:space="preserve"> PAGEREF _Toc175923652 \h </w:instrText>
             </w:r>
             <w:r>
               <w:rPr>
@@ -221,7 +221,7 @@
               <w:lang w:eastAsia="en-GB"/>
             </w:rPr>
           </w:pPr>
-          <w:hyperlink w:anchor="_Toc175317410" w:history="1">
+          <w:hyperlink w:anchor="_Toc175923653" w:history="1">
             <w:r>
               <w:rPr>
                 <w:rStyle w:val="Hyperlink"/>
@@ -248,7 +248,7 @@
                 <w:noProof/>
                 <w:webHidden/>
               </w:rPr>
-              <w:instrText xml:space="preserve"> PAGEREF _Toc175317410 \h </w:instrText>
+              <w:instrText xml:space="preserve"> PAGEREF _Toc175923653 \h </w:instrText>
             </w:r>
             <w:r>
               <w:rPr>
@@ -293,7 +293,7 @@
               <w:lang w:eastAsia="en-GB"/>
             </w:rPr>
           </w:pPr>
-          <w:hyperlink w:anchor="_Toc175317411" w:history="1">
+          <w:hyperlink w:anchor="_Toc175923654" w:history="1">
             <w:r>
               <w:rPr>
                 <w:rStyle w:val="Hyperlink"/>
@@ -320,7 +320,7 @@
                 <w:noProof/>
                 <w:webHidden/>
               </w:rPr>
-              <w:instrText xml:space="preserve"> PAGEREF _Toc175317411 \h </w:instrText>
+              <w:instrText xml:space="preserve"> PAGEREF _Toc175923654 \h </w:instrText>
             </w:r>
             <w:r>
               <w:rPr>
@@ -365,7 +365,7 @@
               <w:lang w:eastAsia="en-GB"/>
             </w:rPr>
           </w:pPr>
-          <w:hyperlink w:anchor="_Toc175317412" w:history="1">
+          <w:hyperlink w:anchor="_Toc175923655" w:history="1">
             <w:r>
               <w:rPr>
                 <w:rStyle w:val="Hyperlink"/>
@@ -392,7 +392,7 @@
                 <w:noProof/>
                 <w:webHidden/>
               </w:rPr>
-              <w:instrText xml:space="preserve"> PAGEREF _Toc175317412 \h </w:instrText>
+              <w:instrText xml:space="preserve"> PAGEREF _Toc175923655 \h </w:instrText>
             </w:r>
             <w:r>
               <w:rPr>
@@ -437,7 +437,7 @@
               <w:lang w:eastAsia="en-GB"/>
             </w:rPr>
           </w:pPr>
-          <w:hyperlink w:anchor="_Toc175317413" w:history="1">
+          <w:hyperlink w:anchor="_Toc175923656" w:history="1">
             <w:r>
               <w:rPr>
                 <w:rStyle w:val="Hyperlink"/>
@@ -464,7 +464,7 @@
                 <w:noProof/>
                 <w:webHidden/>
               </w:rPr>
-              <w:instrText xml:space="preserve"> PAGEREF _Toc175317413 \h </w:instrText>
+              <w:instrText xml:space="preserve"> PAGEREF _Toc175923656 \h </w:instrText>
             </w:r>
             <w:r>
               <w:rPr>
@@ -509,13 +509,13 @@
               <w:lang w:eastAsia="en-GB"/>
             </w:rPr>
           </w:pPr>
-          <w:hyperlink w:anchor="_Toc175317414" w:history="1">
+          <w:hyperlink w:anchor="_Toc175923657" w:history="1">
             <w:r>
               <w:rPr>
                 <w:rStyle w:val="Hyperlink"/>
                 <w:noProof/>
               </w:rPr>
-              <w:t>Functional Testing</w:t>
+              <w:t>Strategical Approach: Shift-Left Testing</w:t>
             </w:r>
             <w:r>
               <w:rPr>
@@ -536,7 +536,7 @@
                 <w:noProof/>
                 <w:webHidden/>
               </w:rPr>
-              <w:instrText xml:space="preserve"> PAGEREF _Toc175317414 \h </w:instrText>
+              <w:instrText xml:space="preserve"> PAGEREF _Toc175923657 \h </w:instrText>
             </w:r>
             <w:r>
               <w:rPr>
@@ -581,13 +581,13 @@
               <w:lang w:eastAsia="en-GB"/>
             </w:rPr>
           </w:pPr>
-          <w:hyperlink w:anchor="_Toc175317415" w:history="1">
+          <w:hyperlink w:anchor="_Toc175923658" w:history="1">
             <w:r>
               <w:rPr>
                 <w:rStyle w:val="Hyperlink"/>
                 <w:noProof/>
               </w:rPr>
-              <w:t>Non-Functional Testing</w:t>
+              <w:t>Functional Testing</w:t>
             </w:r>
             <w:r>
               <w:rPr>
@@ -608,7 +608,7 @@
                 <w:noProof/>
                 <w:webHidden/>
               </w:rPr>
-              <w:instrText xml:space="preserve"> PAGEREF _Toc175317415 \h </w:instrText>
+              <w:instrText xml:space="preserve"> PAGEREF _Toc175923658 \h </w:instrText>
             </w:r>
             <w:r>
               <w:rPr>
@@ -628,7 +628,7 @@
                 <w:noProof/>
                 <w:webHidden/>
               </w:rPr>
-              <w:t>7</w:t>
+              <w:t>12</w:t>
             </w:r>
             <w:r>
               <w:rPr>
@@ -653,13 +653,13 @@
               <w:lang w:eastAsia="en-GB"/>
             </w:rPr>
           </w:pPr>
-          <w:hyperlink w:anchor="_Toc175317416" w:history="1">
+          <w:hyperlink w:anchor="_Toc175923659" w:history="1">
             <w:r>
               <w:rPr>
                 <w:rStyle w:val="Hyperlink"/>
                 <w:noProof/>
               </w:rPr>
-              <w:t>Integration into Development</w:t>
+              <w:t>Non-Functional Testing</w:t>
             </w:r>
             <w:r>
               <w:rPr>
@@ -680,7 +680,7 @@
                 <w:noProof/>
                 <w:webHidden/>
               </w:rPr>
-              <w:instrText xml:space="preserve"> PAGEREF _Toc175317416 \h </w:instrText>
+              <w:instrText xml:space="preserve"> PAGEREF _Toc175923659 \h </w:instrText>
             </w:r>
             <w:r>
               <w:rPr>
@@ -700,7 +700,7 @@
                 <w:noProof/>
                 <w:webHidden/>
               </w:rPr>
-              <w:t>7</w:t>
+              <w:t>18</w:t>
             </w:r>
             <w:r>
               <w:rPr>
@@ -725,7 +725,7 @@
               <w:lang w:eastAsia="en-GB"/>
             </w:rPr>
           </w:pPr>
-          <w:hyperlink w:anchor="_Toc175317417" w:history="1">
+          <w:hyperlink w:anchor="_Toc175923660" w:history="1">
             <w:r>
               <w:rPr>
                 <w:rStyle w:val="Hyperlink"/>
@@ -752,7 +752,7 @@
                 <w:noProof/>
                 <w:webHidden/>
               </w:rPr>
-              <w:instrText xml:space="preserve"> PAGEREF _Toc175317417 \h </w:instrText>
+              <w:instrText xml:space="preserve"> PAGEREF _Toc175923660 \h </w:instrText>
             </w:r>
             <w:r>
               <w:rPr>
@@ -772,7 +772,7 @@
                 <w:noProof/>
                 <w:webHidden/>
               </w:rPr>
-              <w:t>9</w:t>
+              <w:t>19</w:t>
             </w:r>
             <w:r>
               <w:rPr>
@@ -797,7 +797,7 @@
               <w:lang w:eastAsia="en-GB"/>
             </w:rPr>
           </w:pPr>
-          <w:hyperlink w:anchor="_Toc175317418" w:history="1">
+          <w:hyperlink w:anchor="_Toc175923661" w:history="1">
             <w:r>
               <w:rPr>
                 <w:rStyle w:val="Hyperlink"/>
@@ -824,7 +824,7 @@
                 <w:noProof/>
                 <w:webHidden/>
               </w:rPr>
-              <w:instrText xml:space="preserve"> PAGEREF _Toc175317418 \h </w:instrText>
+              <w:instrText xml:space="preserve"> PAGEREF _Toc175923661 \h </w:instrText>
             </w:r>
             <w:r>
               <w:rPr>
@@ -844,7 +844,7 @@
                 <w:noProof/>
                 <w:webHidden/>
               </w:rPr>
-              <w:t>9</w:t>
+              <w:t>19</w:t>
             </w:r>
             <w:r>
               <w:rPr>
@@ -869,7 +869,7 @@
               <w:lang w:eastAsia="en-GB"/>
             </w:rPr>
           </w:pPr>
-          <w:hyperlink w:anchor="_Toc175317419" w:history="1">
+          <w:hyperlink w:anchor="_Toc175923662" w:history="1">
             <w:r>
               <w:rPr>
                 <w:rStyle w:val="Hyperlink"/>
@@ -896,7 +896,7 @@
                 <w:noProof/>
                 <w:webHidden/>
               </w:rPr>
-              <w:instrText xml:space="preserve"> PAGEREF _Toc175317419 \h </w:instrText>
+              <w:instrText xml:space="preserve"> PAGEREF _Toc175923662 \h </w:instrText>
             </w:r>
             <w:r>
               <w:rPr>
@@ -916,7 +916,7 @@
                 <w:noProof/>
                 <w:webHidden/>
               </w:rPr>
-              <w:t>9</w:t>
+              <w:t>19</w:t>
             </w:r>
             <w:r>
               <w:rPr>
@@ -941,13 +941,13 @@
               <w:lang w:eastAsia="en-GB"/>
             </w:rPr>
           </w:pPr>
-          <w:hyperlink w:anchor="_Toc175317420" w:history="1">
+          <w:hyperlink w:anchor="_Toc175923663" w:history="1">
             <w:r>
               <w:rPr>
                 <w:rStyle w:val="Hyperlink"/>
                 <w:noProof/>
               </w:rPr>
-              <w:t>Workplace Findings</w:t>
+              <w:t>Theory Reflections</w:t>
             </w:r>
             <w:r>
               <w:rPr>
@@ -968,7 +968,7 @@
                 <w:noProof/>
                 <w:webHidden/>
               </w:rPr>
-              <w:instrText xml:space="preserve"> PAGEREF _Toc175317420 \h </w:instrText>
+              <w:instrText xml:space="preserve"> PAGEREF _Toc175923663 \h </w:instrText>
             </w:r>
             <w:r>
               <w:rPr>
@@ -988,7 +988,79 @@
                 <w:noProof/>
                 <w:webHidden/>
               </w:rPr>
-              <w:t>9</w:t>
+              <w:t>20</w:t>
+            </w:r>
+            <w:r>
+              <w:rPr>
+                <w:noProof/>
+                <w:webHidden/>
+              </w:rPr>
+              <w:fldChar w:fldCharType="end"/>
+            </w:r>
+          </w:hyperlink>
+        </w:p>
+        <w:p>
+          <w:pPr>
+            <w:pStyle w:val="TOC1"/>
+            <w:tabs>
+              <w:tab w:val="right" w:leader="dot" w:pos="9016"/>
+            </w:tabs>
+            <w:rPr>
+              <w:rFonts w:eastAsiaTheme="minorEastAsia"/>
+              <w:noProof/>
+              <w:sz w:val="24"/>
+              <w:szCs w:val="24"/>
+              <w:lang w:eastAsia="en-GB"/>
+            </w:rPr>
+          </w:pPr>
+          <w:hyperlink w:anchor="_Toc175923664" w:history="1">
+            <w:r>
+              <w:rPr>
+                <w:rStyle w:val="Hyperlink"/>
+                <w:noProof/>
+              </w:rPr>
+              <w:t>Applied Testing</w:t>
+            </w:r>
+            <w:r>
+              <w:rPr>
+                <w:noProof/>
+                <w:webHidden/>
+              </w:rPr>
+              <w:tab/>
+            </w:r>
+            <w:r>
+              <w:rPr>
+                <w:noProof/>
+                <w:webHidden/>
+              </w:rPr>
+              <w:fldChar w:fldCharType="begin"/>
+            </w:r>
+            <w:r>
+              <w:rPr>
+                <w:noProof/>
+                <w:webHidden/>
+              </w:rPr>
+              <w:instrText xml:space="preserve"> PAGEREF _Toc175923664 \h </w:instrText>
+            </w:r>
+            <w:r>
+              <w:rPr>
+                <w:noProof/>
+                <w:webHidden/>
+              </w:rPr>
+            </w:r>
+            <w:r>
+              <w:rPr>
+                <w:noProof/>
+                <w:webHidden/>
+              </w:rPr>
+              <w:fldChar w:fldCharType="separate"/>
+            </w:r>
+            <w:r>
+              <w:rPr>
+                <w:noProof/>
+                <w:webHidden/>
+              </w:rPr>
+              <w:t>21</w:t>
             </w:r>
             <w:r>
               <w:rPr>
@@ -1013,13 +1085,13 @@
               <w:lang w:eastAsia="en-GB"/>
             </w:rPr>
           </w:pPr>
-          <w:hyperlink w:anchor="_Toc175317421" w:history="1">
+          <w:hyperlink w:anchor="_Toc175923665" w:history="1">
             <w:r>
               <w:rPr>
                 <w:rStyle w:val="Hyperlink"/>
                 <w:noProof/>
               </w:rPr>
-              <w:t>Theory Reflections</w:t>
+              <w:t>Scenarios – Test Plan</w:t>
             </w:r>
             <w:r>
               <w:rPr>
@@ -1040,7 +1112,7 @@
                 <w:noProof/>
                 <w:webHidden/>
               </w:rPr>
-              <w:instrText xml:space="preserve"> PAGEREF _Toc175317421 \h </w:instrText>
+              <w:instrText xml:space="preserve"> PAGEREF _Toc175923665 \h </w:instrText>
             </w:r>
             <w:r>
               <w:rPr>
@@ -1060,7 +1132,79 @@
                 <w:noProof/>
                 <w:webHidden/>
               </w:rPr>
-              <w:t>10</w:t>
+              <w:t>21</w:t>
+            </w:r>
+            <w:r>
+              <w:rPr>
+                <w:noProof/>
+                <w:webHidden/>
+              </w:rPr>
+              <w:fldChar w:fldCharType="end"/>
+            </w:r>
+          </w:hyperlink>
+        </w:p>
+        <w:p>
+          <w:pPr>
+            <w:pStyle w:val="TOC2"/>
+            <w:tabs>
+              <w:tab w:val="right" w:leader="dot" w:pos="9016"/>
+            </w:tabs>
+            <w:rPr>
+              <w:rFonts w:eastAsiaTheme="minorEastAsia"/>
+              <w:noProof/>
+              <w:sz w:val="24"/>
+              <w:szCs w:val="24"/>
+              <w:lang w:eastAsia="en-GB"/>
+            </w:rPr>
+          </w:pPr>
+          <w:hyperlink w:anchor="_Toc175923666" w:history="1">
+            <w:r>
+              <w:rPr>
+                <w:rStyle w:val="Hyperlink"/>
+                <w:noProof/>
+              </w:rPr>
+              <w:t>Test Code created</w:t>
+            </w:r>
+            <w:r>
+              <w:rPr>
+                <w:noProof/>
+                <w:webHidden/>
+              </w:rPr>
+              <w:tab/>
+            </w:r>
+            <w:r>
+              <w:rPr>
+                <w:noProof/>
+                <w:webHidden/>
+              </w:rPr>
+              <w:fldChar w:fldCharType="begin"/>
+            </w:r>
+            <w:r>
+              <w:rPr>
+                <w:noProof/>
+                <w:webHidden/>
+              </w:rPr>
+              <w:instrText xml:space="preserve"> PAGEREF _Toc175923666 \h </w:instrText>
+            </w:r>
+            <w:r>
+              <w:rPr>
+                <w:noProof/>
+                <w:webHidden/>
+              </w:rPr>
+            </w:r>
+            <w:r>
+              <w:rPr>
+                <w:noProof/>
+                <w:webHidden/>
+              </w:rPr>
+              <w:fldChar w:fldCharType="separate"/>
+            </w:r>
+            <w:r>
+              <w:rPr>
+                <w:noProof/>
+                <w:webHidden/>
+              </w:rPr>
+              <w:t>22</w:t>
             </w:r>
             <w:r>
               <w:rPr>
@@ -1085,13 +1229,13 @@
               <w:lang w:eastAsia="en-GB"/>
             </w:rPr>
           </w:pPr>
-          <w:hyperlink w:anchor="_Toc175317422" w:history="1">
+          <w:hyperlink w:anchor="_Toc175923667" w:history="1">
             <w:r>
               <w:rPr>
                 <w:rStyle w:val="Hyperlink"/>
                 <w:noProof/>
               </w:rPr>
-              <w:t>Testing – Applied</w:t>
+              <w:t>Conclusion</w:t>
             </w:r>
             <w:r>
               <w:rPr>
@@ -1112,7 +1256,7 @@
                 <w:noProof/>
                 <w:webHidden/>
               </w:rPr>
-              <w:instrText xml:space="preserve"> PAGEREF _Toc175317422 \h </w:instrText>
+              <w:instrText xml:space="preserve"> PAGEREF _Toc175923667 \h </w:instrText>
             </w:r>
             <w:r>
               <w:rPr>
@@ -1132,151 +1276,7 @@
                 <w:noProof/>
                 <w:webHidden/>
               </w:rPr>
-              <w:t>11</w:t>
-            </w:r>
-            <w:r>
-              <w:rPr>
-                <w:noProof/>
-                <w:webHidden/>
-              </w:rPr>
-              <w:fldChar w:fldCharType="end"/>
-            </w:r>
-          </w:hyperlink>
-        </w:p>
-        <w:p>
-          <w:pPr>
-            <w:pStyle w:val="TOC2"/>
-            <w:tabs>
-              <w:tab w:val="right" w:leader="dot" w:pos="9016"/>
-            </w:tabs>
-            <w:rPr>
-              <w:rFonts w:eastAsiaTheme="minorEastAsia"/>
-              <w:noProof/>
-              <w:sz w:val="24"/>
-              <w:szCs w:val="24"/>
-              <w:lang w:eastAsia="en-GB"/>
-            </w:rPr>
-          </w:pPr>
-          <w:hyperlink w:anchor="_Toc175317423" w:history="1">
-            <w:r>
-              <w:rPr>
-                <w:rStyle w:val="Hyperlink"/>
-                <w:noProof/>
-              </w:rPr>
-              <w:t>Scenarios – Test Plan</w:t>
-            </w:r>
-            <w:r>
-              <w:rPr>
-                <w:noProof/>
-                <w:webHidden/>
-              </w:rPr>
-              <w:tab/>
-            </w:r>
-            <w:r>
-              <w:rPr>
-                <w:noProof/>
-                <w:webHidden/>
-              </w:rPr>
-              <w:fldChar w:fldCharType="begin"/>
-            </w:r>
-            <w:r>
-              <w:rPr>
-                <w:noProof/>
-                <w:webHidden/>
-              </w:rPr>
-              <w:instrText xml:space="preserve"> PAGEREF _Toc175317423 \h </w:instrText>
-            </w:r>
-            <w:r>
-              <w:rPr>
-                <w:noProof/>
-                <w:webHidden/>
-              </w:rPr>
-            </w:r>
-            <w:r>
-              <w:rPr>
-                <w:noProof/>
-                <w:webHidden/>
-              </w:rPr>
-              <w:fldChar w:fldCharType="separate"/>
-            </w:r>
-            <w:r>
-              <w:rPr>
-                <w:noProof/>
-                <w:webHidden/>
-              </w:rPr>
-              <w:t>12</w:t>
-            </w:r>
-            <w:r>
-              <w:rPr>
-                <w:noProof/>
-                <w:webHidden/>
-              </w:rPr>
-              <w:fldChar w:fldCharType="end"/>
-            </w:r>
-          </w:hyperlink>
-        </w:p>
-        <w:p>
-          <w:pPr>
-            <w:pStyle w:val="TOC2"/>
-            <w:tabs>
-              <w:tab w:val="right" w:leader="dot" w:pos="9016"/>
-            </w:tabs>
-            <w:rPr>
-              <w:rFonts w:eastAsiaTheme="minorEastAsia"/>
-              <w:noProof/>
-              <w:sz w:val="24"/>
-              <w:szCs w:val="24"/>
-              <w:lang w:eastAsia="en-GB"/>
-            </w:rPr>
-          </w:pPr>
-          <w:hyperlink w:anchor="_Toc175317424" w:history="1">
-            <w:r>
-              <w:rPr>
-                <w:rStyle w:val="Hyperlink"/>
-                <w:noProof/>
-              </w:rPr>
-              <w:t>Test Code created</w:t>
-            </w:r>
-            <w:r>
-              <w:rPr>
-                <w:noProof/>
-                <w:webHidden/>
-              </w:rPr>
-              <w:tab/>
-            </w:r>
-            <w:r>
-              <w:rPr>
-                <w:noProof/>
-                <w:webHidden/>
-              </w:rPr>
-              <w:fldChar w:fldCharType="begin"/>
-            </w:r>
-            <w:r>
-              <w:rPr>
-                <w:noProof/>
-                <w:webHidden/>
-              </w:rPr>
-              <w:instrText xml:space="preserve"> PAGEREF _Toc175317424 \h </w:instrText>
-            </w:r>
-            <w:r>
-              <w:rPr>
-                <w:noProof/>
-                <w:webHidden/>
-              </w:rPr>
-            </w:r>
-            <w:r>
-              <w:rPr>
-                <w:noProof/>
-                <w:webHidden/>
-              </w:rPr>
-              <w:fldChar w:fldCharType="separate"/>
-            </w:r>
-            <w:r>
-              <w:rPr>
-                <w:noProof/>
-                <w:webHidden/>
-              </w:rPr>
-              <w:t>13</w:t>
+              <w:t>23</w:t>
             </w:r>
             <w:r>
               <w:rPr>
@@ -1301,13 +1301,13 @@
               <w:lang w:eastAsia="en-GB"/>
             </w:rPr>
           </w:pPr>
-          <w:hyperlink w:anchor="_Toc175317425" w:history="1">
+          <w:hyperlink w:anchor="_Toc175923668" w:history="1">
             <w:r>
               <w:rPr>
                 <w:rStyle w:val="Hyperlink"/>
                 <w:noProof/>
               </w:rPr>
-              <w:t>Conclusion</w:t>
+              <w:t>References</w:t>
             </w:r>
             <w:r>
               <w:rPr>
@@ -1328,7 +1328,7 @@
                 <w:noProof/>
                 <w:webHidden/>
               </w:rPr>
-              <w:instrText xml:space="preserve"> PAGEREF _Toc175317425 \h </w:instrText>
+              <w:instrText xml:space="preserve"> PAGEREF _Toc175923668 \h </w:instrText>
             </w:r>
             <w:r>
               <w:rPr>
@@ -1348,79 +1348,7 @@
                 <w:noProof/>
                 <w:webHidden/>
               </w:rPr>
-              <w:t>14</w:t>
-            </w:r>
-            <w:r>
-              <w:rPr>
-                <w:noProof/>
-                <w:webHidden/>
-              </w:rPr>
-              <w:fldChar w:fldCharType="end"/>
-            </w:r>
-          </w:hyperlink>
-        </w:p>
-        <w:p>
-          <w:pPr>
-            <w:pStyle w:val="TOC1"/>
-            <w:tabs>
-              <w:tab w:val="right" w:leader="dot" w:pos="9016"/>
-            </w:tabs>
-            <w:rPr>
-              <w:rFonts w:eastAsiaTheme="minorEastAsia"/>
-              <w:noProof/>
-              <w:sz w:val="24"/>
-              <w:szCs w:val="24"/>
-              <w:lang w:eastAsia="en-GB"/>
-            </w:rPr>
-          </w:pPr>
-          <w:hyperlink w:anchor="_Toc175317426" w:history="1">
-            <w:r>
-              <w:rPr>
-                <w:rStyle w:val="Hyperlink"/>
-                <w:noProof/>
-              </w:rPr>
-              <w:t>References</w:t>
-            </w:r>
-            <w:r>
-              <w:rPr>
-                <w:noProof/>
-                <w:webHidden/>
-              </w:rPr>
-              <w:tab/>
-            </w:r>
-            <w:r>
-              <w:rPr>
-                <w:noProof/>
-                <w:webHidden/>
-              </w:rPr>
-              <w:fldChar w:fldCharType="begin"/>
-            </w:r>
-            <w:r>
-              <w:rPr>
-                <w:noProof/>
-                <w:webHidden/>
-              </w:rPr>
-              <w:instrText xml:space="preserve"> PAGEREF _Toc175317426 \h </w:instrText>
-            </w:r>
-            <w:r>
-              <w:rPr>
-                <w:noProof/>
-                <w:webHidden/>
-              </w:rPr>
-            </w:r>
-            <w:r>
-              <w:rPr>
-                <w:noProof/>
-                <w:webHidden/>
-              </w:rPr>
-              <w:fldChar w:fldCharType="separate"/>
-            </w:r>
-            <w:r>
-              <w:rPr>
-                <w:noProof/>
-                <w:webHidden/>
-              </w:rPr>
-              <w:t>15</w:t>
+              <w:t>24</w:t>
             </w:r>
             <w:r>
               <w:rPr>
@@ -1455,7 +1383,7 @@
       <w:pPr>
         <w:pStyle w:val="Heading1"/>
       </w:pPr>
-      <w:bookmarkStart w:id="1" w:name="_Toc175317410"/>
+      <w:bookmarkStart w:id="1" w:name="_Toc175923653"/>
       <w:r>
         <w:lastRenderedPageBreak/>
         <w:t>Table of Figures</w:t>
@@ -1485,7 +1413,7 @@
       <w:r>
         <w:fldChar w:fldCharType="separate"/>
       </w:r>
-      <w:hyperlink w:anchor="_Toc175317427" w:history="1">
+      <w:hyperlink w:anchor="_Toc175923642" w:history="1">
         <w:r>
           <w:rPr>
             <w:rStyle w:val="Hyperlink"/>
@@ -1512,7 +1440,7 @@
             <w:noProof/>
             <w:webHidden/>
           </w:rPr>
-          <w:instrText xml:space="preserve"> PAGEREF _Toc175317427 \h </w:instrText>
+          <w:instrText xml:space="preserve"> PAGEREF _Toc175923642 \h </w:instrText>
         </w:r>
         <w:r>
           <w:rPr>
@@ -1557,7 +1485,7 @@
           <w:lang w:eastAsia="en-GB"/>
         </w:rPr>
       </w:pPr>
-      <w:hyperlink w:anchor="_Toc175317428" w:history="1">
+      <w:hyperlink w:anchor="_Toc175923643" w:history="1">
         <w:r>
           <w:rPr>
             <w:rStyle w:val="Hyperlink"/>
@@ -1584,7 +1512,7 @@
             <w:noProof/>
             <w:webHidden/>
           </w:rPr>
-          <w:instrText xml:space="preserve"> PAGEREF _Toc175317428 \h </w:instrText>
+          <w:instrText xml:space="preserve"> PAGEREF _Toc175923643 \h </w:instrText>
         </w:r>
         <w:r>
           <w:rPr>
@@ -1605,6 +1533,582 @@
             <w:webHidden/>
           </w:rPr>
           <w:t>6</w:t>
+        </w:r>
+        <w:r>
+          <w:rPr>
+            <w:noProof/>
+            <w:webHidden/>
+          </w:rPr>
+          <w:fldChar w:fldCharType="end"/>
+        </w:r>
+      </w:hyperlink>
+    </w:p>
+    <w:p>
+      <w:pPr>
+        <w:pStyle w:val="TableofFigures"/>
+        <w:tabs>
+          <w:tab w:val="right" w:leader="dot" w:pos="9016"/>
+        </w:tabs>
+        <w:rPr>
+          <w:rFonts w:eastAsiaTheme="minorEastAsia"/>
+          <w:noProof/>
+          <w:sz w:val="24"/>
+          <w:szCs w:val="24"/>
+          <w:lang w:eastAsia="en-GB"/>
+        </w:rPr>
+      </w:pPr>
+      <w:hyperlink w:anchor="_Toc175923644" w:history="1">
+        <w:r>
+          <w:rPr>
+            <w:rStyle w:val="Hyperlink"/>
+            <w:noProof/>
+          </w:rPr>
+          <w:t>Figure 3- Microsoft Teams meeting for discussing approaches to Software Testing</w:t>
+        </w:r>
+        <w:r>
+          <w:rPr>
+            <w:noProof/>
+            <w:webHidden/>
+          </w:rPr>
+          <w:tab/>
+        </w:r>
+        <w:r>
+          <w:rPr>
+            <w:noProof/>
+            <w:webHidden/>
+          </w:rPr>
+          <w:fldChar w:fldCharType="begin"/>
+        </w:r>
+        <w:r>
+          <w:rPr>
+            <w:noProof/>
+            <w:webHidden/>
+          </w:rPr>
+          <w:instrText xml:space="preserve"> PAGEREF _Toc175923644 \h </w:instrText>
+        </w:r>
+        <w:r>
+          <w:rPr>
+            <w:noProof/>
+            <w:webHidden/>
+          </w:rPr>
+        </w:r>
+        <w:r>
+          <w:rPr>
+            <w:noProof/>
+            <w:webHidden/>
+          </w:rPr>
+          <w:fldChar w:fldCharType="separate"/>
+        </w:r>
+        <w:r>
+          <w:rPr>
+            <w:noProof/>
+            <w:webHidden/>
+          </w:rPr>
+          <w:t>7</w:t>
+        </w:r>
+        <w:r>
+          <w:rPr>
+            <w:noProof/>
+            <w:webHidden/>
+          </w:rPr>
+          <w:fldChar w:fldCharType="end"/>
+        </w:r>
+      </w:hyperlink>
+    </w:p>
+    <w:p>
+      <w:pPr>
+        <w:pStyle w:val="TableofFigures"/>
+        <w:tabs>
+          <w:tab w:val="right" w:leader="dot" w:pos="9016"/>
+        </w:tabs>
+        <w:rPr>
+          <w:rFonts w:eastAsiaTheme="minorEastAsia"/>
+          <w:noProof/>
+          <w:sz w:val="24"/>
+          <w:szCs w:val="24"/>
+          <w:lang w:eastAsia="en-GB"/>
+        </w:rPr>
+      </w:pPr>
+      <w:hyperlink w:anchor="_Toc175923645" w:history="1">
+        <w:r>
+          <w:rPr>
+            <w:rStyle w:val="Hyperlink"/>
+            <w:noProof/>
+          </w:rPr>
+          <w:t>Figure 4- Traditional view o Shift-Left testing, with various forms of testing applied (Wikimedia.org, 2024)</w:t>
+        </w:r>
+        <w:r>
+          <w:rPr>
+            <w:noProof/>
+            <w:webHidden/>
+          </w:rPr>
+          <w:tab/>
+        </w:r>
+        <w:r>
+          <w:rPr>
+            <w:noProof/>
+            <w:webHidden/>
+          </w:rPr>
+          <w:fldChar w:fldCharType="begin"/>
+        </w:r>
+        <w:r>
+          <w:rPr>
+            <w:noProof/>
+            <w:webHidden/>
+          </w:rPr>
+          <w:instrText xml:space="preserve"> PAGEREF _Toc175923645 \h </w:instrText>
+        </w:r>
+        <w:r>
+          <w:rPr>
+            <w:noProof/>
+            <w:webHidden/>
+          </w:rPr>
+        </w:r>
+        <w:r>
+          <w:rPr>
+            <w:noProof/>
+            <w:webHidden/>
+          </w:rPr>
+          <w:fldChar w:fldCharType="separate"/>
+        </w:r>
+        <w:r>
+          <w:rPr>
+            <w:noProof/>
+            <w:webHidden/>
+          </w:rPr>
+          <w:t>8</w:t>
+        </w:r>
+        <w:r>
+          <w:rPr>
+            <w:noProof/>
+            <w:webHidden/>
+          </w:rPr>
+          <w:fldChar w:fldCharType="end"/>
+        </w:r>
+      </w:hyperlink>
+    </w:p>
+    <w:p>
+      <w:pPr>
+        <w:pStyle w:val="TableofFigures"/>
+        <w:tabs>
+          <w:tab w:val="right" w:leader="dot" w:pos="9016"/>
+        </w:tabs>
+        <w:rPr>
+          <w:rFonts w:eastAsiaTheme="minorEastAsia"/>
+          <w:noProof/>
+          <w:sz w:val="24"/>
+          <w:szCs w:val="24"/>
+          <w:lang w:eastAsia="en-GB"/>
+        </w:rPr>
+      </w:pPr>
+      <w:hyperlink w:anchor="_Toc175923646" w:history="1">
+        <w:r>
+          <w:rPr>
+            <w:rStyle w:val="Hyperlink"/>
+            <w:noProof/>
+          </w:rPr>
+          <w:t>Figure 5 - Escalating costs of bugs/faults as they are found later in the Development process (BrowserStack, n.d.)</w:t>
+        </w:r>
+        <w:r>
+          <w:rPr>
+            <w:noProof/>
+            <w:webHidden/>
+          </w:rPr>
+          <w:tab/>
+        </w:r>
+        <w:r>
+          <w:rPr>
+            <w:noProof/>
+            <w:webHidden/>
+          </w:rPr>
+          <w:fldChar w:fldCharType="begin"/>
+        </w:r>
+        <w:r>
+          <w:rPr>
+            <w:noProof/>
+            <w:webHidden/>
+          </w:rPr>
+          <w:instrText xml:space="preserve"> PAGEREF _Toc175923646 \h </w:instrText>
+        </w:r>
+        <w:r>
+          <w:rPr>
+            <w:noProof/>
+            <w:webHidden/>
+          </w:rPr>
+        </w:r>
+        <w:r>
+          <w:rPr>
+            <w:noProof/>
+            <w:webHidden/>
+          </w:rPr>
+          <w:fldChar w:fldCharType="separate"/>
+        </w:r>
+        <w:r>
+          <w:rPr>
+            <w:noProof/>
+            <w:webHidden/>
+          </w:rPr>
+          <w:t>8</w:t>
+        </w:r>
+        <w:r>
+          <w:rPr>
+            <w:noProof/>
+            <w:webHidden/>
+          </w:rPr>
+          <w:fldChar w:fldCharType="end"/>
+        </w:r>
+      </w:hyperlink>
+    </w:p>
+    <w:p>
+      <w:pPr>
+        <w:pStyle w:val="TableofFigures"/>
+        <w:tabs>
+          <w:tab w:val="right" w:leader="dot" w:pos="9016"/>
+        </w:tabs>
+        <w:rPr>
+          <w:rFonts w:eastAsiaTheme="minorEastAsia"/>
+          <w:noProof/>
+          <w:sz w:val="24"/>
+          <w:szCs w:val="24"/>
+          <w:lang w:eastAsia="en-GB"/>
+        </w:rPr>
+      </w:pPr>
+      <w:hyperlink w:anchor="_Toc175923647" w:history="1">
+        <w:r>
+          <w:rPr>
+            <w:rStyle w:val="Hyperlink"/>
+            <w:noProof/>
+          </w:rPr>
+          <w:t>Figure 6 - Example of a workplace Test case written in Gherkin language (with sensitive information redacted)</w:t>
+        </w:r>
+        <w:r>
+          <w:rPr>
+            <w:noProof/>
+            <w:webHidden/>
+          </w:rPr>
+          <w:tab/>
+        </w:r>
+        <w:r>
+          <w:rPr>
+            <w:noProof/>
+            <w:webHidden/>
+          </w:rPr>
+          <w:fldChar w:fldCharType="begin"/>
+        </w:r>
+        <w:r>
+          <w:rPr>
+            <w:noProof/>
+            <w:webHidden/>
+          </w:rPr>
+          <w:instrText xml:space="preserve"> PAGEREF _Toc175923647 \h </w:instrText>
+        </w:r>
+        <w:r>
+          <w:rPr>
+            <w:noProof/>
+            <w:webHidden/>
+          </w:rPr>
+        </w:r>
+        <w:r>
+          <w:rPr>
+            <w:noProof/>
+            <w:webHidden/>
+          </w:rPr>
+          <w:fldChar w:fldCharType="separate"/>
+        </w:r>
+        <w:r>
+          <w:rPr>
+            <w:noProof/>
+            <w:webHidden/>
+          </w:rPr>
+          <w:t>9</w:t>
+        </w:r>
+        <w:r>
+          <w:rPr>
+            <w:noProof/>
+            <w:webHidden/>
+          </w:rPr>
+          <w:fldChar w:fldCharType="end"/>
+        </w:r>
+      </w:hyperlink>
+    </w:p>
+    <w:p>
+      <w:pPr>
+        <w:pStyle w:val="TableofFigures"/>
+        <w:tabs>
+          <w:tab w:val="right" w:leader="dot" w:pos="9016"/>
+        </w:tabs>
+        <w:rPr>
+          <w:rFonts w:eastAsiaTheme="minorEastAsia"/>
+          <w:noProof/>
+          <w:sz w:val="24"/>
+          <w:szCs w:val="24"/>
+          <w:lang w:eastAsia="en-GB"/>
+        </w:rPr>
+      </w:pPr>
+      <w:hyperlink w:anchor="_Toc175923648" w:history="1">
+        <w:r>
+          <w:rPr>
+            <w:rStyle w:val="Hyperlink"/>
+            <w:noProof/>
+          </w:rPr>
+          <w:t>Figure 7 - Typical Hierarchy to order different types of Functional Testing is conducted</w:t>
+        </w:r>
+        <w:r>
+          <w:rPr>
+            <w:noProof/>
+            <w:webHidden/>
+          </w:rPr>
+          <w:tab/>
+        </w:r>
+        <w:r>
+          <w:rPr>
+            <w:noProof/>
+            <w:webHidden/>
+          </w:rPr>
+          <w:fldChar w:fldCharType="begin"/>
+        </w:r>
+        <w:r>
+          <w:rPr>
+            <w:noProof/>
+            <w:webHidden/>
+          </w:rPr>
+          <w:instrText xml:space="preserve"> PAGEREF _Toc175923648 \h </w:instrText>
+        </w:r>
+        <w:r>
+          <w:rPr>
+            <w:noProof/>
+            <w:webHidden/>
+          </w:rPr>
+        </w:r>
+        <w:r>
+          <w:rPr>
+            <w:noProof/>
+            <w:webHidden/>
+          </w:rPr>
+          <w:fldChar w:fldCharType="separate"/>
+        </w:r>
+        <w:r>
+          <w:rPr>
+            <w:noProof/>
+            <w:webHidden/>
+          </w:rPr>
+          <w:t>12</w:t>
+        </w:r>
+        <w:r>
+          <w:rPr>
+            <w:noProof/>
+            <w:webHidden/>
+          </w:rPr>
+          <w:fldChar w:fldCharType="end"/>
+        </w:r>
+      </w:hyperlink>
+    </w:p>
+    <w:p>
+      <w:pPr>
+        <w:pStyle w:val="TableofFigures"/>
+        <w:tabs>
+          <w:tab w:val="right" w:leader="dot" w:pos="9016"/>
+        </w:tabs>
+        <w:rPr>
+          <w:rFonts w:eastAsiaTheme="minorEastAsia"/>
+          <w:noProof/>
+          <w:sz w:val="24"/>
+          <w:szCs w:val="24"/>
+          <w:lang w:eastAsia="en-GB"/>
+        </w:rPr>
+      </w:pPr>
+      <w:hyperlink w:anchor="_Toc175923649" w:history="1">
+        <w:r>
+          <w:rPr>
+            <w:rStyle w:val="Hyperlink"/>
+            <w:noProof/>
+          </w:rPr>
+          <w:t>Figure 8- Java JUnit representation of a Unit Test my team would write within our Credit Decisioning platform</w:t>
+        </w:r>
+        <w:r>
+          <w:rPr>
+            <w:noProof/>
+            <w:webHidden/>
+          </w:rPr>
+          <w:tab/>
+        </w:r>
+        <w:r>
+          <w:rPr>
+            <w:noProof/>
+            <w:webHidden/>
+          </w:rPr>
+          <w:fldChar w:fldCharType="begin"/>
+        </w:r>
+        <w:r>
+          <w:rPr>
+            <w:noProof/>
+            <w:webHidden/>
+          </w:rPr>
+          <w:instrText xml:space="preserve"> PAGEREF _Toc175923649 \h </w:instrText>
+        </w:r>
+        <w:r>
+          <w:rPr>
+            <w:noProof/>
+            <w:webHidden/>
+          </w:rPr>
+        </w:r>
+        <w:r>
+          <w:rPr>
+            <w:noProof/>
+            <w:webHidden/>
+          </w:rPr>
+          <w:fldChar w:fldCharType="separate"/>
+        </w:r>
+        <w:r>
+          <w:rPr>
+            <w:noProof/>
+            <w:webHidden/>
+          </w:rPr>
+          <w:t>13</w:t>
+        </w:r>
+        <w:r>
+          <w:rPr>
+            <w:noProof/>
+            <w:webHidden/>
+          </w:rPr>
+          <w:fldChar w:fldCharType="end"/>
+        </w:r>
+      </w:hyperlink>
+    </w:p>
+    <w:p>
+      <w:pPr>
+        <w:pStyle w:val="TableofFigures"/>
+        <w:tabs>
+          <w:tab w:val="right" w:leader="dot" w:pos="9016"/>
+        </w:tabs>
+        <w:rPr>
+          <w:rFonts w:eastAsiaTheme="minorEastAsia"/>
+          <w:noProof/>
+          <w:sz w:val="24"/>
+          <w:szCs w:val="24"/>
+          <w:lang w:eastAsia="en-GB"/>
+        </w:rPr>
+      </w:pPr>
+      <w:hyperlink w:anchor="_Toc175923650" w:history="1">
+        <w:r>
+          <w:rPr>
+            <w:rStyle w:val="Hyperlink"/>
+            <w:noProof/>
+          </w:rPr>
+          <w:t>Figure 9- Unit Test Results as seen in our Credit Decisioning platform</w:t>
+        </w:r>
+        <w:r>
+          <w:rPr>
+            <w:noProof/>
+            <w:webHidden/>
+          </w:rPr>
+          <w:tab/>
+        </w:r>
+        <w:r>
+          <w:rPr>
+            <w:noProof/>
+            <w:webHidden/>
+          </w:rPr>
+          <w:fldChar w:fldCharType="begin"/>
+        </w:r>
+        <w:r>
+          <w:rPr>
+            <w:noProof/>
+            <w:webHidden/>
+          </w:rPr>
+          <w:instrText xml:space="preserve"> PAGEREF _Toc175923650 \h </w:instrText>
+        </w:r>
+        <w:r>
+          <w:rPr>
+            <w:noProof/>
+            <w:webHidden/>
+          </w:rPr>
+        </w:r>
+        <w:r>
+          <w:rPr>
+            <w:noProof/>
+            <w:webHidden/>
+          </w:rPr>
+          <w:fldChar w:fldCharType="separate"/>
+        </w:r>
+        <w:r>
+          <w:rPr>
+            <w:noProof/>
+            <w:webHidden/>
+          </w:rPr>
+          <w:t>14</w:t>
+        </w:r>
+        <w:r>
+          <w:rPr>
+            <w:noProof/>
+            <w:webHidden/>
+          </w:rPr>
+          <w:fldChar w:fldCharType="end"/>
+        </w:r>
+      </w:hyperlink>
+    </w:p>
+    <w:p>
+      <w:pPr>
+        <w:pStyle w:val="TableofFigures"/>
+        <w:tabs>
+          <w:tab w:val="right" w:leader="dot" w:pos="9016"/>
+        </w:tabs>
+        <w:rPr>
+          <w:rFonts w:eastAsiaTheme="minorEastAsia"/>
+          <w:noProof/>
+          <w:sz w:val="24"/>
+          <w:szCs w:val="24"/>
+          <w:lang w:eastAsia="en-GB"/>
+        </w:rPr>
+      </w:pPr>
+      <w:hyperlink w:anchor="_Toc175923651" w:history="1">
+        <w:r>
+          <w:rPr>
+            <w:rStyle w:val="Hyperlink"/>
+            <w:noProof/>
+          </w:rPr>
+          <w:t>Figure 10- Visual Representation of Integration Testing</w:t>
+        </w:r>
+        <w:r>
+          <w:rPr>
+            <w:noProof/>
+            <w:webHidden/>
+          </w:rPr>
+          <w:tab/>
+        </w:r>
+        <w:r>
+          <w:rPr>
+            <w:noProof/>
+            <w:webHidden/>
+          </w:rPr>
+          <w:fldChar w:fldCharType="begin"/>
+        </w:r>
+        <w:r>
+          <w:rPr>
+            <w:noProof/>
+            <w:webHidden/>
+          </w:rPr>
+          <w:instrText xml:space="preserve"> PAGEREF _Toc175923651 \h </w:instrText>
+        </w:r>
+        <w:r>
+          <w:rPr>
+            <w:noProof/>
+            <w:webHidden/>
+          </w:rPr>
+        </w:r>
+        <w:r>
+          <w:rPr>
+            <w:noProof/>
+            <w:webHidden/>
+          </w:rPr>
+          <w:fldChar w:fldCharType="separate"/>
+        </w:r>
+        <w:r>
+          <w:rPr>
+            <w:noProof/>
+            <w:webHidden/>
+          </w:rPr>
+          <w:t>15</w:t>
         </w:r>
         <w:r>
           <w:rPr>
@@ -1641,7 +2145,7 @@
       <w:pPr>
         <w:pStyle w:val="Heading1"/>
       </w:pPr>
-      <w:bookmarkStart w:id="2" w:name="_Toc175317411"/>
+      <w:bookmarkStart w:id="2" w:name="_Toc175923654"/>
       <w:r>
         <w:lastRenderedPageBreak/>
         <w:t>Introduction</w:t>
@@ -1653,10 +2157,7 @@
         <w:spacing w:line="278" w:lineRule="auto"/>
       </w:pPr>
       <w:r>
-        <w:t xml:space="preserve">This report covers my research into </w:t>
-      </w:r>
-      <w:r>
-        <w:t>Testing Frameworks and Methodologies</w:t>
+        <w:t>This report covers my research into Testing Frameworks and Methodologies</w:t>
       </w:r>
       <w:r>
         <w:t>, undertaken as an upskilling exercise so I can expand my knowledge and toolkit for ensuring the quality of software I work on. This will cover:</w:t>
@@ -1762,13 +2263,7 @@
         <w:spacing w:line="278" w:lineRule="auto"/>
       </w:pPr>
       <w:r>
-        <w:t xml:space="preserve">Also covered are my efforts to apply these </w:t>
-      </w:r>
-      <w:r>
-        <w:t>Testing Frameworks and Methodologies</w:t>
-      </w:r>
-      <w:r>
-        <w:t>.</w:t>
+        <w:t>Also covered are my efforts to apply these Testing Frameworks and Methodologies.</w:t>
       </w:r>
       <w:r>
         <w:t xml:space="preserve"> To do this I</w:t>
@@ -1850,13 +2345,7 @@
         <w:t xml:space="preserve"> </w:t>
       </w:r>
       <w:r>
-        <w:t>for testing that our</w:t>
-      </w:r>
-      <w:r>
-        <w:t xml:space="preserve"> Credit Decisioning system</w:t>
-      </w:r>
-      <w:r>
-        <w:t xml:space="preserve"> integrates </w:t>
+        <w:t xml:space="preserve">for testing that our Credit Decisioning system integrates </w:t>
       </w:r>
       <w:r>
         <w:t xml:space="preserve">with 3rd party API's </w:t>
@@ -1936,15 +2425,7 @@
         <w:spacing w:line="278" w:lineRule="auto"/>
       </w:pPr>
       <w:r>
-        <w:t xml:space="preserve">(Note: would need to censor </w:t>
-      </w:r>
-      <w:proofErr w:type="spellStart"/>
-      <w:r>
-        <w:t>alot</w:t>
-      </w:r>
-      <w:proofErr w:type="spellEnd"/>
-      <w:r>
-        <w:t xml:space="preserve"> of sensitive information with this idea, possibly even specific parts of the written test code, but this would be a great idea to apply my learnings I feel.)</w:t>
+        <w:t>(Note: would need to censor alot of sensitive information with this idea, possibly even specific parts of the written test code, but this would be a great idea to apply my learnings I feel.)</w:t>
       </w:r>
     </w:p>
     <w:p>
@@ -1959,7 +2440,7 @@
       <w:pPr>
         <w:pStyle w:val="Heading1"/>
       </w:pPr>
-      <w:bookmarkStart w:id="4" w:name="_Toc175317412"/>
+      <w:bookmarkStart w:id="4" w:name="_Toc175923655"/>
       <w:r>
         <w:lastRenderedPageBreak/>
         <w:t>Theory Review</w:t>
@@ -2042,7 +2523,7 @@
       <w:pPr>
         <w:pStyle w:val="Caption"/>
       </w:pPr>
-      <w:bookmarkStart w:id="5" w:name="_Toc175317427"/>
+      <w:bookmarkStart w:id="5" w:name="_Toc175923642"/>
       <w:r>
         <w:t xml:space="preserve">Figure </w:t>
       </w:r>
@@ -2154,7 +2635,7 @@
       <w:pPr>
         <w:pStyle w:val="Caption"/>
       </w:pPr>
-      <w:bookmarkStart w:id="6" w:name="_Toc175317428"/>
+      <w:bookmarkStart w:id="6" w:name="_Toc175923643"/>
       <w:r>
         <w:t xml:space="preserve">Figure </w:t>
       </w:r>
@@ -2202,7 +2683,7 @@
       <w:pPr>
         <w:pStyle w:val="Heading2"/>
       </w:pPr>
-      <w:bookmarkStart w:id="7" w:name="_Toc175317413"/>
+      <w:bookmarkStart w:id="7" w:name="_Toc175923656"/>
       <w:r>
         <w:lastRenderedPageBreak/>
         <w:t>Methodologies</w:t>
@@ -2219,16 +2700,11 @@
       <w:r>
         <w:t xml:space="preserve"> are various strategies/approaches used for testing an application for ensuring it looks and behaves as per requirements (</w:t>
       </w:r>
-      <w:proofErr w:type="spellStart"/>
       <w:r>
         <w:t>Smartbear</w:t>
       </w:r>
-      <w:proofErr w:type="spellEnd"/>
-      <w:r>
-        <w:t xml:space="preserve">, </w:t>
-      </w:r>
-      <w:r>
-        <w:t>2024a</w:t>
+      <w:r>
+        <w:t>, 2024a</w:t>
       </w:r>
       <w:r>
         <w:t>). </w:t>
@@ -2240,7 +2716,10 @@
         <w:t>The</w:t>
       </w:r>
       <w:r>
-        <w:t xml:space="preserve"> approaches and strategies</w:t>
+        <w:t xml:space="preserve"> </w:t>
+      </w:r>
+      <w:r>
+        <w:t>types of testing</w:t>
       </w:r>
       <w:r>
         <w:t xml:space="preserve"> can be split into types:</w:t>
@@ -2263,7 +2742,7 @@
         <w:t>Functional</w:t>
       </w:r>
       <w:r>
-        <w:t xml:space="preserve"> </w:t>
+        <w:t>, including Unit, Integration, System and User Acceptable Testing</w:t>
       </w:r>
     </w:p>
     <w:p>
@@ -2293,71 +2772,762 @@
         <w:t>Functional</w:t>
       </w:r>
       <w:r>
+        <w:t>, including Performance, Security and Accessibility Testing</w:t>
+      </w:r>
+    </w:p>
+    <w:p>
+      <w:pPr>
+        <w:jc w:val="both"/>
+      </w:pPr>
+      <w:r>
+        <w:t xml:space="preserve">Aside from these different types of testing, an overall strategical plan for testing is required to be able to apply these different forms of testing effectively </w:t>
+      </w:r>
+      <w:r>
+        <w:t>when developing software</w:t>
+      </w:r>
+      <w:r>
+        <w:t>.</w:t>
+      </w:r>
+    </w:p>
+    <w:p>
+      <w:pPr>
+        <w:pStyle w:val="Heading3"/>
+        <w:jc w:val="both"/>
+      </w:pPr>
+      <w:bookmarkStart w:id="8" w:name="_Toc175923657"/>
+      <w:r>
+        <w:t xml:space="preserve">Strategical Approach: </w:t>
+      </w:r>
+      <w:r>
+        <w:t>Shift-Left Testing</w:t>
+      </w:r>
+      <w:bookmarkEnd w:id="8"/>
+    </w:p>
+    <w:p>
+      <w:pPr>
+        <w:jc w:val="both"/>
+      </w:pPr>
+      <w:r>
+        <w:t>To get started, I took up an offer from one of our technical IT Delivery Leads to discuss approaches to testing one-to-one in greater detail. I set up a Web Meeting for this:</w:t>
+      </w:r>
+    </w:p>
+    <w:p>
+      <w:pPr>
+        <w:jc w:val="both"/>
+      </w:pPr>
+      <w:r>
+        <w:rPr>
+          <w:noProof/>
+        </w:rPr>
+        <w:drawing>
+          <wp:inline distT="0" distB="0" distL="0" distR="0" wp14:anchorId="5DB7D200" wp14:editId="700039DE">
+            <wp:extent cx="5719445" cy="2070100"/>
+            <wp:effectExtent l="0" t="0" r="0" b="6350"/>
+            <wp:docPr id="1956700844" name="Picture 1" descr="A screenshot of a computer&#10;&#10;Description automatically generated"/>
+            <wp:cNvGraphicFramePr>
+              <a:graphicFrameLocks xmlns:a="http://schemas.openxmlformats.org/drawingml/2006/main" noChangeAspect="1"/>
+            </wp:cNvGraphicFramePr>
+            <a:graphic xmlns:a="http://schemas.openxmlformats.org/drawingml/2006/main">
+              <a:graphicData uri="http://schemas.openxmlformats.org/drawingml/2006/picture">
+                <pic:pic xmlns:pic="http://schemas.openxmlformats.org/drawingml/2006/picture">
+                  <pic:nvPicPr>
+                    <pic:cNvPr id="1956700844" name="Picture 1" descr="A screenshot of a computer&#10;&#10;Description automatically generated"/>
+                    <pic:cNvPicPr>
+                      <a:picLocks noChangeAspect="1" noChangeArrowheads="1"/>
+                    </pic:cNvPicPr>
+                  </pic:nvPicPr>
+                  <pic:blipFill>
+                    <a:blip r:embed="rId14">
+                      <a:extLst>
+                        <a:ext uri="{28A0092B-C50C-407E-A947-70E740481C1C}">
+                          <a14:useLocalDpi xmlns:a14="http://schemas.microsoft.com/office/drawing/2010/main" val="0"/>
+                        </a:ext>
+                      </a:extLst>
+                    </a:blip>
+                    <a:srcRect/>
+                    <a:stretch>
+                      <a:fillRect/>
+                    </a:stretch>
+                  </pic:blipFill>
+                  <pic:spPr bwMode="auto">
+                    <a:xfrm>
+                      <a:off x="0" y="0"/>
+                      <a:ext cx="5719445" cy="2070100"/>
+                    </a:xfrm>
+                    <a:prstGeom prst="rect">
+                      <a:avLst/>
+                    </a:prstGeom>
+                    <a:noFill/>
+                    <a:ln>
+                      <a:noFill/>
+                    </a:ln>
+                  </pic:spPr>
+                </pic:pic>
+              </a:graphicData>
+            </a:graphic>
+          </wp:inline>
+        </w:drawing>
+      </w:r>
+    </w:p>
+    <w:p>
+      <w:pPr>
+        <w:pStyle w:val="Caption"/>
+        <w:jc w:val="both"/>
+      </w:pPr>
+      <w:bookmarkStart w:id="9" w:name="_Toc175923644"/>
+      <w:r>
+        <w:t xml:space="preserve">Figure </w:t>
+      </w:r>
+      <w:r>
+        <w:fldChar w:fldCharType="begin"/>
+      </w:r>
+      <w:r>
+        <w:instrText xml:space="preserve"> SEQ Figure \* ARABIC </w:instrText>
+      </w:r>
+      <w:r>
+        <w:fldChar w:fldCharType="separate"/>
+      </w:r>
+      <w:r>
+        <w:rPr>
+          <w:noProof/>
+        </w:rPr>
+        <w:t>3</w:t>
+      </w:r>
+      <w:r>
+        <w:fldChar w:fldCharType="end"/>
+      </w:r>
+      <w:r>
+        <w:t xml:space="preserve">- </w:t>
+      </w:r>
+      <w:r>
+        <w:t>Microsoft Teams m</w:t>
+      </w:r>
+      <w:r>
+        <w:t>eeting for discussing approaches to Software Testing</w:t>
+      </w:r>
+      <w:bookmarkEnd w:id="9"/>
+    </w:p>
+    <w:p>
+      <w:pPr>
+        <w:spacing w:line="278" w:lineRule="auto"/>
+        <w:jc w:val="both"/>
+      </w:pPr>
+      <w:r>
+        <w:t xml:space="preserve">Our delivery lead gave me good information to get started on and recommendations on what to </w:t>
+      </w:r>
+      <w:r>
+        <w:t>investigate</w:t>
+      </w:r>
+      <w:r>
+        <w:t xml:space="preserve">. One highlight was the “Shift-Left” approach to testing. </w:t>
+      </w:r>
+      <w:r>
+        <w:t xml:space="preserve">This is an approach that aims to perform testing earlier in the development cycle, rather than having isolated phases of development and testing (IBM, 2023). </w:t>
+      </w:r>
+    </w:p>
+    <w:p>
+      <w:pPr>
+        <w:spacing w:line="278" w:lineRule="auto"/>
+        <w:jc w:val="both"/>
+      </w:pPr>
+    </w:p>
+    <w:p>
+      <w:pPr>
+        <w:spacing w:line="278" w:lineRule="auto"/>
+        <w:jc w:val="both"/>
+      </w:pPr>
+    </w:p>
+    <w:p>
+      <w:pPr>
+        <w:spacing w:line="278" w:lineRule="auto"/>
+        <w:jc w:val="both"/>
+      </w:pPr>
+    </w:p>
+    <w:p>
+      <w:pPr>
+        <w:spacing w:line="278" w:lineRule="auto"/>
+        <w:jc w:val="both"/>
+      </w:pPr>
+    </w:p>
+    <w:p>
+      <w:pPr>
+        <w:spacing w:line="278" w:lineRule="auto"/>
+        <w:jc w:val="both"/>
+      </w:pPr>
+    </w:p>
+    <w:p>
+      <w:pPr>
+        <w:spacing w:line="278" w:lineRule="auto"/>
+        <w:jc w:val="both"/>
+      </w:pPr>
+    </w:p>
+    <w:p>
+      <w:pPr>
+        <w:spacing w:line="278" w:lineRule="auto"/>
+        <w:jc w:val="both"/>
+      </w:pPr>
+    </w:p>
+    <w:p>
+      <w:pPr>
+        <w:spacing w:line="278" w:lineRule="auto"/>
+        <w:jc w:val="both"/>
+      </w:pPr>
+    </w:p>
+    <w:p>
+      <w:pPr>
+        <w:spacing w:line="278" w:lineRule="auto"/>
+        <w:jc w:val="both"/>
+      </w:pPr>
+      <w:r>
+        <w:lastRenderedPageBreak/>
+        <w:t xml:space="preserve">Shift Left Testing </w:t>
+      </w:r>
+      <w:r>
+        <w:t>is accomplished by using various kinds of testing that can be executed throughout the software’s development</w:t>
+      </w:r>
+      <w:r>
+        <w:t>, as demonstrated in the figure below:</w:t>
+      </w:r>
+    </w:p>
+    <w:p>
+      <w:pPr>
+        <w:spacing w:line="278" w:lineRule="auto"/>
+        <w:jc w:val="both"/>
+      </w:pPr>
+      <w:r>
+        <w:rPr>
+          <w:noProof/>
+        </w:rPr>
+        <w:drawing>
+          <wp:inline distT="0" distB="0" distL="0" distR="0" wp14:anchorId="4271754E" wp14:editId="2617AA11">
+            <wp:extent cx="3148642" cy="2347170"/>
+            <wp:effectExtent l="0" t="0" r="0" b="0"/>
+            <wp:docPr id="882918053" name="Picture 8" descr="A diagram of a software development process&#10;&#10;Description automatically generated"/>
+            <wp:cNvGraphicFramePr>
+              <a:graphicFrameLocks xmlns:a="http://schemas.openxmlformats.org/drawingml/2006/main" noChangeAspect="1"/>
+            </wp:cNvGraphicFramePr>
+            <a:graphic xmlns:a="http://schemas.openxmlformats.org/drawingml/2006/main">
+              <a:graphicData uri="http://schemas.openxmlformats.org/drawingml/2006/picture">
+                <pic:pic xmlns:pic="http://schemas.openxmlformats.org/drawingml/2006/picture">
+                  <pic:nvPicPr>
+                    <pic:cNvPr id="882918053" name="Picture 8" descr="A diagram of a software development process&#10;&#10;Description automatically generated"/>
+                    <pic:cNvPicPr>
+                      <a:picLocks noChangeAspect="1" noChangeArrowheads="1"/>
+                    </pic:cNvPicPr>
+                  </pic:nvPicPr>
+                  <pic:blipFill rotWithShape="1">
+                    <a:blip r:embed="rId15">
+                      <a:extLst>
+                        <a:ext uri="{28A0092B-C50C-407E-A947-70E740481C1C}">
+                          <a14:useLocalDpi xmlns:a14="http://schemas.microsoft.com/office/drawing/2010/main" val="0"/>
+                        </a:ext>
+                      </a:extLst>
+                    </a:blip>
+                    <a:srcRect l="12642" t="12288" r="12848" b="15732"/>
+                    <a:stretch/>
+                  </pic:blipFill>
+                  <pic:spPr bwMode="auto">
+                    <a:xfrm>
+                      <a:off x="0" y="0"/>
+                      <a:ext cx="3161829" cy="2357001"/>
+                    </a:xfrm>
+                    <a:prstGeom prst="rect">
+                      <a:avLst/>
+                    </a:prstGeom>
+                    <a:noFill/>
+                    <a:ln>
+                      <a:noFill/>
+                    </a:ln>
+                    <a:extLst>
+                      <a:ext uri="{53640926-AAD7-44D8-BBD7-CCE9431645EC}">
+                        <a14:shadowObscured xmlns:a14="http://schemas.microsoft.com/office/drawing/2010/main"/>
+                      </a:ext>
+                    </a:extLst>
+                  </pic:spPr>
+                </pic:pic>
+              </a:graphicData>
+            </a:graphic>
+          </wp:inline>
+        </w:drawing>
+      </w:r>
+    </w:p>
+    <w:p>
+      <w:pPr>
+        <w:pStyle w:val="Caption"/>
+        <w:jc w:val="both"/>
+      </w:pPr>
+      <w:bookmarkStart w:id="10" w:name="_Toc175923645"/>
+      <w:r>
+        <w:t xml:space="preserve">Figure </w:t>
+      </w:r>
+      <w:r>
+        <w:fldChar w:fldCharType="begin"/>
+      </w:r>
+      <w:r>
+        <w:instrText xml:space="preserve"> SEQ Figure \* ARABIC </w:instrText>
+      </w:r>
+      <w:r>
+        <w:fldChar w:fldCharType="separate"/>
+      </w:r>
+      <w:r>
+        <w:rPr>
+          <w:noProof/>
+        </w:rPr>
+        <w:t>4</w:t>
+      </w:r>
+      <w:r>
+        <w:fldChar w:fldCharType="end"/>
+      </w:r>
+      <w:r>
+        <w:t xml:space="preserve">- Traditional view o Shift-Left testing, with various forms of testing applied </w:t>
+      </w:r>
+      <w:r>
+        <w:t>(Wikimedia.org, 2024)</w:t>
+      </w:r>
+      <w:bookmarkEnd w:id="10"/>
+    </w:p>
+    <w:p>
+      <w:pPr>
+        <w:jc w:val="both"/>
+      </w:pPr>
+      <w:r>
+        <w:t xml:space="preserve">Here, we see </w:t>
+      </w:r>
+      <w:r>
+        <w:t xml:space="preserve">high level requirements broken down as the software development cycle continues, until we get down to the design and coding levels. From there, we immediately start different forms of testing, therefore moving testing from the end of the lifecycle to be directly integrated with the development. This is the “V-Model”, which allows development team to verify early on that their solutions match the requirements provided </w:t>
+      </w:r>
+      <w:r>
+        <w:t>and</w:t>
+      </w:r>
+      <w:r>
+        <w:t xml:space="preserve"> validate they solve the business problems that the software is intended to address (</w:t>
+      </w:r>
+      <w:r>
+        <w:t>IBM, 2023)</w:t>
+      </w:r>
+      <w:r>
+        <w:t>.</w:t>
+      </w:r>
+    </w:p>
+    <w:p>
+      <w:pPr>
+        <w:jc w:val="both"/>
+      </w:pPr>
+      <w:r>
+        <w:t xml:space="preserve">A key benefit </w:t>
+      </w:r>
+      <w:r>
+        <w:t>of moving testing earlier into the cycle like this is that it allows bugs/faults to be identified earlier in the software development process. Bugs/Faults found later in the process lead to more costs as the software needs to be sent back to the development teams to fix, or in a worst case scenario can create production level incidents that can cost the business significantly (ether financially or reputationally). The below figure visualises how cost to fix bug/faults increases as they are found later in the process:</w:t>
+      </w:r>
+    </w:p>
+    <w:p>
+      <w:r>
+        <w:rPr>
+          <w:noProof/>
+        </w:rPr>
+        <w:drawing>
+          <wp:inline distT="0" distB="0" distL="0" distR="0" wp14:anchorId="777C4509" wp14:editId="113368AC">
+            <wp:extent cx="4442604" cy="2218349"/>
+            <wp:effectExtent l="0" t="0" r="0" b="0"/>
+            <wp:docPr id="2043677558" name="Picture 9" descr="Bug fix cost"/>
+            <wp:cNvGraphicFramePr>
+              <a:graphicFrameLocks xmlns:a="http://schemas.openxmlformats.org/drawingml/2006/main" noChangeAspect="1"/>
+            </wp:cNvGraphicFramePr>
+            <a:graphic xmlns:a="http://schemas.openxmlformats.org/drawingml/2006/main">
+              <a:graphicData uri="http://schemas.openxmlformats.org/drawingml/2006/picture">
+                <pic:pic xmlns:pic="http://schemas.openxmlformats.org/drawingml/2006/picture">
+                  <pic:nvPicPr>
+                    <pic:cNvPr id="0" name="Picture 53" descr="Bug fix cost"/>
+                    <pic:cNvPicPr>
+                      <a:picLocks noChangeAspect="1" noChangeArrowheads="1"/>
+                    </pic:cNvPicPr>
+                  </pic:nvPicPr>
+                  <pic:blipFill>
+                    <a:blip r:embed="rId16">
+                      <a:extLst>
+                        <a:ext uri="{28A0092B-C50C-407E-A947-70E740481C1C}">
+                          <a14:useLocalDpi xmlns:a14="http://schemas.microsoft.com/office/drawing/2010/main" val="0"/>
+                        </a:ext>
+                      </a:extLst>
+                    </a:blip>
+                    <a:srcRect/>
+                    <a:stretch>
+                      <a:fillRect/>
+                    </a:stretch>
+                  </pic:blipFill>
+                  <pic:spPr bwMode="auto">
+                    <a:xfrm>
+                      <a:off x="0" y="0"/>
+                      <a:ext cx="4456460" cy="2225268"/>
+                    </a:xfrm>
+                    <a:prstGeom prst="rect">
+                      <a:avLst/>
+                    </a:prstGeom>
+                    <a:noFill/>
+                    <a:ln>
+                      <a:noFill/>
+                    </a:ln>
+                  </pic:spPr>
+                </pic:pic>
+              </a:graphicData>
+            </a:graphic>
+          </wp:inline>
+        </w:drawing>
+      </w:r>
+    </w:p>
+    <w:p>
+      <w:pPr>
+        <w:pStyle w:val="Caption"/>
+      </w:pPr>
+      <w:bookmarkStart w:id="11" w:name="_Toc175923646"/>
+      <w:r>
+        <w:t xml:space="preserve">Figure </w:t>
+      </w:r>
+      <w:r>
+        <w:fldChar w:fldCharType="begin"/>
+      </w:r>
+      <w:r>
+        <w:instrText xml:space="preserve"> SEQ Figure \* ARABIC </w:instrText>
+      </w:r>
+      <w:r>
+        <w:fldChar w:fldCharType="separate"/>
+      </w:r>
+      <w:r>
+        <w:rPr>
+          <w:noProof/>
+        </w:rPr>
+        <w:t>5</w:t>
+      </w:r>
+      <w:r>
+        <w:fldChar w:fldCharType="end"/>
+      </w:r>
+      <w:r>
+        <w:t xml:space="preserve"> - Escalating costs of bugs/faults as they are found later in the Development process </w:t>
+      </w:r>
+      <w:r>
+        <w:t>(BrowserStack, n.d.)</w:t>
+      </w:r>
+      <w:bookmarkEnd w:id="11"/>
+    </w:p>
+    <w:p>
+      <w:r>
+        <w:t xml:space="preserve">Dedicated end to end testing phases are still important under this strategy, but Shift-left allows potentially costly bugs to be found earlier in the process. </w:t>
+      </w:r>
+      <w:r>
+        <w:br w:type="page"/>
+      </w:r>
+    </w:p>
+    <w:p>
+      <w:pPr>
+        <w:pStyle w:val="Heading4"/>
+      </w:pPr>
+      <w:r>
+        <w:lastRenderedPageBreak/>
+        <w:t>Behaviour Driven Development</w:t>
+      </w:r>
+    </w:p>
+    <w:p>
+      <w:pPr>
+        <w:spacing w:line="278" w:lineRule="auto"/>
+      </w:pPr>
+      <w:r>
+        <w:t>Behaviour Driven Development is one way to apply this shift left strategy by bringing user requirements directly into the development and testing processes and using them as a basis for writing test cases.</w:t>
+      </w:r>
+    </w:p>
+    <w:p>
+      <w:r>
+        <w:t xml:space="preserve">When meeting with internal technical stakeholders </w:t>
+      </w:r>
+    </w:p>
+    <w:p>
+      <w:r>
+        <w:rPr>
+          <w:noProof/>
+        </w:rPr>
+        <w:drawing>
+          <wp:inline distT="0" distB="0" distL="0" distR="0" wp14:anchorId="55D78B63" wp14:editId="479786A5">
+            <wp:extent cx="5477774" cy="3607609"/>
+            <wp:effectExtent l="0" t="0" r="8890" b="0"/>
+            <wp:docPr id="2108888840" name="Picture 7" descr="A screenshot of a computer&#10;&#10;Description automatically generated"/>
+            <wp:cNvGraphicFramePr>
+              <a:graphicFrameLocks xmlns:a="http://schemas.openxmlformats.org/drawingml/2006/main" noChangeAspect="1"/>
+            </wp:cNvGraphicFramePr>
+            <a:graphic xmlns:a="http://schemas.openxmlformats.org/drawingml/2006/main">
+              <a:graphicData uri="http://schemas.openxmlformats.org/drawingml/2006/picture">
+                <pic:pic xmlns:pic="http://schemas.openxmlformats.org/drawingml/2006/picture">
+                  <pic:nvPicPr>
+                    <pic:cNvPr id="2108888840" name="Picture 7" descr="A screenshot of a computer&#10;&#10;Description automatically generated"/>
+                    <pic:cNvPicPr>
+                      <a:picLocks noChangeAspect="1" noChangeArrowheads="1"/>
+                    </pic:cNvPicPr>
+                  </pic:nvPicPr>
+                  <pic:blipFill rotWithShape="1">
+                    <a:blip r:embed="rId17">
+                      <a:extLst>
+                        <a:ext uri="{28A0092B-C50C-407E-A947-70E740481C1C}">
+                          <a14:useLocalDpi xmlns:a14="http://schemas.microsoft.com/office/drawing/2010/main" val="0"/>
+                        </a:ext>
+                      </a:extLst>
+                    </a:blip>
+                    <a:srcRect r="31624" b="34853"/>
+                    <a:stretch/>
+                  </pic:blipFill>
+                  <pic:spPr bwMode="auto">
+                    <a:xfrm>
+                      <a:off x="0" y="0"/>
+                      <a:ext cx="5486534" cy="3613378"/>
+                    </a:xfrm>
+                    <a:prstGeom prst="rect">
+                      <a:avLst/>
+                    </a:prstGeom>
+                    <a:noFill/>
+                    <a:ln>
+                      <a:noFill/>
+                    </a:ln>
+                    <a:extLst>
+                      <a:ext uri="{53640926-AAD7-44D8-BBD7-CCE9431645EC}">
+                        <a14:shadowObscured xmlns:a14="http://schemas.microsoft.com/office/drawing/2010/main"/>
+                      </a:ext>
+                    </a:extLst>
+                  </pic:spPr>
+                </pic:pic>
+              </a:graphicData>
+            </a:graphic>
+          </wp:inline>
+        </w:drawing>
+      </w:r>
+    </w:p>
+    <w:p>
+      <w:pPr>
+        <w:pStyle w:val="Caption"/>
+      </w:pPr>
+      <w:bookmarkStart w:id="12" w:name="_Toc175923647"/>
+      <w:r>
+        <w:t xml:space="preserve">Figure </w:t>
+      </w:r>
+      <w:r>
+        <w:fldChar w:fldCharType="begin"/>
+      </w:r>
+      <w:r>
+        <w:instrText xml:space="preserve"> SEQ Figure \* ARABIC </w:instrText>
+      </w:r>
+      <w:r>
+        <w:fldChar w:fldCharType="separate"/>
+      </w:r>
+      <w:r>
+        <w:rPr>
+          <w:noProof/>
+        </w:rPr>
+        <w:t>6</w:t>
+      </w:r>
+      <w:r>
+        <w:fldChar w:fldCharType="end"/>
+      </w:r>
+      <w:r>
+        <w:t xml:space="preserve"> - </w:t>
+      </w:r>
+      <w:r>
+        <w:t>Example of a workplace Test case written in Gherkin language (with sensitive information redacted)</w:t>
+      </w:r>
+      <w:bookmarkEnd w:id="12"/>
+    </w:p>
+    <w:p>
+      <w:pPr>
+        <w:spacing w:line="278" w:lineRule="auto"/>
+      </w:pPr>
+      <w:r>
+        <w:br w:type="page"/>
+      </w:r>
+    </w:p>
+    <w:p>
+      <w:pPr>
+        <w:pStyle w:val="Heading4"/>
+      </w:pPr>
+      <w:r>
+        <w:lastRenderedPageBreak/>
+        <w:t>Test</w:t>
+      </w:r>
+      <w:r>
+        <w:t xml:space="preserve"> Driven Development</w:t>
+      </w:r>
+    </w:p>
+    <w:p>
+      <w:pPr>
+        <w:spacing w:line="278" w:lineRule="auto"/>
+      </w:pPr>
+      <w:r>
+        <w:br w:type="page"/>
+      </w:r>
+    </w:p>
+    <w:p>
+      <w:pPr>
+        <w:pStyle w:val="Heading4"/>
+      </w:pPr>
+      <w:r>
+        <w:lastRenderedPageBreak/>
+        <w:t>Data</w:t>
+      </w:r>
+      <w:r>
         <w:t xml:space="preserve"> </w:t>
       </w:r>
-    </w:p>
-    <w:p>
-      <w:pPr>
-        <w:jc w:val="both"/>
-      </w:pPr>
-      <w:r>
-        <w:t>Testing methodologies have</w:t>
-      </w:r>
-      <w:r>
-        <w:t xml:space="preserve"> also</w:t>
-      </w:r>
-      <w:r>
-        <w:t xml:space="preserve"> found their way into the Software Development process directly</w:t>
-      </w:r>
-      <w:r>
-        <w:t>, leading to development approaches with testing requirements at their core.</w:t>
+      <w:r>
+        <w:t>Driven</w:t>
+      </w:r>
+      <w:r>
+        <w:t xml:space="preserve"> Development</w:t>
+      </w:r>
+    </w:p>
+    <w:p>
+      <w:pPr>
+        <w:spacing w:line="278" w:lineRule="auto"/>
+      </w:pPr>
+      <w:r>
+        <w:br w:type="page"/>
       </w:r>
     </w:p>
     <w:p>
       <w:pPr>
         <w:pStyle w:val="Heading3"/>
       </w:pPr>
-      <w:bookmarkStart w:id="8" w:name="_Toc175317414"/>
-      <w:r>
+      <w:bookmarkStart w:id="13" w:name="_Toc175923658"/>
+      <w:r>
+        <w:lastRenderedPageBreak/>
         <w:t>Functional</w:t>
       </w:r>
       <w:r>
         <w:t xml:space="preserve"> Testing</w:t>
       </w:r>
-      <w:bookmarkEnd w:id="8"/>
-    </w:p>
-    <w:p>
-      <w:r>
-        <w:t xml:space="preserve">Functional </w:t>
-      </w:r>
-      <w:r>
-        <w:t>Testing</w:t>
-      </w:r>
-      <w:r>
-        <w:t xml:space="preserve"> is about</w:t>
-      </w:r>
-      <w:r>
-        <w:t xml:space="preserve"> the application against the business requirements set e.g. does a specific feature perform per expectations</w:t>
-      </w:r>
-      <w:r>
-        <w:t xml:space="preserve"> </w:t>
-      </w:r>
+      <w:bookmarkEnd w:id="13"/>
+    </w:p>
+    <w:p>
+      <w:r>
+        <w:t>Functional Testing is about the application against the business requirements set e.g. does a specific feature perform per expectations (</w:t>
+      </w:r>
+      <w:r>
+        <w:t>Smartbear</w:t>
+      </w:r>
+      <w:r>
+        <w:t>, 2024a</w:t>
+      </w:r>
+      <w:r>
+        <w:t>). </w:t>
+      </w:r>
+      <w:r>
+        <w:t>Different forms of Functional testing are covered below</w:t>
+      </w:r>
+      <w:r>
+        <w:t>.</w:t>
+      </w:r>
+    </w:p>
+    <w:p>
+      <w:r>
+        <w:t>Typically, there is an order to how these forms of Functional testing are done, as seen below:</w:t>
+      </w:r>
+    </w:p>
+    <w:p>
+      <w:r>
+        <w:rPr>
+          <w:noProof/>
+        </w:rPr>
+        <w:drawing>
+          <wp:inline distT="0" distB="0" distL="0" distR="0" wp14:anchorId="12A770C0" wp14:editId="5BF78A23">
+            <wp:extent cx="3976777" cy="4133187"/>
+            <wp:effectExtent l="0" t="0" r="5080" b="1270"/>
+            <wp:docPr id="1155486405" name="Picture 6" descr="A diagram of a software testing process&#10;&#10;Description automatically generated"/>
+            <wp:cNvGraphicFramePr>
+              <a:graphicFrameLocks xmlns:a="http://schemas.openxmlformats.org/drawingml/2006/main" noChangeAspect="1"/>
+            </wp:cNvGraphicFramePr>
+            <a:graphic xmlns:a="http://schemas.openxmlformats.org/drawingml/2006/main">
+              <a:graphicData uri="http://schemas.openxmlformats.org/drawingml/2006/picture">
+                <pic:pic xmlns:pic="http://schemas.openxmlformats.org/drawingml/2006/picture">
+                  <pic:nvPicPr>
+                    <pic:cNvPr id="1155486405" name="Picture 6" descr="A diagram of a software testing process&#10;&#10;Description automatically generated"/>
+                    <pic:cNvPicPr>
+                      <a:picLocks noChangeAspect="1" noChangeArrowheads="1"/>
+                    </pic:cNvPicPr>
+                  </pic:nvPicPr>
+                  <pic:blipFill>
+                    <a:blip r:embed="rId18">
+                      <a:extLst>
+                        <a:ext uri="{28A0092B-C50C-407E-A947-70E740481C1C}">
+                          <a14:useLocalDpi xmlns:a14="http://schemas.microsoft.com/office/drawing/2010/main" val="0"/>
+                        </a:ext>
+                      </a:extLst>
+                    </a:blip>
+                    <a:srcRect/>
+                    <a:stretch>
+                      <a:fillRect/>
+                    </a:stretch>
+                  </pic:blipFill>
+                  <pic:spPr bwMode="auto">
+                    <a:xfrm>
+                      <a:off x="0" y="0"/>
+                      <a:ext cx="3982609" cy="4139249"/>
+                    </a:xfrm>
+                    <a:prstGeom prst="rect">
+                      <a:avLst/>
+                    </a:prstGeom>
+                    <a:noFill/>
+                    <a:ln>
+                      <a:noFill/>
+                    </a:ln>
+                  </pic:spPr>
+                </pic:pic>
+              </a:graphicData>
+            </a:graphic>
+          </wp:inline>
+        </w:drawing>
+      </w:r>
+    </w:p>
+    <w:p>
+      <w:pPr>
+        <w:pStyle w:val="Caption"/>
+      </w:pPr>
+      <w:bookmarkStart w:id="14" w:name="_Toc175923648"/>
+      <w:r>
+        <w:t xml:space="preserve">Figure </w:t>
+      </w:r>
+      <w:r>
+        <w:fldChar w:fldCharType="begin"/>
+      </w:r>
+      <w:r>
+        <w:instrText xml:space="preserve"> SEQ Figure \* ARABIC </w:instrText>
+      </w:r>
+      <w:r>
+        <w:fldChar w:fldCharType="separate"/>
+      </w:r>
+      <w:r>
+        <w:rPr>
+          <w:noProof/>
+        </w:rPr>
+        <w:t>7</w:t>
+      </w:r>
+      <w:r>
+        <w:fldChar w:fldCharType="end"/>
+      </w:r>
+      <w:r>
+        <w:t xml:space="preserve"> - Typical Hierarchy to order different types of Functional Testing is conducted</w:t>
+      </w:r>
+      <w:bookmarkEnd w:id="14"/>
+    </w:p>
+    <w:p>
       <w:r>
         <w:t>(</w:t>
       </w:r>
-      <w:proofErr w:type="spellStart"/>
-      <w:r>
-        <w:t>Smartbear</w:t>
-      </w:r>
-      <w:proofErr w:type="spellEnd"/>
-      <w:r>
-        <w:t>, 2024a</w:t>
-      </w:r>
-      <w:r>
-        <w:t>). </w:t>
-      </w:r>
-      <w:r>
-        <w:t>Different forms of Functional testing are covered below:</w:t>
+      <w:r>
+        <w:t>GeeksForGeeks</w:t>
+      </w:r>
+      <w:r>
+        <w:t xml:space="preserve">, </w:t>
+      </w:r>
+      <w:r>
+        <w:t>2024</w:t>
+      </w:r>
+      <w:r>
+        <w:t>b</w:t>
+      </w:r>
+      <w:r>
+        <w:t>)</w:t>
       </w:r>
     </w:p>
     <w:p>
@@ -2385,23 +3555,7 @@
         <w:t>st</w:t>
       </w:r>
       <w:r>
-        <w:t xml:space="preserve"> level of testing and is often performed by the development team directly (</w:t>
-      </w:r>
-      <w:proofErr w:type="spellStart"/>
-      <w:r>
-        <w:t>Smartbear</w:t>
-      </w:r>
-      <w:proofErr w:type="spellEnd"/>
-      <w:r>
-        <w:t xml:space="preserve">, 2024a). The advantage of this is that it allows a developer to confirm that their written code performs the function it’s expected to without </w:t>
-      </w:r>
-      <w:proofErr w:type="gramStart"/>
-      <w:r>
-        <w:t>having</w:t>
-      </w:r>
-      <w:proofErr w:type="gramEnd"/>
-      <w:r>
-        <w:t xml:space="preserve"> to design specific test data to handle other components that could block </w:t>
+        <w:t xml:space="preserve"> level of testing and is often performed by the development team directly (Smartbear, 2024a). The advantage of this is that it allows a developer to confirm that their written code performs the function it’s expected to without having to design specific test data to handle other components that could block </w:t>
       </w:r>
       <w:r>
         <w:t>access</w:t>
@@ -2438,7 +3592,11 @@
         <w:t>this work</w:t>
       </w:r>
       <w:r>
-        <w:t xml:space="preserve"> is considered trade secrets. As a compromise, the figure below shows a typical unit test we would create within the Java JUnit Framework (an </w:t>
+        <w:t xml:space="preserve"> is considered trade secrets. As a compromise, the figure below shows a typical unit test </w:t>
+      </w:r>
+      <w:r>
+        <w:lastRenderedPageBreak/>
+        <w:t xml:space="preserve">we would create within the Java JUnit Framework (an </w:t>
       </w:r>
       <w:r>
         <w:t>open-source</w:t>
@@ -2455,7 +3613,9 @@
         <w:jc w:val="both"/>
       </w:pPr>
       <w:r>
-        <w:lastRenderedPageBreak/>
+        <w:rPr>
+          <w:noProof/>
+        </w:rPr>
         <w:drawing>
           <wp:inline distT="0" distB="0" distL="0" distR="0" wp14:anchorId="51D9DD7F" wp14:editId="7B00325F">
             <wp:extent cx="4632385" cy="5202580"/>
@@ -2472,7 +3632,7 @@
                     <pic:cNvPicPr/>
                   </pic:nvPicPr>
                   <pic:blipFill>
-                    <a:blip r:embed="rId14"/>
+                    <a:blip r:embed="rId19"/>
                     <a:stretch>
                       <a:fillRect/>
                     </a:stretch>
@@ -2498,6 +3658,7 @@
         <w:pStyle w:val="Caption"/>
         <w:jc w:val="both"/>
       </w:pPr>
+      <w:bookmarkStart w:id="15" w:name="_Toc175923649"/>
       <w:r>
         <w:t xml:space="preserve">Figure </w:t>
       </w:r>
@@ -2514,7 +3675,7 @@
         <w:rPr>
           <w:noProof/>
         </w:rPr>
-        <w:t>3</w:t>
+        <w:t>8</w:t>
       </w:r>
       <w:r>
         <w:fldChar w:fldCharType="end"/>
@@ -2522,6 +3683,7 @@
       <w:r>
         <w:t>- Java JUnit representation of a Unit Test my team would write within our Credit Decisioning platform</w:t>
       </w:r>
+      <w:bookmarkEnd w:id="15"/>
     </w:p>
     <w:p>
       <w:pPr>
@@ -2537,24 +3699,7 @@
         <w:t xml:space="preserve">, which define a TRUE/FALSE condition that </w:t>
       </w:r>
       <w:r>
-        <w:t xml:space="preserve">must evaluate to TRUE for the Unit Test to pass. Different Frameworks provide various ways to define these </w:t>
-      </w:r>
-      <w:r>
-        <w:t>Assertions</w:t>
-      </w:r>
-      <w:r>
-        <w:t>, but a common one is “</w:t>
-      </w:r>
-      <w:proofErr w:type="spellStart"/>
-      <w:r>
-        <w:t>Assert</w:t>
-      </w:r>
-      <w:r>
-        <w:t>Equals</w:t>
-      </w:r>
-      <w:proofErr w:type="spellEnd"/>
-      <w:r>
-        <w:t>”, which tests if the output of the component under test equals an expected value. In this example, the 1</w:t>
+        <w:t>must evaluate to TRUE for the Unit Test to pass. Different Frameworks provide various ways to define these Assertions, but a common one is “AssertEquals”, which tests if the output of the component under test equals an expected value. In this example, the 1</w:t>
       </w:r>
       <w:r>
         <w:rPr>
@@ -2568,11 +3713,9 @@
       <w:r>
         <w:t>“</w:t>
       </w:r>
-      <w:proofErr w:type="spellStart"/>
       <w:r>
         <w:t>AssertEquals</w:t>
       </w:r>
-      <w:proofErr w:type="spellEnd"/>
       <w:r>
         <w:t>”</w:t>
       </w:r>
@@ -2589,27 +3732,7 @@
         <w:t>nd</w:t>
       </w:r>
       <w:r>
-        <w:t xml:space="preserve"> parameter returns a value back to </w:t>
-      </w:r>
-      <w:r>
-        <w:t>“</w:t>
-      </w:r>
-      <w:proofErr w:type="spellStart"/>
-      <w:r>
-        <w:t>AssertEquals</w:t>
-      </w:r>
-      <w:proofErr w:type="spellEnd"/>
-      <w:r>
-        <w:t>”</w:t>
-      </w:r>
-      <w:r>
-        <w:t xml:space="preserve">, which can then determine if the test passes or fails by comparing the 2 parameters. Developer Tools the present the result back to the developer e.g. in our </w:t>
-      </w:r>
-      <w:r>
-        <w:t>Credit Decisioning platform</w:t>
-      </w:r>
-      <w:r>
-        <w:t>, this gets presented within a specific view available to the platform, seen below:</w:t>
+        <w:t xml:space="preserve"> parameter returns a value back to “AssertEquals”, which can then determine if the test passes or fails by comparing the 2 parameters. Developer Tools the present the result back to the developer e.g. in our Credit Decisioning platform, this gets presented within a specific view available to the platform, seen below:</w:t>
       </w:r>
     </w:p>
     <w:p>
@@ -2617,6 +3740,9 @@
         <w:jc w:val="both"/>
       </w:pPr>
       <w:r>
+        <w:rPr>
+          <w:noProof/>
+        </w:rPr>
         <w:lastRenderedPageBreak/>
         <w:drawing>
           <wp:inline distT="0" distB="0" distL="0" distR="0" wp14:anchorId="0801821F" wp14:editId="3461A2D5">
@@ -2634,7 +3760,7 @@
                     <pic:cNvPicPr/>
                   </pic:nvPicPr>
                   <pic:blipFill>
-                    <a:blip r:embed="rId15"/>
+                    <a:blip r:embed="rId20"/>
                     <a:stretch>
                       <a:fillRect/>
                     </a:stretch>
@@ -2660,6 +3786,7 @@
         <w:pStyle w:val="Caption"/>
         <w:jc w:val="both"/>
       </w:pPr>
+      <w:bookmarkStart w:id="16" w:name="_Toc175923650"/>
       <w:r>
         <w:t xml:space="preserve">Figure </w:t>
       </w:r>
@@ -2676,7 +3803,7 @@
         <w:rPr>
           <w:noProof/>
         </w:rPr>
-        <w:t>4</w:t>
+        <w:t>9</w:t>
       </w:r>
       <w:r>
         <w:fldChar w:fldCharType="end"/>
@@ -2684,6 +3811,7 @@
       <w:r>
         <w:t>- Unit Test Results as seen in our Credit Decisioning platform</w:t>
       </w:r>
+      <w:bookmarkEnd w:id="16"/>
     </w:p>
     <w:p>
       <w:pPr>
@@ -2701,41 +3829,373 @@
         <w:t>Once developed, Unit Tests can be run repeatedly</w:t>
       </w:r>
       <w:r>
-        <w:t xml:space="preserve">. This makes them useful for confirming a component still works as intended if changes are </w:t>
-      </w:r>
-      <w:proofErr w:type="spellStart"/>
-      <w:proofErr w:type="gramStart"/>
-      <w:r>
-        <w:t>make</w:t>
-      </w:r>
-      <w:proofErr w:type="spellEnd"/>
-      <w:proofErr w:type="gramEnd"/>
-      <w:r>
-        <w:t xml:space="preserve"> to it later.</w:t>
-      </w:r>
-    </w:p>
-    <w:p/>
+        <w:t>. This makes them useful for confirming a component still works as intended if changes are make to it later.</w:t>
+      </w:r>
+    </w:p>
+    <w:p>
+      <w:pPr>
+        <w:spacing w:line="278" w:lineRule="auto"/>
+      </w:pPr>
+      <w:r>
+        <w:br w:type="page"/>
+      </w:r>
+    </w:p>
     <w:p>
       <w:pPr>
         <w:pStyle w:val="Heading4"/>
       </w:pPr>
       <w:r>
+        <w:lastRenderedPageBreak/>
         <w:t>Integration Testing</w:t>
       </w:r>
     </w:p>
     <w:p>
       <w:pPr>
+        <w:spacing w:line="278" w:lineRule="auto"/>
+        <w:jc w:val="both"/>
+      </w:pPr>
+      <w:r>
+        <w:t>Integration Testing tests the interface between 2 systems or modules, looking for potential issues that would impact the functionality of both systems/modules</w:t>
+      </w:r>
+      <w:r>
+        <w:t xml:space="preserve">. This is typically done after Unit Testing and before System Testing </w:t>
+      </w:r>
+      <w:r>
+        <w:t>(</w:t>
+      </w:r>
+      <w:r>
+        <w:t>GeeksForGeeks</w:t>
+      </w:r>
+      <w:r>
+        <w:t xml:space="preserve">, </w:t>
+      </w:r>
+      <w:r>
+        <w:t>2024a</w:t>
+      </w:r>
+      <w:r>
+        <w:t>).</w:t>
+      </w:r>
+      <w:r>
+        <w:t xml:space="preserve"> Unit Tests would instead make use of mocking services to force specific responses from integrated systems where the components under test would require then, which keeps the scopes of the test scenarios separate. </w:t>
+      </w:r>
+    </w:p>
+    <w:p>
+      <w:pPr>
+        <w:spacing w:line="278" w:lineRule="auto"/>
+        <w:jc w:val="both"/>
+      </w:pPr>
+      <w:r>
+        <w:rPr>
+          <w:noProof/>
+        </w:rPr>
+        <w:drawing>
+          <wp:inline distT="0" distB="0" distL="0" distR="0" wp14:anchorId="4A1E2C33" wp14:editId="44AFAAA7">
+            <wp:extent cx="4889121" cy="2137195"/>
+            <wp:effectExtent l="0" t="0" r="6985" b="0"/>
+            <wp:docPr id="700123271" name="Picture 5"/>
+            <wp:cNvGraphicFramePr>
+              <a:graphicFrameLocks xmlns:a="http://schemas.openxmlformats.org/drawingml/2006/main" noChangeAspect="1"/>
+            </wp:cNvGraphicFramePr>
+            <a:graphic xmlns:a="http://schemas.openxmlformats.org/drawingml/2006/main">
+              <a:graphicData uri="http://schemas.openxmlformats.org/drawingml/2006/picture">
+                <pic:pic xmlns:pic="http://schemas.openxmlformats.org/drawingml/2006/picture">
+                  <pic:nvPicPr>
+                    <pic:cNvPr id="0" name="Picture 2"/>
+                    <pic:cNvPicPr>
+                      <a:picLocks noChangeAspect="1" noChangeArrowheads="1"/>
+                    </pic:cNvPicPr>
+                  </pic:nvPicPr>
+                  <pic:blipFill>
+                    <a:blip r:embed="rId21">
+                      <a:extLst>
+                        <a:ext uri="{28A0092B-C50C-407E-A947-70E740481C1C}">
+                          <a14:useLocalDpi xmlns:a14="http://schemas.microsoft.com/office/drawing/2010/main" val="0"/>
+                        </a:ext>
+                      </a:extLst>
+                    </a:blip>
+                    <a:srcRect/>
+                    <a:stretch>
+                      <a:fillRect/>
+                    </a:stretch>
+                  </pic:blipFill>
+                  <pic:spPr bwMode="auto">
+                    <a:xfrm>
+                      <a:off x="0" y="0"/>
+                      <a:ext cx="4902676" cy="2143120"/>
+                    </a:xfrm>
+                    <a:prstGeom prst="rect">
+                      <a:avLst/>
+                    </a:prstGeom>
+                    <a:noFill/>
+                  </pic:spPr>
+                </pic:pic>
+              </a:graphicData>
+            </a:graphic>
+          </wp:inline>
+        </w:drawing>
+      </w:r>
+    </w:p>
+    <w:p>
+      <w:pPr>
+        <w:pStyle w:val="Caption"/>
+        <w:jc w:val="both"/>
+      </w:pPr>
+      <w:bookmarkStart w:id="17" w:name="_Toc175923651"/>
+      <w:r>
+        <w:t xml:space="preserve">Figure </w:t>
+      </w:r>
+      <w:r>
+        <w:fldChar w:fldCharType="begin"/>
+      </w:r>
+      <w:r>
+        <w:instrText xml:space="preserve"> SEQ Figure \* ARABIC </w:instrText>
+      </w:r>
+      <w:r>
+        <w:fldChar w:fldCharType="separate"/>
+      </w:r>
+      <w:r>
+        <w:rPr>
+          <w:noProof/>
+        </w:rPr>
+        <w:t>10</w:t>
+      </w:r>
+      <w:r>
+        <w:fldChar w:fldCharType="end"/>
+      </w:r>
+      <w:r>
+        <w:t>- Visual Representation of Integration Testing</w:t>
+      </w:r>
+      <w:bookmarkEnd w:id="17"/>
+    </w:p>
+    <w:p>
+      <w:pPr>
+        <w:spacing w:line="278" w:lineRule="auto"/>
+        <w:jc w:val="both"/>
+      </w:pPr>
+      <w:r>
+        <w:t xml:space="preserve"> An applied example would be testing the communication one system has with </w:t>
+      </w:r>
+      <w:r>
+        <w:t>integrated web services e.g. our internal Credit Decisioning engine integrates with API’s offered by the 3 main credit bureaus in the UK: Experian, TransUnion and Equifax. These providers return data on a person’s Credit file, which can be used for assessing a person’s credit worthiness in a more informed manner then solely relying on data provided by a person or from internal data the business holds.</w:t>
+      </w:r>
+    </w:p>
+    <w:p>
+      <w:pPr>
+        <w:spacing w:line="278" w:lineRule="auto"/>
+        <w:jc w:val="both"/>
+      </w:pPr>
+      <w:r>
+        <w:t>For the benefits of the example to materialise however, the business needs a degree of confidence that th</w:t>
+      </w:r>
+      <w:r>
+        <w:t>e Credit Decisioning system can retrieve a proper response from the source API. Test cases therefore need to cover:</w:t>
+      </w:r>
+    </w:p>
+    <w:p>
+      <w:pPr>
+        <w:pStyle w:val="ListParagraph"/>
+        <w:numPr>
+          <w:ilvl w:val="0"/>
+          <w:numId w:val="10"/>
+        </w:numPr>
+        <w:spacing w:line="278" w:lineRule="auto"/>
+        <w:jc w:val="both"/>
+        <w:rPr>
+          <w:rFonts w:eastAsiaTheme="majorEastAsia" w:cstheme="majorBidi"/>
+          <w:i/>
+          <w:iCs/>
+          <w:color w:val="0F4761" w:themeColor="accent1" w:themeShade="BF"/>
+          <w:sz w:val="28"/>
+        </w:rPr>
+      </w:pPr>
+      <w:r>
+        <w:t>A successful connection can be made</w:t>
+      </w:r>
+      <w:r>
+        <w:t xml:space="preserve"> to the </w:t>
+      </w:r>
+      <w:r>
+        <w:t>credit bureau API</w:t>
+      </w:r>
+    </w:p>
+    <w:p>
+      <w:pPr>
+        <w:pStyle w:val="ListParagraph"/>
+        <w:numPr>
+          <w:ilvl w:val="0"/>
+          <w:numId w:val="10"/>
+        </w:numPr>
+        <w:spacing w:line="278" w:lineRule="auto"/>
+        <w:jc w:val="both"/>
+      </w:pPr>
+      <w:r>
+        <w:t>The data returned is per expectations, based on the input provided</w:t>
+      </w:r>
+      <w:r>
+        <w:t xml:space="preserve"> e.g. if a person were to provide multiple addresses, the decisioning engine sends all of them to the credit bureau API and all are searched on the credit bureau’s service</w:t>
+      </w:r>
+    </w:p>
+    <w:p>
+      <w:pPr>
+        <w:pStyle w:val="ListParagraph"/>
+        <w:numPr>
+          <w:ilvl w:val="0"/>
+          <w:numId w:val="10"/>
+        </w:numPr>
+        <w:spacing w:line="278" w:lineRule="auto"/>
+        <w:jc w:val="both"/>
+      </w:pPr>
+      <w:r>
+        <w:t xml:space="preserve">The response from the </w:t>
+      </w:r>
+      <w:r>
+        <w:t>credit bureau API</w:t>
+      </w:r>
+      <w:r>
+        <w:t xml:space="preserve"> can be successfully interpreted by the originating system</w:t>
+      </w:r>
+    </w:p>
+    <w:p>
+      <w:pPr>
+        <w:pStyle w:val="ListParagraph"/>
+        <w:numPr>
+          <w:ilvl w:val="1"/>
+          <w:numId w:val="10"/>
+        </w:numPr>
+        <w:spacing w:line="278" w:lineRule="auto"/>
+        <w:jc w:val="both"/>
+        <w:rPr>
+          <w:rFonts w:eastAsiaTheme="majorEastAsia" w:cstheme="majorBidi"/>
+          <w:i/>
+          <w:iCs/>
+          <w:color w:val="0F4761" w:themeColor="accent1" w:themeShade="BF"/>
+          <w:sz w:val="28"/>
+        </w:rPr>
+      </w:pPr>
+      <w:r>
+        <w:br w:type="page"/>
+      </w:r>
+    </w:p>
+    <w:p>
+      <w:pPr>
         <w:pStyle w:val="Heading4"/>
       </w:pPr>
       <w:r>
+        <w:lastRenderedPageBreak/>
         <w:t>System Testing</w:t>
       </w:r>
     </w:p>
     <w:p>
       <w:pPr>
+        <w:jc w:val="both"/>
+      </w:pPr>
+      <w:r>
+        <w:t xml:space="preserve">Systems testing is done on a completely integrated system to check the developed software </w:t>
+      </w:r>
+      <w:r>
+        <w:t xml:space="preserve">meets the original business requirements and is typically done after Unit and Integration testing </w:t>
+      </w:r>
+      <w:r>
+        <w:t>(</w:t>
+      </w:r>
+      <w:r>
+        <w:t>GeeksForGeeks</w:t>
+      </w:r>
+      <w:r>
+        <w:t xml:space="preserve">, </w:t>
+      </w:r>
+      <w:r>
+        <w:t>2024</w:t>
+      </w:r>
+      <w:r>
+        <w:t>b)</w:t>
+      </w:r>
+      <w:r>
+        <w:t xml:space="preserve">. This process is core for ensuring the final product can deliver value to the business. </w:t>
+      </w:r>
+    </w:p>
+    <w:p>
+      <w:pPr>
+        <w:jc w:val="both"/>
+      </w:pPr>
+      <w:r>
+        <w:t xml:space="preserve">Typically this testing is done by a dedicated test team, rather </w:t>
+      </w:r>
+      <w:r>
+        <w:t>than</w:t>
+      </w:r>
+      <w:r>
+        <w:t xml:space="preserve"> the developers (</w:t>
+      </w:r>
+      <w:r>
+        <w:t>Smartbear</w:t>
+      </w:r>
+      <w:r>
+        <w:t xml:space="preserve">, </w:t>
+      </w:r>
+      <w:r>
+        <w:t>2024a</w:t>
+      </w:r>
+      <w:r>
+        <w:t>). </w:t>
+      </w:r>
+      <w:r>
+        <w:t xml:space="preserve">This separation </w:t>
+      </w:r>
+      <w:r>
+        <w:t xml:space="preserve">gives the testers independence to test the software from an impartial perspective </w:t>
+      </w:r>
+      <w:r>
+        <w:t>(</w:t>
+      </w:r>
+      <w:r>
+        <w:t>GeeksForGeeks</w:t>
+      </w:r>
+      <w:r>
+        <w:t xml:space="preserve">, </w:t>
+      </w:r>
+      <w:r>
+        <w:t>2024</w:t>
+      </w:r>
+      <w:r>
+        <w:t>b)</w:t>
+      </w:r>
+      <w:r>
+        <w:t xml:space="preserve">, which </w:t>
+      </w:r>
+      <w:r>
+        <w:t>can allow them to find issues that may not occur to the development team.</w:t>
+      </w:r>
+    </w:p>
+    <w:p>
+      <w:pPr>
+        <w:jc w:val="both"/>
+      </w:pPr>
+      <w:r>
+        <w:t>If any gaps/faults</w:t>
+      </w:r>
+      <w:r>
+        <w:t xml:space="preserve"> between the system and the </w:t>
+      </w:r>
+      <w:r>
+        <w:t>requirements are</w:t>
+      </w:r>
+      <w:r>
+        <w:t xml:space="preserve"> found, these are</w:t>
+      </w:r>
+      <w:r>
+        <w:t xml:space="preserve"> communicated back to the development team to investigate.</w:t>
+      </w:r>
+      <w:r>
+        <w:br w:type="page"/>
+      </w:r>
+    </w:p>
+    <w:p>
+      <w:pPr>
         <w:pStyle w:val="Heading4"/>
       </w:pPr>
       <w:r>
+        <w:lastRenderedPageBreak/>
         <w:t>Acceptance Testing (UAT)</w:t>
       </w:r>
     </w:p>
@@ -2751,7 +4211,7 @@
       <w:pPr>
         <w:pStyle w:val="Heading3"/>
       </w:pPr>
-      <w:bookmarkStart w:id="9" w:name="_Toc175317415"/>
+      <w:bookmarkStart w:id="18" w:name="_Toc175923659"/>
       <w:r>
         <w:lastRenderedPageBreak/>
         <w:t>Non-Functional</w:t>
@@ -2759,7 +4219,7 @@
       <w:r>
         <w:t xml:space="preserve"> Testing</w:t>
       </w:r>
-      <w:bookmarkEnd w:id="9"/>
+      <w:bookmarkEnd w:id="18"/>
     </w:p>
     <w:p>
       <w:r>
@@ -2769,22 +4229,20 @@
         <w:t>Testing focuses on the operational aspects of the software, rather than the features of the software e.g. testing how the software performs with multiple users in parallel</w:t>
       </w:r>
       <w:r>
-        <w:t xml:space="preserve"> </w:t>
-      </w:r>
-      <w:r>
-        <w:t>(</w:t>
-      </w:r>
-      <w:proofErr w:type="spellStart"/>
+        <w:t xml:space="preserve"> (</w:t>
+      </w:r>
       <w:r>
         <w:t>Smartbear</w:t>
       </w:r>
-      <w:proofErr w:type="spellEnd"/>
       <w:r>
         <w:t>, 2024a</w:t>
       </w:r>
       <w:r>
         <w:t>). </w:t>
       </w:r>
+      <w:r>
+        <w:t>Various types of this are covered below.</w:t>
+      </w:r>
     </w:p>
     <w:p>
       <w:pPr>
@@ -2807,7 +4265,7 @@
         <w:pStyle w:val="Heading4"/>
       </w:pPr>
       <w:r>
-        <w:t>Usability Testing</w:t>
+        <w:t>Accessibility Testing</w:t>
       </w:r>
     </w:p>
     <w:p>
@@ -2815,15 +4273,7 @@
         <w:pStyle w:val="Heading4"/>
       </w:pPr>
       <w:r>
-        <w:t>Compatibility Testing</w:t>
-      </w:r>
-    </w:p>
-    <w:p>
-      <w:pPr>
-        <w:pStyle w:val="Heading4"/>
-      </w:pPr>
-      <w:r>
-        <w:t>Accessibility Testing</w:t>
+        <w:t>Destructive Testing</w:t>
       </w:r>
     </w:p>
     <w:p>
@@ -2836,62 +4286,9 @@
     </w:p>
     <w:p>
       <w:pPr>
-        <w:pStyle w:val="Heading3"/>
-      </w:pPr>
-      <w:bookmarkStart w:id="10" w:name="_Toc175317416"/>
-      <w:r>
-        <w:lastRenderedPageBreak/>
-        <w:t>Integration into Development</w:t>
-      </w:r>
-      <w:bookmarkEnd w:id="10"/>
-    </w:p>
-    <w:p>
-      <w:pPr>
-        <w:pStyle w:val="Heading4"/>
-      </w:pPr>
-      <w:r>
-        <w:t>Test</w:t>
-      </w:r>
-      <w:r>
-        <w:t xml:space="preserve"> Driven Development</w:t>
-      </w:r>
-    </w:p>
-    <w:p>
-      <w:pPr>
-        <w:pStyle w:val="Heading4"/>
-      </w:pPr>
-      <w:r>
-        <w:t>Behaviour Driven Development</w:t>
-      </w:r>
-    </w:p>
-    <w:p>
-      <w:pPr>
-        <w:pStyle w:val="Heading4"/>
-      </w:pPr>
-      <w:r>
-        <w:t>Data</w:t>
-      </w:r>
-      <w:r>
-        <w:t xml:space="preserve"> Driven Development</w:t>
-      </w:r>
-      <w:r>
-        <w:br w:type="page"/>
-      </w:r>
-    </w:p>
-    <w:p>
-      <w:pPr>
-        <w:spacing w:line="278" w:lineRule="auto"/>
-      </w:pPr>
-      <w:r>
-        <w:lastRenderedPageBreak/>
-        <w:br w:type="page"/>
-      </w:r>
-    </w:p>
-    <w:p>
-      <w:pPr>
         <w:pStyle w:val="Heading2"/>
       </w:pPr>
-      <w:bookmarkStart w:id="11" w:name="_Toc175317417"/>
+      <w:bookmarkStart w:id="19" w:name="_Toc175923660"/>
       <w:r>
         <w:lastRenderedPageBreak/>
         <w:t>Frame</w:t>
@@ -2902,34 +4299,162 @@
       <w:r>
         <w:t>orks</w:t>
       </w:r>
-      <w:bookmarkEnd w:id="11"/>
-    </w:p>
-    <w:p>
-      <w:r>
-        <w:t xml:space="preserve">Software Testing Frameworks are the tools a developer/team </w:t>
-      </w:r>
-      <w:proofErr w:type="gramStart"/>
-      <w:r>
-        <w:t>actually</w:t>
-      </w:r>
-      <w:r>
-        <w:t xml:space="preserve"> use</w:t>
-      </w:r>
-      <w:proofErr w:type="gramEnd"/>
-      <w:r>
-        <w:t xml:space="preserve"> to conduct their testing.</w:t>
+      <w:bookmarkEnd w:id="19"/>
+    </w:p>
+    <w:p>
+      <w:r>
+        <w:t>Software Testing Frameworks are the tools</w:t>
+      </w:r>
+      <w:r>
+        <w:t>ets</w:t>
+      </w:r>
+      <w:r>
+        <w:t xml:space="preserve"> a developer/team </w:t>
+      </w:r>
+      <w:r>
+        <w:t>use to conduct their testing.</w:t>
       </w:r>
     </w:p>
     <w:p>
       <w:pPr>
         <w:pStyle w:val="Heading3"/>
       </w:pPr>
-      <w:bookmarkStart w:id="12" w:name="_Toc175317418"/>
+      <w:bookmarkStart w:id="20" w:name="_Toc175923661"/>
       <w:r>
         <w:t>Software</w:t>
       </w:r>
-      <w:bookmarkEnd w:id="12"/>
-    </w:p>
+      <w:bookmarkEnd w:id="20"/>
+    </w:p>
+    <w:tbl>
+      <w:tblPr>
+        <w:tblStyle w:val="TableGrid"/>
+        <w:tblW w:w="0" w:type="auto"/>
+        <w:tblLook w:val="04A0" w:firstRow="1" w:lastRow="0" w:firstColumn="1" w:lastColumn="0" w:noHBand="0" w:noVBand="1"/>
+      </w:tblPr>
+      <w:tblGrid>
+        <w:gridCol w:w="2254"/>
+        <w:gridCol w:w="2254"/>
+        <w:gridCol w:w="2254"/>
+        <w:gridCol w:w="2254"/>
+      </w:tblGrid>
+      <w:tr>
+        <w:tc>
+          <w:tcPr>
+            <w:tcW w:w="2254" w:type="dxa"/>
+          </w:tcPr>
+          <w:p>
+            <w:r>
+              <w:t>Tool</w:t>
+            </w:r>
+          </w:p>
+        </w:tc>
+        <w:tc>
+          <w:tcPr>
+            <w:tcW w:w="2254" w:type="dxa"/>
+          </w:tcPr>
+          <w:p>
+            <w:r>
+              <w:t>Language</w:t>
+            </w:r>
+          </w:p>
+        </w:tc>
+        <w:tc>
+          <w:tcPr>
+            <w:tcW w:w="2254" w:type="dxa"/>
+          </w:tcPr>
+          <w:p>
+            <w:r>
+              <w:t>Types of Testing</w:t>
+            </w:r>
+          </w:p>
+        </w:tc>
+        <w:tc>
+          <w:tcPr>
+            <w:tcW w:w="2254" w:type="dxa"/>
+          </w:tcPr>
+          <w:p/>
+        </w:tc>
+      </w:tr>
+      <w:tr>
+        <w:tc>
+          <w:tcPr>
+            <w:tcW w:w="2254" w:type="dxa"/>
+          </w:tcPr>
+          <w:p/>
+        </w:tc>
+        <w:tc>
+          <w:tcPr>
+            <w:tcW w:w="2254" w:type="dxa"/>
+          </w:tcPr>
+          <w:p/>
+        </w:tc>
+        <w:tc>
+          <w:tcPr>
+            <w:tcW w:w="2254" w:type="dxa"/>
+          </w:tcPr>
+          <w:p/>
+        </w:tc>
+        <w:tc>
+          <w:tcPr>
+            <w:tcW w:w="2254" w:type="dxa"/>
+          </w:tcPr>
+          <w:p/>
+        </w:tc>
+      </w:tr>
+      <w:tr>
+        <w:tc>
+          <w:tcPr>
+            <w:tcW w:w="2254" w:type="dxa"/>
+          </w:tcPr>
+          <w:p/>
+        </w:tc>
+        <w:tc>
+          <w:tcPr>
+            <w:tcW w:w="2254" w:type="dxa"/>
+          </w:tcPr>
+          <w:p/>
+        </w:tc>
+        <w:tc>
+          <w:tcPr>
+            <w:tcW w:w="2254" w:type="dxa"/>
+          </w:tcPr>
+          <w:p/>
+        </w:tc>
+        <w:tc>
+          <w:tcPr>
+            <w:tcW w:w="2254" w:type="dxa"/>
+          </w:tcPr>
+          <w:p/>
+        </w:tc>
+      </w:tr>
+      <w:tr>
+        <w:tc>
+          <w:tcPr>
+            <w:tcW w:w="2254" w:type="dxa"/>
+          </w:tcPr>
+          <w:p/>
+        </w:tc>
+        <w:tc>
+          <w:tcPr>
+            <w:tcW w:w="2254" w:type="dxa"/>
+          </w:tcPr>
+          <w:p/>
+        </w:tc>
+        <w:tc>
+          <w:tcPr>
+            <w:tcW w:w="2254" w:type="dxa"/>
+          </w:tcPr>
+          <w:p/>
+        </w:tc>
+        <w:tc>
+          <w:tcPr>
+            <w:tcW w:w="2254" w:type="dxa"/>
+          </w:tcPr>
+          <w:p/>
+        </w:tc>
+      </w:tr>
+    </w:tbl>
+    <w:p/>
     <w:p>
       <w:pPr>
         <w:pStyle w:val="ListParagraph"/>
@@ -2970,11 +4495,11 @@
       <w:pPr>
         <w:pStyle w:val="Heading3"/>
       </w:pPr>
-      <w:bookmarkStart w:id="13" w:name="_Toc175317419"/>
+      <w:bookmarkStart w:id="21" w:name="_Toc175923662"/>
       <w:r>
         <w:t>Language Libraries</w:t>
       </w:r>
-      <w:bookmarkEnd w:id="13"/>
+      <w:bookmarkEnd w:id="21"/>
     </w:p>
     <w:p>
       <w:pPr>
@@ -2996,13 +4521,8 @@
           <w:numId w:val="2"/>
         </w:numPr>
       </w:pPr>
-      <w:proofErr w:type="spellStart"/>
-      <w:r>
-        <w:t>NUnit</w:t>
-      </w:r>
-      <w:proofErr w:type="spellEnd"/>
-      <w:r>
-        <w:t xml:space="preserve"> (C#)</w:t>
+      <w:r>
+        <w:t>NUnit (C#)</w:t>
       </w:r>
     </w:p>
     <w:p>
@@ -3025,46 +4545,23 @@
           <w:numId w:val="2"/>
         </w:numPr>
       </w:pPr>
-      <w:proofErr w:type="spellStart"/>
-      <w:r>
-        <w:t>Pytest</w:t>
-      </w:r>
-      <w:proofErr w:type="spellEnd"/>
-      <w:r>
-        <w:t xml:space="preserve"> (python)</w:t>
+      <w:r>
+        <w:t>Pytest (python)</w:t>
+      </w:r>
+      <w:r>
+        <w:br w:type="page"/>
       </w:r>
     </w:p>
     <w:p>
       <w:pPr>
         <w:pStyle w:val="Heading2"/>
       </w:pPr>
-      <w:bookmarkStart w:id="14" w:name="_Toc175317420"/>
-      <w:r>
-        <w:t xml:space="preserve">Workplace </w:t>
-      </w:r>
-      <w:bookmarkEnd w:id="14"/>
-      <w:r>
-        <w:t>Highlights</w:t>
-      </w:r>
-    </w:p>
-    <w:p>
-      <w:pPr>
-        <w:spacing w:line="278" w:lineRule="auto"/>
-      </w:pPr>
-      <w:r>
-        <w:br w:type="page"/>
-      </w:r>
-    </w:p>
-    <w:p>
-      <w:pPr>
-        <w:pStyle w:val="Heading2"/>
-      </w:pPr>
-      <w:bookmarkStart w:id="15" w:name="_Toc175317421"/>
+      <w:bookmarkStart w:id="22" w:name="_Toc175923663"/>
       <w:r>
         <w:lastRenderedPageBreak/>
         <w:t>Theory Reflections</w:t>
       </w:r>
-      <w:bookmarkEnd w:id="15"/>
+      <w:bookmarkEnd w:id="22"/>
     </w:p>
     <w:p>
       <w:pPr>
@@ -3076,23 +4573,8 @@
     </w:p>
     <w:p>
       <w:pPr>
-        <w:pStyle w:val="Heading1"/>
-      </w:pPr>
-      <w:bookmarkStart w:id="16" w:name="_Toc175317422"/>
-      <w:r>
-        <w:lastRenderedPageBreak/>
-        <w:t xml:space="preserve">Applied </w:t>
-      </w:r>
-      <w:r>
-        <w:t>Testing</w:t>
-      </w:r>
-      <w:bookmarkEnd w:id="16"/>
-    </w:p>
-    <w:p>
-      <w:pPr>
-        <w:pStyle w:val="Heading2"/>
         <w:sectPr>
-          <w:footerReference w:type="default" r:id="rId16"/>
+          <w:footerReference w:type="default" r:id="rId22"/>
           <w:pgSz w:w="11906" w:h="16838"/>
           <w:pgMar w:top="1440" w:right="1440" w:bottom="1440" w:left="1440" w:header="708" w:footer="708" w:gutter="0"/>
           <w:cols w:space="708"/>
@@ -3102,17 +4584,27 @@
     </w:p>
     <w:p>
       <w:pPr>
+        <w:pStyle w:val="Heading1"/>
+      </w:pPr>
+      <w:bookmarkStart w:id="23" w:name="_Toc175923664"/>
+      <w:r>
+        <w:lastRenderedPageBreak/>
+        <w:t>Applied Testing</w:t>
+      </w:r>
+      <w:bookmarkEnd w:id="23"/>
+    </w:p>
+    <w:p>
+      <w:pPr>
         <w:pStyle w:val="Heading2"/>
       </w:pPr>
-      <w:bookmarkStart w:id="17" w:name="_Toc175317423"/>
-      <w:r>
-        <w:lastRenderedPageBreak/>
+      <w:bookmarkStart w:id="24" w:name="_Toc175923665"/>
+      <w:r>
         <w:t>Scenarios</w:t>
       </w:r>
       <w:r>
         <w:t xml:space="preserve"> – Test Plan</w:t>
       </w:r>
-      <w:bookmarkEnd w:id="17"/>
+      <w:bookmarkEnd w:id="24"/>
     </w:p>
     <w:p>
       <w:pPr>
@@ -3182,12 +4674,12 @@
       <w:pPr>
         <w:pStyle w:val="Heading2"/>
       </w:pPr>
-      <w:bookmarkStart w:id="18" w:name="_Toc175317424"/>
+      <w:bookmarkStart w:id="25" w:name="_Toc175923666"/>
       <w:r>
         <w:lastRenderedPageBreak/>
         <w:t>Test Code created</w:t>
       </w:r>
-      <w:bookmarkEnd w:id="18"/>
+      <w:bookmarkEnd w:id="25"/>
     </w:p>
     <w:p>
       <w:pPr>
@@ -3201,12 +4693,12 @@
       <w:pPr>
         <w:pStyle w:val="Heading1"/>
       </w:pPr>
-      <w:bookmarkStart w:id="19" w:name="_Toc175317425"/>
+      <w:bookmarkStart w:id="26" w:name="_Toc175923667"/>
       <w:r>
         <w:lastRenderedPageBreak/>
         <w:t>Conclusion</w:t>
       </w:r>
-      <w:bookmarkEnd w:id="19"/>
+      <w:bookmarkEnd w:id="26"/>
     </w:p>
     <w:p>
       <w:pPr>
@@ -3220,12 +4712,12 @@
       <w:pPr>
         <w:pStyle w:val="Heading1"/>
       </w:pPr>
-      <w:bookmarkStart w:id="20" w:name="_Toc175317426"/>
+      <w:bookmarkStart w:id="27" w:name="_Toc175923668"/>
       <w:r>
         <w:lastRenderedPageBreak/>
         <w:t>References</w:t>
       </w:r>
-      <w:bookmarkEnd w:id="20"/>
+      <w:bookmarkEnd w:id="27"/>
     </w:p>
     <w:p>
       <w:pPr>
@@ -3233,36 +4725,12 @@
           <w:rStyle w:val="Hyperlink"/>
         </w:rPr>
       </w:pPr>
-      <w:hyperlink r:id="rId17" w:history="1">
+      <w:hyperlink r:id="rId23" w:history="1">
         <w:r>
           <w:rPr>
             <w:rStyle w:val="Hyperlink"/>
           </w:rPr>
-          <w:t>https://smartbear.com/learn/aut</w:t>
-        </w:r>
-        <w:r>
-          <w:rPr>
-            <w:rStyle w:val="Hyperlink"/>
-          </w:rPr>
-          <w:t>o</w:t>
-        </w:r>
-        <w:r>
-          <w:rPr>
-            <w:rStyle w:val="Hyperlink"/>
-          </w:rPr>
-          <w:t>mated-testing/test-automation-framewor</w:t>
-        </w:r>
-        <w:r>
-          <w:rPr>
-            <w:rStyle w:val="Hyperlink"/>
-          </w:rPr>
-          <w:t>k</w:t>
-        </w:r>
-        <w:r>
-          <w:rPr>
-            <w:rStyle w:val="Hyperlink"/>
-          </w:rPr>
-          <w:t>s/</w:t>
+          <w:t>https://smartbear.com/learn/automated-testing/test-automation-frameworks/</w:t>
         </w:r>
       </w:hyperlink>
     </w:p>
@@ -3281,43 +4749,163 @@
           <w:i/>
           <w:iCs/>
         </w:rPr>
-        <w:t xml:space="preserve">What is Unit </w:t>
-      </w:r>
-      <w:proofErr w:type="gramStart"/>
+        <w:t>What is Unit Testing?</w:t>
+      </w:r>
+      <w:r>
+        <w:t xml:space="preserve">. [Online]. . Available at: </w:t>
+      </w:r>
+      <w:hyperlink r:id="rId24" w:history="1">
+        <w:r>
+          <w:rPr>
+            <w:rStyle w:val="Hyperlink"/>
+          </w:rPr>
+          <w:t>https://aws.amazon.com/what-is/unit-testing/#:~:text=Unit%20testing%20is%20the%20process,test%20for%20each%20code%20unit</w:t>
+        </w:r>
+      </w:hyperlink>
+      <w:r>
+        <w:t>.</w:t>
+      </w:r>
+      <w:r>
+        <w:t xml:space="preserve"> </w:t>
+      </w:r>
+      <w:r>
+        <w:t xml:space="preserve"> </w:t>
+      </w:r>
+    </w:p>
+    <w:p>
+      <w:r>
+        <w:t>BrowserStack. (n.d.). </w:t>
+      </w:r>
       <w:r>
         <w:rPr>
           <w:i/>
           <w:iCs/>
         </w:rPr>
-        <w:t>Testing?</w:t>
-      </w:r>
+        <w:t>Shift Left Testing: Approach, Strategy &amp; Benefits</w:t>
+      </w:r>
+      <w:r>
+        <w:t xml:space="preserve">. [online] Available at: </w:t>
+      </w:r>
+      <w:hyperlink r:id="rId25" w:history="1">
+        <w:r>
+          <w:rPr>
+            <w:rStyle w:val="Hyperlink"/>
+          </w:rPr>
+          <w:t>https://www.browserstack.com/guide/what-is-shift-left-testing</w:t>
+        </w:r>
+      </w:hyperlink>
       <w:r>
         <w:t>.</w:t>
       </w:r>
-      <w:proofErr w:type="gramEnd"/>
-      <w:r>
-        <w:t xml:space="preserve"> [Online]</w:t>
-      </w:r>
-      <w:proofErr w:type="gramStart"/>
-      <w:r>
-        <w:t>. .</w:t>
-      </w:r>
-      <w:proofErr w:type="gramEnd"/>
-      <w:r>
-        <w:t xml:space="preserve"> Available at: https://aws.amazon.com/what-is/unit-testing/#:~:text=Unit%20testing%20is%20the%20process,test%20for%20each%20code%20unit. [Accessed 23 August 2024].</w:t>
-      </w:r>
       <w:r>
         <w:t xml:space="preserve"> </w:t>
       </w:r>
     </w:p>
     <w:p>
-      <w:proofErr w:type="spellStart"/>
-      <w:r>
-        <w:t>Smartbear</w:t>
-      </w:r>
-      <w:proofErr w:type="spellEnd"/>
-      <w:r>
-        <w:t>. (</w:t>
+      <w:r>
+        <w:t>GeeksForGeeks. (2024</w:t>
+      </w:r>
+      <w:r>
+        <w:t>a</w:t>
+      </w:r>
+      <w:r>
+        <w:t>). </w:t>
+      </w:r>
+      <w:r>
+        <w:rPr>
+          <w:i/>
+          <w:iCs/>
+        </w:rPr>
+        <w:t>Integration Testing – Software Engineering</w:t>
+      </w:r>
+      <w:r>
+        <w:t xml:space="preserve">. [Online]. GeeksForGeeks. Last Updated: 2024. Available at: </w:t>
+      </w:r>
+      <w:hyperlink r:id="rId26" w:history="1">
+        <w:r>
+          <w:rPr>
+            <w:rStyle w:val="Hyperlink"/>
+          </w:rPr>
+          <w:t>https://www.geeksforgeeks.org/software-engineering-integration-testing/</w:t>
+        </w:r>
+      </w:hyperlink>
+      <w:r>
+        <w:t xml:space="preserve"> </w:t>
+      </w:r>
+      <w:r>
+        <w:t xml:space="preserve"> </w:t>
+      </w:r>
+    </w:p>
+    <w:p>
+      <w:r>
+        <w:t>GeeksForGeeks. (2024</w:t>
+      </w:r>
+      <w:r>
+        <w:t>b</w:t>
+      </w:r>
+      <w:r>
+        <w:t>). </w:t>
+      </w:r>
+      <w:r>
+        <w:rPr>
+          <w:i/>
+          <w:iCs/>
+        </w:rPr>
+        <w:t>System Testing</w:t>
+      </w:r>
+      <w:r>
+        <w:t xml:space="preserve">. [Online]. GeeksForGeeks. Last Updated: 2024. Available at: </w:t>
+      </w:r>
+      <w:hyperlink r:id="rId27" w:history="1">
+        <w:r>
+          <w:rPr>
+            <w:rStyle w:val="Hyperlink"/>
+          </w:rPr>
+          <w:t>https://www.geeksforgeeks.org/system-testing/</w:t>
+        </w:r>
+      </w:hyperlink>
+      <w:r>
+        <w:t xml:space="preserve"> </w:t>
+      </w:r>
+      <w:r>
+        <w:t xml:space="preserve"> </w:t>
+      </w:r>
+    </w:p>
+    <w:p>
+      <w:r>
+        <w:t>I</w:t>
+      </w:r>
+      <w:r>
+        <w:t>BM</w:t>
+      </w:r>
+      <w:r>
+        <w:t>. (2023). </w:t>
+      </w:r>
+      <w:r>
+        <w:rPr>
+          <w:i/>
+          <w:iCs/>
+        </w:rPr>
+        <w:t>What is Shift-left Testing? | IBM</w:t>
+      </w:r>
+      <w:r>
+        <w:t xml:space="preserve">. [online] Available at: </w:t>
+      </w:r>
+      <w:hyperlink r:id="rId28" w:history="1">
+        <w:r>
+          <w:rPr>
+            <w:rStyle w:val="Hyperlink"/>
+          </w:rPr>
+          <w:t>https://www.ibm.com/topics/shift-left-testing#:~:text=IBM</w:t>
+        </w:r>
+      </w:hyperlink>
+      <w:r>
+        <w:t xml:space="preserve"> </w:t>
+      </w:r>
+    </w:p>
+    <w:p>
+      <w:r>
+        <w:t>Smartbear. (</w:t>
       </w:r>
       <w:r>
         <w:t>2024a</w:t>
@@ -3333,17 +4921,43 @@
         <w:t>Software Testing Methodologies</w:t>
       </w:r>
       <w:r>
-        <w:t>. [Online]</w:t>
-      </w:r>
-      <w:proofErr w:type="gramStart"/>
-      <w:r>
-        <w:t>. .</w:t>
-      </w:r>
-      <w:proofErr w:type="gramEnd"/>
-      <w:r>
-        <w:t xml:space="preserve"> Available at: https://smartbear.com/learn/automated-testing/software-testing-methodologies/ [Accessed 23 August 2024].</w:t>
-      </w:r>
-    </w:p>
+        <w:t xml:space="preserve">. [Online]. . Available at: </w:t>
+      </w:r>
+      <w:hyperlink r:id="rId29" w:history="1">
+        <w:r>
+          <w:rPr>
+            <w:rStyle w:val="Hyperlink"/>
+          </w:rPr>
+          <w:t>https://smartbear.com/learn/automated-testing/software-testing-met</w:t>
+        </w:r>
+        <w:r>
+          <w:rPr>
+            <w:rStyle w:val="Hyperlink"/>
+          </w:rPr>
+          <w:t>h</w:t>
+        </w:r>
+        <w:r>
+          <w:rPr>
+            <w:rStyle w:val="Hyperlink"/>
+          </w:rPr>
+          <w:t>odologies/</w:t>
+        </w:r>
+      </w:hyperlink>
+      <w:r>
+        <w:t xml:space="preserve"> </w:t>
+      </w:r>
+    </w:p>
+    <w:p>
+      <w:r>
+        <w:t>Wikimedia.org. (2024). Available at: https://upload.wikimedia.org/wikipedia/commons/2/2c/Traditional-Shift-Left.jpg</w:t>
+      </w:r>
+    </w:p>
+    <w:p>
+      <w:r>
+        <w:t>‌</w:t>
+      </w:r>
+    </w:p>
+    <w:p/>
     <w:sectPr>
       <w:pgSz w:w="11906" w:h="16838"/>
       <w:pgMar w:top="1440" w:right="1440" w:bottom="1440" w:left="1440" w:header="708" w:footer="708" w:gutter="0"/>
@@ -3468,7 +5082,7 @@
       <w:pStyle w:val="Footer"/>
     </w:pPr>
     <w:r>
-      <w:t>Application Testing Methods</w:t>
+      <w:t>Application Testing</w:t>
     </w:r>
   </w:p>
 </w:ftr>
@@ -3502,6 +5116,102 @@
 <file path=word/numbering.xml><?xml version="1.0" encoding="utf-8"?>
 <w:numbering xmlns:wpc="http://schemas.microsoft.com/office/word/2010/wordprocessingCanvas" xmlns:cx="http://schemas.microsoft.com/office/drawing/2014/chartex" xmlns:cx1="http://schemas.microsoft.com/office/drawing/2015/9/8/chartex" xmlns:cx2="http://schemas.microsoft.com/office/drawing/2015/10/21/chartex" xmlns:cx3="http://schemas.microsoft.com/office/drawing/2016/5/9/chartex" xmlns:cx4="http://schemas.microsoft.com/office/drawing/2016/5/10/chartex" xmlns:cx5="http://schemas.microsoft.com/office/drawing/2016/5/11/chartex" xmlns:cx6="http://schemas.microsoft.com/office/drawing/2016/5/12/chartex" xmlns:cx7="http://schemas.microsoft.com/office/drawing/2016/5/13/chartex" xmlns:cx8="http://schemas.microsoft.com/office/drawing/2016/5/14/chartex" xmlns:mc="http://schemas.openxmlformats.org/markup-compatibility/2006" xmlns:aink="http://schemas.microsoft.com/office/drawing/2016/ink" xmlns:am3d="http://schemas.microsoft.com/office/drawing/2017/model3d" xmlns:o="urn:schemas-microsoft-com:office:office" xmlns:oel="http://schemas.microsoft.com/office/2019/extlst" xmlns:r="http://schemas.openxmlformats.org/officeDocument/2006/relationships" xmlns:m="http://schemas.openxmlformats.org/officeDocument/2006/math" xmlns:v="urn:schemas-microsoft-com:vml" xmlns:wp14="http://schemas.microsoft.com/office/word/2010/wordprocessingDrawing" xmlns:wp="http://schemas.openxmlformats.org/drawingml/2006/wordprocessingDrawing" xmlns:w10="urn:schemas-microsoft-com:office:word" xmlns:w="http://schemas.openxmlformats.org/wordprocessingml/2006/main" xmlns:w14="http://schemas.microsoft.com/office/word/2010/wordml" xmlns:w15="http://schemas.microsoft.com/office/word/2012/wordml" xmlns:w16cex="http://schemas.microsoft.com/office/word/2018/wordml/cex" xmlns:w16cid="http://schemas.microsoft.com/office/word/2016/wordml/cid" xmlns:w16="http://schemas.microsoft.com/office/word/2018/wordml" xmlns:w16du="http://schemas.microsoft.com/office/word/2023/wordml/word16du" xmlns:w16sdtdh="http://schemas.microsoft.com/office/word/2020/wordml/sdtdatahash" xmlns:w16se="http://schemas.microsoft.com/office/word/2015/wordml/symex" xmlns:wpg="http://schemas.microsoft.com/office/word/2010/wordprocessingGroup" xmlns:wpi="http://schemas.microsoft.com/office/word/2010/wordprocessingInk" xmlns:wne="http://schemas.microsoft.com/office/word/2006/wordml" xmlns:wps="http://schemas.microsoft.com/office/word/2010/wordprocessingShape" mc:Ignorable="w14 w15 w16se w16cid w16 w16cex w16sdtdh w16du wp14">
   <w:abstractNum w:abstractNumId="0" w15:restartNumberingAfterBreak="0">
+    <w:nsid w:val="0A8C4217"/>
+    <w:multiLevelType w:val="hybridMultilevel"/>
+    <w:tmpl w:val="52A27E66"/>
+    <w:lvl w:ilvl="0" w:tplc="63F4FB02">
+      <w:start w:val="1"/>
+      <w:numFmt w:val="decimal"/>
+      <w:lvlText w:val="%1."/>
+      <w:lvlJc w:val="left"/>
+      <w:pPr>
+        <w:ind w:left="720" w:hanging="360"/>
+      </w:pPr>
+      <w:rPr>
+        <w:rFonts w:eastAsiaTheme="minorHAnsi" w:cstheme="minorBidi" w:hint="default"/>
+        <w:i w:val="0"/>
+        <w:color w:val="auto"/>
+        <w:sz w:val="22"/>
+      </w:rPr>
+    </w:lvl>
+    <w:lvl w:ilvl="1" w:tplc="AEBE263E">
+      <w:start w:val="1"/>
+      <w:numFmt w:val="lowerLetter"/>
+      <w:lvlText w:val="%2."/>
+      <w:lvlJc w:val="left"/>
+      <w:pPr>
+        <w:ind w:left="1440" w:hanging="360"/>
+      </w:pPr>
+      <w:rPr>
+        <w:sz w:val="24"/>
+        <w:szCs w:val="20"/>
+      </w:rPr>
+    </w:lvl>
+    <w:lvl w:ilvl="2" w:tplc="0809001B" w:tentative="1">
+      <w:start w:val="1"/>
+      <w:numFmt w:val="lowerRoman"/>
+      <w:lvlText w:val="%3."/>
+      <w:lvlJc w:val="right"/>
+      <w:pPr>
+        <w:ind w:left="2160" w:hanging="180"/>
+      </w:pPr>
+    </w:lvl>
+    <w:lvl w:ilvl="3" w:tplc="0809000F" w:tentative="1">
+      <w:start w:val="1"/>
+      <w:numFmt w:val="decimal"/>
+      <w:lvlText w:val="%4."/>
+      <w:lvlJc w:val="left"/>
+      <w:pPr>
+        <w:ind w:left="2880" w:hanging="360"/>
+      </w:pPr>
+    </w:lvl>
+    <w:lvl w:ilvl="4" w:tplc="08090019" w:tentative="1">
+      <w:start w:val="1"/>
+      <w:numFmt w:val="lowerLetter"/>
+      <w:lvlText w:val="%5."/>
+      <w:lvlJc w:val="left"/>
+      <w:pPr>
+        <w:ind w:left="3600" w:hanging="360"/>
+      </w:pPr>
+    </w:lvl>
+    <w:lvl w:ilvl="5" w:tplc="0809001B" w:tentative="1">
+      <w:start w:val="1"/>
+      <w:numFmt w:val="lowerRoman"/>
+      <w:lvlText w:val="%6."/>
+      <w:lvlJc w:val="right"/>
+      <w:pPr>
+        <w:ind w:left="4320" w:hanging="180"/>
+      </w:pPr>
+    </w:lvl>
+    <w:lvl w:ilvl="6" w:tplc="0809000F" w:tentative="1">
+      <w:start w:val="1"/>
+      <w:numFmt w:val="decimal"/>
+      <w:lvlText w:val="%7."/>
+      <w:lvlJc w:val="left"/>
+      <w:pPr>
+        <w:ind w:left="5040" w:hanging="360"/>
+      </w:pPr>
+    </w:lvl>
+    <w:lvl w:ilvl="7" w:tplc="08090019" w:tentative="1">
+      <w:start w:val="1"/>
+      <w:numFmt w:val="lowerLetter"/>
+      <w:lvlText w:val="%8."/>
+      <w:lvlJc w:val="left"/>
+      <w:pPr>
+        <w:ind w:left="5760" w:hanging="360"/>
+      </w:pPr>
+    </w:lvl>
+    <w:lvl w:ilvl="8" w:tplc="0809001B" w:tentative="1">
+      <w:start w:val="1"/>
+      <w:numFmt w:val="lowerRoman"/>
+      <w:lvlText w:val="%9."/>
+      <w:lvlJc w:val="right"/>
+      <w:pPr>
+        <w:ind w:left="6480" w:hanging="180"/>
+      </w:pPr>
+    </w:lvl>
+  </w:abstractNum>
+  <w:abstractNum w:abstractNumId="1" w15:restartNumberingAfterBreak="0">
     <w:nsid w:val="16100656"/>
     <w:multiLevelType w:val="hybridMultilevel"/>
     <w:tmpl w:val="AF56E5D4"/>
@@ -3613,7 +5323,7 @@
       </w:rPr>
     </w:lvl>
   </w:abstractNum>
-  <w:abstractNum w:abstractNumId="1" w15:restartNumberingAfterBreak="0">
+  <w:abstractNum w:abstractNumId="2" w15:restartNumberingAfterBreak="0">
     <w:nsid w:val="1914550D"/>
     <w:multiLevelType w:val="hybridMultilevel"/>
     <w:tmpl w:val="5A062A2E"/>
@@ -3726,7 +5436,7 @@
       </w:rPr>
     </w:lvl>
   </w:abstractNum>
-  <w:abstractNum w:abstractNumId="2" w15:restartNumberingAfterBreak="0">
+  <w:abstractNum w:abstractNumId="3" w15:restartNumberingAfterBreak="0">
     <w:nsid w:val="275A5564"/>
     <w:multiLevelType w:val="hybridMultilevel"/>
     <w:tmpl w:val="2C3A2F6E"/>
@@ -3815,7 +5525,7 @@
       </w:pPr>
     </w:lvl>
   </w:abstractNum>
-  <w:abstractNum w:abstractNumId="3" w15:restartNumberingAfterBreak="0">
+  <w:abstractNum w:abstractNumId="4" w15:restartNumberingAfterBreak="0">
     <w:nsid w:val="31332FBD"/>
     <w:multiLevelType w:val="hybridMultilevel"/>
     <w:tmpl w:val="517EE4FA"/>
@@ -3928,7 +5638,7 @@
       </w:rPr>
     </w:lvl>
   </w:abstractNum>
-  <w:abstractNum w:abstractNumId="4" w15:restartNumberingAfterBreak="0">
+  <w:abstractNum w:abstractNumId="5" w15:restartNumberingAfterBreak="0">
     <w:nsid w:val="34C64AC9"/>
     <w:multiLevelType w:val="hybridMultilevel"/>
     <w:tmpl w:val="0F0CC03C"/>
@@ -4041,7 +5751,7 @@
       </w:rPr>
     </w:lvl>
   </w:abstractNum>
-  <w:abstractNum w:abstractNumId="5" w15:restartNumberingAfterBreak="0">
+  <w:abstractNum w:abstractNumId="6" w15:restartNumberingAfterBreak="0">
     <w:nsid w:val="3FDF13B9"/>
     <w:multiLevelType w:val="hybridMultilevel"/>
     <w:tmpl w:val="9B4C440A"/>
@@ -4154,7 +5864,7 @@
       </w:rPr>
     </w:lvl>
   </w:abstractNum>
-  <w:abstractNum w:abstractNumId="6" w15:restartNumberingAfterBreak="0">
+  <w:abstractNum w:abstractNumId="7" w15:restartNumberingAfterBreak="0">
     <w:nsid w:val="43037DAB"/>
     <w:multiLevelType w:val="hybridMultilevel"/>
     <w:tmpl w:val="735E794C"/>
@@ -4267,7 +5977,7 @@
       </w:rPr>
     </w:lvl>
   </w:abstractNum>
-  <w:abstractNum w:abstractNumId="7" w15:restartNumberingAfterBreak="0">
+  <w:abstractNum w:abstractNumId="8" w15:restartNumberingAfterBreak="0">
     <w:nsid w:val="55A90755"/>
     <w:multiLevelType w:val="hybridMultilevel"/>
     <w:tmpl w:val="11D0D8A0"/>
@@ -4380,7 +6090,7 @@
       </w:rPr>
     </w:lvl>
   </w:abstractNum>
-  <w:abstractNum w:abstractNumId="8" w15:restartNumberingAfterBreak="0">
+  <w:abstractNum w:abstractNumId="9" w15:restartNumberingAfterBreak="0">
     <w:nsid w:val="60585E6A"/>
     <w:multiLevelType w:val="hybridMultilevel"/>
     <w:tmpl w:val="D68C3114"/>
@@ -4493,31 +6203,34 @@
     </w:lvl>
   </w:abstractNum>
   <w:num w:numId="1" w16cid:durableId="72624472">
+    <w:abstractNumId w:val="6"/>
+  </w:num>
+  <w:num w:numId="2" w16cid:durableId="1361785479">
+    <w:abstractNumId w:val="4"/>
+  </w:num>
+  <w:num w:numId="3" w16cid:durableId="1964919224">
+    <w:abstractNumId w:val="8"/>
+  </w:num>
+  <w:num w:numId="4" w16cid:durableId="632829472">
+    <w:abstractNumId w:val="9"/>
+  </w:num>
+  <w:num w:numId="5" w16cid:durableId="1690373458">
+    <w:abstractNumId w:val="7"/>
+  </w:num>
+  <w:num w:numId="6" w16cid:durableId="733310273">
+    <w:abstractNumId w:val="2"/>
+  </w:num>
+  <w:num w:numId="7" w16cid:durableId="1629815799">
+    <w:abstractNumId w:val="1"/>
+  </w:num>
+  <w:num w:numId="8" w16cid:durableId="1193106241">
     <w:abstractNumId w:val="5"/>
   </w:num>
-  <w:num w:numId="2" w16cid:durableId="1361785479">
+  <w:num w:numId="9" w16cid:durableId="1579024977">
     <w:abstractNumId w:val="3"/>
   </w:num>
-  <w:num w:numId="3" w16cid:durableId="1964919224">
-    <w:abstractNumId w:val="7"/>
-  </w:num>
-  <w:num w:numId="4" w16cid:durableId="632829472">
-    <w:abstractNumId w:val="8"/>
-  </w:num>
-  <w:num w:numId="5" w16cid:durableId="1690373458">
-    <w:abstractNumId w:val="6"/>
-  </w:num>
-  <w:num w:numId="6" w16cid:durableId="733310273">
-    <w:abstractNumId w:val="1"/>
-  </w:num>
-  <w:num w:numId="7" w16cid:durableId="1629815799">
+  <w:num w:numId="10" w16cid:durableId="1536189474">
     <w:abstractNumId w:val="0"/>
-  </w:num>
-  <w:num w:numId="8" w16cid:durableId="1193106241">
-    <w:abstractNumId w:val="4"/>
-  </w:num>
-  <w:num w:numId="9" w16cid:durableId="1579024977">
-    <w:abstractNumId w:val="2"/>
   </w:num>
 </w:numbering>
 </file>
@@ -4930,7 +6643,7 @@
   <w:style w:type="paragraph" w:default="1" w:styleId="Normal">
     <w:name w:val="Normal"/>
     <w:qFormat/>
-    <w:rsid w:val="00881303"/>
+    <w:rsid w:val="00261C26"/>
     <w:pPr>
       <w:spacing w:line="259" w:lineRule="auto"/>
     </w:pPr>
@@ -4946,7 +6659,7 @@
     <w:link w:val="Heading1Char"/>
     <w:uiPriority w:val="9"/>
     <w:qFormat/>
-    <w:rsid w:val="00881303"/>
+    <w:rsid w:val="00425ADB"/>
     <w:pPr>
       <w:keepNext/>
       <w:keepLines/>
@@ -4955,8 +6668,9 @@
     </w:pPr>
     <w:rPr>
       <w:rFonts w:asciiTheme="majorHAnsi" w:eastAsiaTheme="majorEastAsia" w:hAnsiTheme="majorHAnsi" w:cstheme="majorBidi"/>
+      <w:b/>
       <w:color w:val="0F4761" w:themeColor="accent1" w:themeShade="BF"/>
-      <w:sz w:val="40"/>
+      <w:sz w:val="44"/>
       <w:szCs w:val="40"/>
     </w:rPr>
   </w:style>
@@ -5167,11 +6881,12 @@
     <w:basedOn w:val="DefaultParagraphFont"/>
     <w:link w:val="Heading1"/>
     <w:uiPriority w:val="9"/>
-    <w:rsid w:val="00881303"/>
+    <w:rsid w:val="00425ADB"/>
     <w:rPr>
       <w:rFonts w:asciiTheme="majorHAnsi" w:eastAsiaTheme="majorEastAsia" w:hAnsiTheme="majorHAnsi" w:cstheme="majorBidi"/>
+      <w:b/>
       <w:color w:val="0F4761" w:themeColor="accent1" w:themeShade="BF"/>
-      <w:sz w:val="40"/>
+      <w:sz w:val="44"/>
       <w:szCs w:val="40"/>
     </w:rPr>
   </w:style>
@@ -5692,6 +7407,25 @@
       <w:u w:val="single"/>
     </w:rPr>
   </w:style>
+  <w:style w:type="table" w:styleId="TableGrid">
+    <w:name w:val="Table Grid"/>
+    <w:basedOn w:val="TableNormal"/>
+    <w:uiPriority w:val="39"/>
+    <w:rsid w:val="00B3034C"/>
+    <w:pPr>
+      <w:spacing w:after="0" w:line="240" w:lineRule="auto"/>
+    </w:pPr>
+    <w:tblPr>
+      <w:tblBorders>
+        <w:top w:val="single" w:sz="4" w:space="0" w:color="auto"/>
+        <w:left w:val="single" w:sz="4" w:space="0" w:color="auto"/>
+        <w:bottom w:val="single" w:sz="4" w:space="0" w:color="auto"/>
+        <w:right w:val="single" w:sz="4" w:space="0" w:color="auto"/>
+        <w:insideH w:val="single" w:sz="4" w:space="0" w:color="auto"/>
+        <w:insideV w:val="single" w:sz="4" w:space="0" w:color="auto"/>
+      </w:tblBorders>
+    </w:tblPr>
+  </w:style>
 </w:styles>
 </file>
 

</xml_diff>

<commit_message>
Report updated. System Tests in Postman added
</commit_message>
<xml_diff>
--- a/__Report/Module 3  - Apply DRAFT.docx
+++ b/__Report/Module 3  - Apply DRAFT.docx
@@ -2796,10 +2796,7 @@
       </w:pPr>
       <w:bookmarkStart w:id="8" w:name="_Toc175923657"/>
       <w:r>
-        <w:t xml:space="preserve">Strategical Approach: </w:t>
-      </w:r>
-      <w:r>
-        <w:t>Shift-Left Testing</w:t>
+        <w:t>Strategical Approach: Shift-Left Testing</w:t>
       </w:r>
       <w:bookmarkEnd w:id="8"/>
     </w:p>
@@ -3100,13 +3097,7 @@
         <w:t>and</w:t>
       </w:r>
       <w:r>
-        <w:t xml:space="preserve"> validate they solve the business problems that the software is intended to address (</w:t>
-      </w:r>
-      <w:r>
-        <w:t>IBM, 2023)</w:t>
-      </w:r>
-      <w:r>
-        <w:t>.</w:t>
+        <w:t xml:space="preserve"> validate they solve the business problems that the software is intended to address (IBM, 2023).</w:t>
       </w:r>
     </w:p>
     <w:p>
@@ -3524,10 +3515,7 @@
         <w:t>2024</w:t>
       </w:r>
       <w:r>
-        <w:t>b</w:t>
-      </w:r>
-      <w:r>
-        <w:t>)</w:t>
+        <w:t>b)</w:t>
       </w:r>
     </w:p>
     <w:p>
@@ -3543,7 +3531,13 @@
         <w:jc w:val="both"/>
       </w:pPr>
       <w:r>
-        <w:t>Unit Testing involved testing small pieces of code in isolation, allowing the behaviour of the component under test to be proven without any dependency on other parts of the software</w:t>
+        <w:t>Unit Testing involve</w:t>
+      </w:r>
+      <w:r>
+        <w:t>s</w:t>
+      </w:r>
+      <w:r>
+        <w:t xml:space="preserve"> testing small pieces of code in isolation, allowing the behaviour of the component under test to be proven without any dependency on other parts of the software</w:t>
       </w:r>
       <w:r>
         <w:t xml:space="preserve"> (AWS, 2024). This is the typical 1</w:t>
@@ -3858,10 +3852,7 @@
         <w:t>Integration Testing tests the interface between 2 systems or modules, looking for potential issues that would impact the functionality of both systems/modules</w:t>
       </w:r>
       <w:r>
-        <w:t xml:space="preserve">. This is typically done after Unit Testing and before System Testing </w:t>
-      </w:r>
-      <w:r>
-        <w:t>(</w:t>
+        <w:t>. This is typically done after Unit Testing and before System Testing (</w:t>
       </w:r>
       <w:r>
         <w:t>GeeksForGeeks</w:t>
@@ -3873,10 +3864,7 @@
         <w:t>2024a</w:t>
       </w:r>
       <w:r>
-        <w:t>).</w:t>
-      </w:r>
-      <w:r>
-        <w:t xml:space="preserve"> Unit Tests would instead make use of mocking services to force specific responses from integrated systems where the components under test would require then, which keeps the scopes of the test scenarios separate. </w:t>
+        <w:t xml:space="preserve">). Unit Tests would instead make use of mocking services to force specific responses from integrated systems where the components under test would require then, which keeps the scopes of the test scenarios separate. </w:t>
       </w:r>
     </w:p>
     <w:p>
@@ -4012,10 +4000,7 @@
         <w:t>A successful connection can be made</w:t>
       </w:r>
       <w:r>
-        <w:t xml:space="preserve"> to the </w:t>
-      </w:r>
-      <w:r>
-        <w:t>credit bureau API</w:t>
+        <w:t xml:space="preserve"> to the credit bureau API</w:t>
       </w:r>
     </w:p>
     <w:p>
@@ -4046,13 +4031,7 @@
         <w:jc w:val="both"/>
       </w:pPr>
       <w:r>
-        <w:t xml:space="preserve">The response from the </w:t>
-      </w:r>
-      <w:r>
-        <w:t>credit bureau API</w:t>
-      </w:r>
-      <w:r>
-        <w:t xml:space="preserve"> can be successfully interpreted by the originating system</w:t>
+        <w:t>The response from the credit bureau API can be successfully interpreted by the originating system</w:t>
       </w:r>
     </w:p>
     <w:p>
@@ -4093,10 +4072,7 @@
         <w:t xml:space="preserve">Systems testing is done on a completely integrated system to check the developed software </w:t>
       </w:r>
       <w:r>
-        <w:t xml:space="preserve">meets the original business requirements and is typically done after Unit and Integration testing </w:t>
-      </w:r>
-      <w:r>
-        <w:t>(</w:t>
+        <w:t>meets the original business requirements and is typically done after Unit and Integration testing (</w:t>
       </w:r>
       <w:r>
         <w:t>GeeksForGeeks</w:t>
@@ -4108,10 +4084,7 @@
         <w:t>2024</w:t>
       </w:r>
       <w:r>
-        <w:t>b)</w:t>
-      </w:r>
-      <w:r>
-        <w:t xml:space="preserve">. This process is core for ensuring the final product can deliver value to the business. </w:t>
+        <w:t xml:space="preserve">b). This process is core for ensuring the final product can deliver value to the business. </w:t>
       </w:r>
     </w:p>
     <w:p>
@@ -4131,37 +4104,28 @@
         <w:t>Smartbear</w:t>
       </w:r>
       <w:r>
+        <w:t>, 2024a</w:t>
+      </w:r>
+      <w:r>
+        <w:t>). </w:t>
+      </w:r>
+      <w:r>
+        <w:t xml:space="preserve">This separation </w:t>
+      </w:r>
+      <w:r>
+        <w:t>gives the testers independence to test the software from an impartial perspective (</w:t>
+      </w:r>
+      <w:r>
+        <w:t>GeeksForGeeks</w:t>
+      </w:r>
+      <w:r>
         <w:t xml:space="preserve">, </w:t>
       </w:r>
       <w:r>
-        <w:t>2024a</w:t>
-      </w:r>
-      <w:r>
-        <w:t>). </w:t>
-      </w:r>
-      <w:r>
-        <w:t xml:space="preserve">This separation </w:t>
-      </w:r>
-      <w:r>
-        <w:t xml:space="preserve">gives the testers independence to test the software from an impartial perspective </w:t>
-      </w:r>
-      <w:r>
-        <w:t>(</w:t>
-      </w:r>
-      <w:r>
-        <w:t>GeeksForGeeks</w:t>
-      </w:r>
-      <w:r>
-        <w:t xml:space="preserve">, </w:t>
-      </w:r>
-      <w:r>
         <w:t>2024</w:t>
       </w:r>
       <w:r>
-        <w:t>b)</w:t>
-      </w:r>
-      <w:r>
-        <w:t xml:space="preserve">, which </w:t>
+        <w:t xml:space="preserve">b), which </w:t>
       </w:r>
       <w:r>
         <w:t>can allow them to find issues that may not occur to the development team.</w:t>
@@ -4754,7 +4718,7 @@
       <w:r>
         <w:t xml:space="preserve">. [Online]. . Available at: </w:t>
       </w:r>
-      <w:hyperlink r:id="rId24" w:history="1">
+      <w:hyperlink r:id="rId24" w:anchor=":~:text=Unit%20testing%20is%20the%20process,test%20for%20each%20code%20unit" w:history="1">
         <w:r>
           <w:rPr>
             <w:rStyle w:val="Hyperlink"/>
@@ -4891,7 +4855,7 @@
       <w:r>
         <w:t xml:space="preserve">. [online] Available at: </w:t>
       </w:r>
-      <w:hyperlink r:id="rId28" w:history="1">
+      <w:hyperlink r:id="rId28" w:anchor=":~:text=IBM" w:history="1">
         <w:r>
           <w:rPr>
             <w:rStyle w:val="Hyperlink"/>
@@ -4928,19 +4892,7 @@
           <w:rPr>
             <w:rStyle w:val="Hyperlink"/>
           </w:rPr>
-          <w:t>https://smartbear.com/learn/automated-testing/software-testing-met</w:t>
-        </w:r>
-        <w:r>
-          <w:rPr>
-            <w:rStyle w:val="Hyperlink"/>
-          </w:rPr>
-          <w:t>h</w:t>
-        </w:r>
-        <w:r>
-          <w:rPr>
-            <w:rStyle w:val="Hyperlink"/>
-          </w:rPr>
-          <w:t>odologies/</w:t>
+          <w:t>https://smartbear.com/learn/automated-testing/software-testing-methodologies/</w:t>
         </w:r>
       </w:hyperlink>
       <w:r>
@@ -6853,6 +6805,7 @@
   <w:style w:type="character" w:default="1" w:styleId="DefaultParagraphFont">
     <w:name w:val="Default Paragraph Font"/>
     <w:uiPriority w:val="1"/>
+    <w:semiHidden/>
     <w:unhideWhenUsed/>
   </w:style>
   <w:style w:type="table" w:default="1" w:styleId="TableNormal">

</xml_diff>